<commit_message>
update for special handling image type
</commit_message>
<xml_diff>
--- a/Deck2AllData.docx
+++ b/Deck2AllData.docx
@@ -30,7 +30,6 @@
         <w:t xml:space="preserve">+++IF </w:t>
       </w:r>
       <w:proofErr w:type="spellStart"/>
-      <w:proofErr w:type="gramStart"/>
       <w:r>
         <w:rPr>
           <w:rFonts w:ascii="Nunito" w:eastAsia="Nunito" w:hAnsi="Nunito" w:cs="Nunito"/>
@@ -52,7 +51,6 @@
         <w:t>reportType</w:t>
       </w:r>
       <w:proofErr w:type="spellEnd"/>
-      <w:proofErr w:type="gramEnd"/>
       <w:r>
         <w:rPr>
           <w:rFonts w:ascii="Nunito" w:eastAsia="Nunito" w:hAnsi="Nunito" w:cs="Nunito"/>
@@ -129,7 +127,6 @@
         <w:t xml:space="preserve">+++IF </w:t>
       </w:r>
       <w:proofErr w:type="spellStart"/>
-      <w:proofErr w:type="gramStart"/>
       <w:r>
         <w:rPr>
           <w:rFonts w:ascii="Nunito" w:eastAsia="Nunito" w:hAnsi="Nunito" w:cs="Nunito"/>
@@ -141,7 +138,6 @@
         <w:t>section.isUnitUnavailable</w:t>
       </w:r>
       <w:proofErr w:type="spellEnd"/>
-      <w:proofErr w:type="gramEnd"/>
       <w:r>
         <w:rPr>
           <w:rFonts w:ascii="Nunito" w:eastAsia="Nunito" w:hAnsi="Nunito" w:cs="Nunito"/>
@@ -246,7 +242,6 @@
               <w:t xml:space="preserve">+++INS </w:t>
             </w:r>
             <w:proofErr w:type="spellStart"/>
-            <w:proofErr w:type="gramStart"/>
             <w:r>
               <w:rPr>
                 <w:rFonts w:ascii="Nunito" w:eastAsia="Nunito" w:hAnsi="Nunito" w:cs="Nunito"/>
@@ -275,7 +270,6 @@
               <w:t>Type</w:t>
             </w:r>
             <w:proofErr w:type="spellEnd"/>
-            <w:proofErr w:type="gramEnd"/>
             <w:r>
               <w:rPr>
                 <w:rFonts w:ascii="Nunito" w:eastAsia="Nunito" w:hAnsi="Nunito" w:cs="Nunito"/>
@@ -333,7 +327,6 @@
               <w:t xml:space="preserve">+++INS </w:t>
             </w:r>
             <w:proofErr w:type="spellStart"/>
-            <w:proofErr w:type="gramStart"/>
             <w:r>
               <w:rPr>
                 <w:rFonts w:ascii="Nunito" w:eastAsia="Nunito" w:hAnsi="Nunito" w:cs="Nunito"/>
@@ -355,7 +348,6 @@
               <w:t>.parentType</w:t>
             </w:r>
             <w:proofErr w:type="spellEnd"/>
-            <w:proofErr w:type="gramEnd"/>
             <w:r>
               <w:rPr>
                 <w:rFonts w:ascii="Nunito" w:eastAsia="Nunito" w:hAnsi="Nunito" w:cs="Nunito"/>
@@ -416,7 +408,6 @@
               <w:t xml:space="preserve">+++INS </w:t>
             </w:r>
             <w:proofErr w:type="spellStart"/>
-            <w:proofErr w:type="gramStart"/>
             <w:r>
               <w:rPr>
                 <w:rFonts w:ascii="Nunito" w:eastAsia="Nunito" w:hAnsi="Nunito" w:cs="Nunito"/>
@@ -438,7 +429,6 @@
               <w:t>.parentName</w:t>
             </w:r>
             <w:proofErr w:type="spellEnd"/>
-            <w:proofErr w:type="gramEnd"/>
             <w:r>
               <w:rPr>
                 <w:rFonts w:ascii="Nunito" w:eastAsia="Nunito" w:hAnsi="Nunito" w:cs="Nunito"/>
@@ -701,7 +691,6 @@
               <w:t xml:space="preserve">+++INS </w:t>
             </w:r>
             <w:proofErr w:type="spellStart"/>
-            <w:proofErr w:type="gramStart"/>
             <w:r>
               <w:rPr>
                 <w:rFonts w:ascii="Nunito" w:eastAsia="Nunito" w:hAnsi="Nunito" w:cs="Nunito"/>
@@ -723,7 +712,6 @@
               <w:t>.exteriorelements</w:t>
             </w:r>
             <w:proofErr w:type="spellEnd"/>
-            <w:proofErr w:type="gramEnd"/>
             <w:r>
               <w:rPr>
                 <w:rFonts w:ascii="Nunito" w:eastAsia="Nunito" w:hAnsi="Nunito" w:cs="Nunito"/>
@@ -809,7 +797,6 @@
               <w:t xml:space="preserve">+++INS </w:t>
             </w:r>
             <w:proofErr w:type="spellStart"/>
-            <w:proofErr w:type="gramStart"/>
             <w:r>
               <w:rPr>
                 <w:rFonts w:ascii="Nunito" w:eastAsia="Nunito" w:hAnsi="Nunito" w:cs="Nunito"/>
@@ -847,7 +834,6 @@
             <w:bookmarkEnd w:id="13"/>
             <w:bookmarkEnd w:id="14"/>
             <w:proofErr w:type="spellEnd"/>
-            <w:proofErr w:type="gramEnd"/>
             <w:r>
               <w:rPr>
                 <w:rFonts w:ascii="Nunito" w:eastAsia="Nunito" w:hAnsi="Nunito" w:cs="Nunito"/>
@@ -942,7 +928,6 @@
               <w:t xml:space="preserve">+++IF </w:t>
             </w:r>
             <w:proofErr w:type="spellStart"/>
-            <w:proofErr w:type="gramStart"/>
             <w:r>
               <w:rPr>
                 <w:rFonts w:ascii="Nunito" w:eastAsia="Nunito" w:hAnsi="Nunito" w:cs="Nunito"/>
@@ -954,7 +939,6 @@
               <w:t>section.visualreview</w:t>
             </w:r>
             <w:proofErr w:type="spellEnd"/>
-            <w:proofErr w:type="gramEnd"/>
             <w:r>
               <w:rPr>
                 <w:rFonts w:ascii="Nunito" w:eastAsia="Nunito" w:hAnsi="Nunito" w:cs="Nunito"/>
@@ -1026,7 +1010,6 @@
               <w:t xml:space="preserve">+++INS </w:t>
             </w:r>
             <w:proofErr w:type="spellStart"/>
-            <w:proofErr w:type="gramStart"/>
             <w:r>
               <w:rPr>
                 <w:rFonts w:ascii="Nunito" w:eastAsia="Nunito" w:hAnsi="Nunito" w:cs="Nunito"/>
@@ -1038,7 +1021,6 @@
               <w:t>section.visualreview</w:t>
             </w:r>
             <w:proofErr w:type="spellEnd"/>
-            <w:proofErr w:type="gramEnd"/>
             <w:r>
               <w:rPr>
                 <w:rFonts w:ascii="Nunito" w:eastAsia="Nunito" w:hAnsi="Nunito" w:cs="Nunito"/>
@@ -1096,7 +1078,6 @@
               <w:t xml:space="preserve">+++IF </w:t>
             </w:r>
             <w:proofErr w:type="spellStart"/>
-            <w:proofErr w:type="gramStart"/>
             <w:r>
               <w:rPr>
                 <w:rFonts w:ascii="Nunito" w:eastAsia="Nunito" w:hAnsi="Nunito" w:cs="Nunito"/>
@@ -1108,7 +1089,6 @@
               <w:t>section.visualreview</w:t>
             </w:r>
             <w:proofErr w:type="spellEnd"/>
-            <w:proofErr w:type="gramEnd"/>
             <w:r>
               <w:rPr>
                 <w:rFonts w:ascii="Nunito" w:eastAsia="Nunito" w:hAnsi="Nunito" w:cs="Nunito"/>
@@ -1142,7 +1122,6 @@
               <w:t xml:space="preserve">+++INS </w:t>
             </w:r>
             <w:proofErr w:type="spellStart"/>
-            <w:proofErr w:type="gramStart"/>
             <w:r>
               <w:rPr>
                 <w:rFonts w:ascii="Nunito" w:eastAsia="Nunito" w:hAnsi="Nunito" w:cs="Nunito"/>
@@ -1154,7 +1133,6 @@
               <w:t>section.visualreview</w:t>
             </w:r>
             <w:proofErr w:type="spellEnd"/>
-            <w:proofErr w:type="gramEnd"/>
             <w:r>
               <w:rPr>
                 <w:rFonts w:ascii="Nunito" w:eastAsia="Nunito" w:hAnsi="Nunito" w:cs="Nunito"/>
@@ -1270,7 +1248,6 @@
               <w:t xml:space="preserve">+++IF </w:t>
             </w:r>
             <w:proofErr w:type="spellStart"/>
-            <w:proofErr w:type="gramStart"/>
             <w:r>
               <w:rPr>
                 <w:rFonts w:ascii="Nunito" w:eastAsia="Nunito" w:hAnsi="Nunito" w:cs="Nunito"/>
@@ -1294,7 +1271,6 @@
               <w:t>signsofleak</w:t>
             </w:r>
             <w:proofErr w:type="spellEnd"/>
-            <w:proofErr w:type="gramEnd"/>
             <w:r>
               <w:rPr>
                 <w:rFonts w:ascii="Nunito" w:eastAsia="Nunito" w:hAnsi="Nunito" w:cs="Nunito"/>
@@ -1360,7 +1336,6 @@
               <w:t xml:space="preserve">+++INS </w:t>
             </w:r>
             <w:proofErr w:type="spellStart"/>
-            <w:proofErr w:type="gramStart"/>
             <w:r>
               <w:rPr>
                 <w:rFonts w:ascii="Nunito" w:eastAsia="Nunito" w:hAnsi="Nunito" w:cs="Nunito"/>
@@ -1382,7 +1357,6 @@
               <w:t>signsofleak</w:t>
             </w:r>
             <w:proofErr w:type="spellEnd"/>
-            <w:proofErr w:type="gramEnd"/>
             <w:r>
               <w:rPr>
                 <w:rFonts w:ascii="Nunito" w:eastAsia="Nunito" w:hAnsi="Nunito" w:cs="Nunito"/>
@@ -1438,7 +1412,6 @@
               <w:t xml:space="preserve">+++IF </w:t>
             </w:r>
             <w:proofErr w:type="spellStart"/>
-            <w:proofErr w:type="gramStart"/>
             <w:r>
               <w:rPr>
                 <w:rFonts w:ascii="Nunito" w:eastAsia="Nunito" w:hAnsi="Nunito" w:cs="Nunito"/>
@@ -1450,7 +1423,6 @@
               <w:t>section.signsofleak</w:t>
             </w:r>
             <w:proofErr w:type="spellEnd"/>
-            <w:proofErr w:type="gramEnd"/>
             <w:r>
               <w:rPr>
                 <w:rFonts w:ascii="Nunito" w:eastAsia="Nunito" w:hAnsi="Nunito" w:cs="Nunito"/>
@@ -1484,7 +1456,6 @@
               <w:t xml:space="preserve">+++INS </w:t>
             </w:r>
             <w:proofErr w:type="spellStart"/>
-            <w:proofErr w:type="gramStart"/>
             <w:r>
               <w:rPr>
                 <w:rFonts w:ascii="Nunito" w:eastAsia="Nunito" w:hAnsi="Nunito" w:cs="Nunito"/>
@@ -1496,7 +1467,6 @@
               <w:t>section.signsofleak</w:t>
             </w:r>
             <w:proofErr w:type="spellEnd"/>
-            <w:proofErr w:type="gramEnd"/>
             <w:r>
               <w:rPr>
                 <w:rFonts w:ascii="Nunito" w:eastAsia="Nunito" w:hAnsi="Nunito" w:cs="Nunito"/>
@@ -1609,7 +1579,6 @@
               <w:t xml:space="preserve">+++IF </w:t>
             </w:r>
             <w:proofErr w:type="spellStart"/>
-            <w:proofErr w:type="gramStart"/>
             <w:r>
               <w:rPr>
                 <w:rFonts w:ascii="Nunito" w:eastAsia="Nunito" w:hAnsi="Nunito" w:cs="Nunito"/>
@@ -1633,7 +1602,6 @@
               <w:t>furtherinvasive</w:t>
             </w:r>
             <w:proofErr w:type="spellEnd"/>
-            <w:proofErr w:type="gramEnd"/>
             <w:r>
               <w:rPr>
                 <w:rFonts w:ascii="Nunito" w:eastAsia="Nunito" w:hAnsi="Nunito" w:cs="Nunito"/>
@@ -1699,7 +1667,6 @@
               <w:t xml:space="preserve">+++INS </w:t>
             </w:r>
             <w:proofErr w:type="spellStart"/>
-            <w:proofErr w:type="gramStart"/>
             <w:r>
               <w:rPr>
                 <w:rFonts w:ascii="Nunito" w:eastAsia="Nunito" w:hAnsi="Nunito" w:cs="Nunito"/>
@@ -1721,7 +1688,6 @@
               <w:t>furtherinvasive</w:t>
             </w:r>
             <w:proofErr w:type="spellEnd"/>
-            <w:proofErr w:type="gramEnd"/>
             <w:r>
               <w:rPr>
                 <w:rFonts w:ascii="Nunito" w:eastAsia="Nunito" w:hAnsi="Nunito" w:cs="Nunito"/>
@@ -1777,7 +1743,6 @@
               <w:t xml:space="preserve">+++IF </w:t>
             </w:r>
             <w:proofErr w:type="spellStart"/>
-            <w:proofErr w:type="gramStart"/>
             <w:r>
               <w:rPr>
                 <w:rFonts w:ascii="Nunito" w:eastAsia="Nunito" w:hAnsi="Nunito" w:cs="Nunito"/>
@@ -1789,7 +1754,6 @@
               <w:t>section.furtherinvasive</w:t>
             </w:r>
             <w:proofErr w:type="spellEnd"/>
-            <w:proofErr w:type="gramEnd"/>
             <w:r>
               <w:rPr>
                 <w:rFonts w:ascii="Nunito" w:eastAsia="Nunito" w:hAnsi="Nunito" w:cs="Nunito"/>
@@ -1824,7 +1788,6 @@
               <w:t xml:space="preserve">+++INS </w:t>
             </w:r>
             <w:proofErr w:type="spellStart"/>
-            <w:proofErr w:type="gramStart"/>
             <w:r>
               <w:rPr>
                 <w:rFonts w:ascii="Nunito" w:eastAsia="Nunito" w:hAnsi="Nunito" w:cs="Nunito"/>
@@ -1836,7 +1799,6 @@
               <w:t>section.furtherinvasive</w:t>
             </w:r>
             <w:proofErr w:type="spellEnd"/>
-            <w:proofErr w:type="gramEnd"/>
             <w:r>
               <w:rPr>
                 <w:rFonts w:ascii="Nunito" w:eastAsia="Nunito" w:hAnsi="Nunito" w:cs="Nunito"/>
@@ -1949,7 +1911,6 @@
               <w:t xml:space="preserve">+++IF </w:t>
             </w:r>
             <w:proofErr w:type="spellStart"/>
-            <w:proofErr w:type="gramStart"/>
             <w:r>
               <w:rPr>
                 <w:rFonts w:ascii="Nunito" w:eastAsia="Nunito" w:hAnsi="Nunito" w:cs="Nunito"/>
@@ -1961,7 +1922,6 @@
               <w:t>section.conditionalassesment</w:t>
             </w:r>
             <w:proofErr w:type="spellEnd"/>
-            <w:proofErr w:type="gramEnd"/>
             <w:r>
               <w:rPr>
                 <w:rFonts w:ascii="Nunito" w:eastAsia="Nunito" w:hAnsi="Nunito" w:cs="Nunito"/>
@@ -1995,7 +1955,6 @@
               <w:t xml:space="preserve">+++INS </w:t>
             </w:r>
             <w:proofErr w:type="spellStart"/>
-            <w:proofErr w:type="gramStart"/>
             <w:r>
               <w:rPr>
                 <w:rFonts w:ascii="Nunito" w:eastAsia="Nunito" w:hAnsi="Nunito" w:cs="Nunito"/>
@@ -2007,7 +1966,6 @@
               <w:t>section.conditionalassesment</w:t>
             </w:r>
             <w:proofErr w:type="spellEnd"/>
-            <w:proofErr w:type="gramEnd"/>
             <w:r>
               <w:rPr>
                 <w:rFonts w:ascii="Nunito" w:eastAsia="Nunito" w:hAnsi="Nunito" w:cs="Nunito"/>
@@ -2063,7 +2021,6 @@
               <w:t xml:space="preserve">+++IF </w:t>
             </w:r>
             <w:proofErr w:type="spellStart"/>
-            <w:proofErr w:type="gramStart"/>
             <w:r>
               <w:rPr>
                 <w:rFonts w:ascii="Nunito" w:eastAsia="Nunito" w:hAnsi="Nunito" w:cs="Nunito"/>
@@ -2075,7 +2032,6 @@
               <w:t>section.conditionalassesment</w:t>
             </w:r>
             <w:proofErr w:type="spellEnd"/>
-            <w:proofErr w:type="gramEnd"/>
             <w:r>
               <w:rPr>
                 <w:rFonts w:ascii="Nunito" w:eastAsia="Nunito" w:hAnsi="Nunito" w:cs="Nunito"/>
@@ -2129,7 +2085,6 @@
               <w:t xml:space="preserve">+++INS </w:t>
             </w:r>
             <w:proofErr w:type="spellStart"/>
-            <w:proofErr w:type="gramStart"/>
             <w:r>
               <w:rPr>
                 <w:rFonts w:ascii="Nunito" w:eastAsia="Nunito" w:hAnsi="Nunito" w:cs="Nunito"/>
@@ -2141,7 +2096,6 @@
               <w:t>section.conditionalassesment</w:t>
             </w:r>
             <w:proofErr w:type="spellEnd"/>
-            <w:proofErr w:type="gramEnd"/>
             <w:r>
               <w:rPr>
                 <w:rFonts w:ascii="Nunito" w:eastAsia="Nunito" w:hAnsi="Nunito" w:cs="Nunito"/>
@@ -2252,7 +2206,6 @@
               <w:t xml:space="preserve">+++INS </w:t>
             </w:r>
             <w:proofErr w:type="spellStart"/>
-            <w:proofErr w:type="gramStart"/>
             <w:r>
               <w:rPr>
                 <w:rFonts w:ascii="Nunito" w:eastAsia="Nunito" w:hAnsi="Nunito" w:cs="Nunito"/>
@@ -2288,7 +2241,16 @@
             <w:bookmarkEnd w:id="39"/>
             <w:bookmarkEnd w:id="40"/>
             <w:proofErr w:type="spellEnd"/>
-            <w:proofErr w:type="gramEnd"/>
+            <w:r>
+              <w:rPr>
+                <w:rFonts w:ascii="Nunito" w:eastAsia="Nunito" w:hAnsi="Nunito" w:cs="Nunito"/>
+                <w:b/>
+                <w:bCs/>
+                <w:color w:val="2F4F4F"/>
+                <w:sz w:val="21"/>
+              </w:rPr>
+              <w:t xml:space="preserve"> </w:t>
+            </w:r>
             <w:r>
               <w:rPr>
                 <w:rFonts w:ascii="Nunito" w:eastAsia="Nunito" w:hAnsi="Nunito" w:cs="Nunito"/>
@@ -2531,7 +2493,6 @@
               <w:t xml:space="preserve">+++IF </w:t>
             </w:r>
             <w:proofErr w:type="spellStart"/>
-            <w:proofErr w:type="gramStart"/>
             <w:r>
               <w:rPr>
                 <w:rFonts w:ascii="Nunito" w:eastAsia="Nunito" w:hAnsi="Nunito" w:cs="Nunito"/>
@@ -2561,18 +2522,7 @@
                 <w:color w:val="00B050"/>
                 <w:sz w:val="21"/>
               </w:rPr>
-              <w:t>!=</w:t>
-            </w:r>
-            <w:proofErr w:type="gramEnd"/>
-            <w:r>
-              <w:rPr>
-                <w:rFonts w:ascii="Nunito" w:eastAsia="Nunito" w:hAnsi="Nunito" w:cs="Nunito"/>
-                <w:b/>
-                <w:bCs/>
-                <w:color w:val="00B050"/>
-                <w:sz w:val="21"/>
-              </w:rPr>
-              <w:t xml:space="preserve"> '</w:t>
+              <w:t>!= '</w:t>
             </w:r>
             <w:r>
               <w:rPr>
@@ -2902,7 +2852,6 @@
               <w:t xml:space="preserve">+++IF </w:t>
             </w:r>
             <w:proofErr w:type="spellStart"/>
-            <w:proofErr w:type="gramStart"/>
             <w:r>
               <w:rPr>
                 <w:rFonts w:ascii="Nunito" w:eastAsia="Nunito" w:hAnsi="Nunito" w:cs="Nunito"/>
@@ -2932,18 +2881,7 @@
                 <w:color w:val="00B050"/>
                 <w:sz w:val="21"/>
               </w:rPr>
-              <w:t>!=</w:t>
-            </w:r>
-            <w:proofErr w:type="gramEnd"/>
-            <w:r>
-              <w:rPr>
-                <w:rFonts w:ascii="Nunito" w:eastAsia="Nunito" w:hAnsi="Nunito" w:cs="Nunito"/>
-                <w:b/>
-                <w:bCs/>
-                <w:color w:val="00B050"/>
-                <w:sz w:val="21"/>
-              </w:rPr>
-              <w:t xml:space="preserve"> '</w:t>
+              <w:t>!= '</w:t>
             </w:r>
             <w:r>
               <w:rPr>
@@ -3293,7 +3231,6 @@
               <w:t xml:space="preserve">+++IF </w:t>
             </w:r>
             <w:proofErr w:type="spellStart"/>
-            <w:proofErr w:type="gramStart"/>
             <w:r>
               <w:rPr>
                 <w:rFonts w:ascii="Nunito" w:eastAsia="Nunito" w:hAnsi="Nunito" w:cs="Nunito"/>
@@ -3323,18 +3260,7 @@
                 <w:color w:val="00B050"/>
                 <w:sz w:val="21"/>
               </w:rPr>
-              <w:t>!=</w:t>
-            </w:r>
-            <w:proofErr w:type="gramEnd"/>
-            <w:r>
-              <w:rPr>
-                <w:rFonts w:ascii="Nunito" w:eastAsia="Nunito" w:hAnsi="Nunito" w:cs="Nunito"/>
-                <w:b/>
-                <w:bCs/>
-                <w:color w:val="00B050"/>
-                <w:sz w:val="21"/>
-              </w:rPr>
-              <w:t xml:space="preserve"> '</w:t>
+              <w:t>!= '</w:t>
             </w:r>
             <w:r>
               <w:rPr>
@@ -3716,16 +3642,11 @@
             <w:r>
               <w:t>$</w:t>
             </w:r>
-            <w:proofErr w:type="gramStart"/>
             <w:r>
               <w:t>image</w:t>
             </w:r>
             <w:r>
-              <w:t>[</w:t>
-            </w:r>
-            <w:proofErr w:type="gramEnd"/>
-            <w:r>
-              <w:t>0]</w:t>
+              <w:t>[0]</w:t>
             </w:r>
             <w:r>
               <w:t>)+++</w:t>
@@ -3758,15 +3679,7 @@
               </w:rPr>
             </w:pPr>
             <w:r>
-              <w:t>+++IMAGE tile($</w:t>
-            </w:r>
-            <w:proofErr w:type="gramStart"/>
-            <w:r>
-              <w:t>image[</w:t>
-            </w:r>
-            <w:proofErr w:type="gramEnd"/>
-            <w:r>
-              <w:t>1])+++</w:t>
+              <w:t>+++IMAGE tile($image[1])+++</w:t>
             </w:r>
           </w:p>
         </w:tc>
@@ -3791,15 +3704,7 @@
               </w:rPr>
             </w:pPr>
             <w:r>
-              <w:t>+++IMAGE tile($</w:t>
-            </w:r>
-            <w:proofErr w:type="gramStart"/>
-            <w:r>
-              <w:t>image[</w:t>
-            </w:r>
-            <w:proofErr w:type="gramEnd"/>
-            <w:r>
-              <w:t>2])+++</w:t>
+              <w:t>+++IMAGE tile($image[2])+++</w:t>
             </w:r>
           </w:p>
         </w:tc>
@@ -3824,15 +3729,7 @@
               </w:rPr>
             </w:pPr>
             <w:r>
-              <w:t>+++IMAGE tile($</w:t>
-            </w:r>
-            <w:proofErr w:type="gramStart"/>
-            <w:r>
-              <w:t>image[</w:t>
-            </w:r>
-            <w:proofErr w:type="gramEnd"/>
-            <w:r>
-              <w:t>3])+++</w:t>
+              <w:t>+++IMAGE tile($image[3])+++</w:t>
             </w:r>
           </w:p>
         </w:tc>
@@ -3928,7 +3825,6 @@
         <w:t xml:space="preserve">+++IF </w:t>
       </w:r>
       <w:proofErr w:type="spellStart"/>
-      <w:proofErr w:type="gramStart"/>
       <w:r>
         <w:rPr>
           <w:rFonts w:ascii="Nunito" w:eastAsia="Nunito" w:hAnsi="Nunito" w:cs="Nunito"/>
@@ -3954,7 +3850,6 @@
       <w:bookmarkEnd w:id="56"/>
       <w:bookmarkEnd w:id="57"/>
       <w:proofErr w:type="spellEnd"/>
-      <w:proofErr w:type="gramEnd"/>
       <w:r>
         <w:rPr>
           <w:rFonts w:ascii="Nunito" w:eastAsia="Nunito" w:hAnsi="Nunito" w:cs="Nunito"/>
@@ -4068,7 +3963,6 @@
               <w:t xml:space="preserve">+++INS </w:t>
             </w:r>
             <w:proofErr w:type="spellStart"/>
-            <w:proofErr w:type="gramStart"/>
             <w:r>
               <w:rPr>
                 <w:rFonts w:ascii="Nunito" w:eastAsia="Nunito" w:hAnsi="Nunito" w:cs="Nunito"/>
@@ -4097,7 +3991,6 @@
               <w:t>Type</w:t>
             </w:r>
             <w:proofErr w:type="spellEnd"/>
-            <w:proofErr w:type="gramEnd"/>
             <w:r>
               <w:rPr>
                 <w:rFonts w:ascii="Nunito" w:eastAsia="Nunito" w:hAnsi="Nunito" w:cs="Nunito"/>
@@ -4155,7 +4048,6 @@
               <w:t xml:space="preserve">+++INS </w:t>
             </w:r>
             <w:proofErr w:type="spellStart"/>
-            <w:proofErr w:type="gramStart"/>
             <w:r>
               <w:rPr>
                 <w:rFonts w:ascii="Nunito" w:eastAsia="Nunito" w:hAnsi="Nunito" w:cs="Nunito"/>
@@ -4167,7 +4059,6 @@
               <w:t>section.parentType</w:t>
             </w:r>
             <w:proofErr w:type="spellEnd"/>
-            <w:proofErr w:type="gramEnd"/>
             <w:r>
               <w:rPr>
                 <w:rFonts w:ascii="Nunito" w:eastAsia="Nunito" w:hAnsi="Nunito" w:cs="Nunito"/>
@@ -4215,7 +4106,6 @@
               <w:t xml:space="preserve">+++INS </w:t>
             </w:r>
             <w:proofErr w:type="spellStart"/>
-            <w:proofErr w:type="gramStart"/>
             <w:r>
               <w:rPr>
                 <w:rFonts w:ascii="Nunito" w:eastAsia="Nunito" w:hAnsi="Nunito" w:cs="Nunito"/>
@@ -4227,7 +4117,6 @@
               <w:t>section.parentName</w:t>
             </w:r>
             <w:proofErr w:type="spellEnd"/>
-            <w:proofErr w:type="gramEnd"/>
             <w:r>
               <w:rPr>
                 <w:rFonts w:ascii="Nunito" w:eastAsia="Nunito" w:hAnsi="Nunito" w:cs="Nunito"/>
@@ -4498,7 +4387,6 @@
               <w:t xml:space="preserve">+++INS </w:t>
             </w:r>
             <w:proofErr w:type="spellStart"/>
-            <w:proofErr w:type="gramStart"/>
             <w:r>
               <w:rPr>
                 <w:rFonts w:ascii="Nunito" w:eastAsia="Nunito" w:hAnsi="Nunito" w:cs="Nunito"/>
@@ -4510,7 +4398,6 @@
               <w:t>section.additionalconsiderations</w:t>
             </w:r>
             <w:proofErr w:type="spellEnd"/>
-            <w:proofErr w:type="gramEnd"/>
             <w:r>
               <w:rPr>
                 <w:rFonts w:ascii="Nunito" w:eastAsia="Nunito" w:hAnsi="Nunito" w:cs="Nunito"/>
@@ -4594,7 +4481,6 @@
         <w:t xml:space="preserve">+++IF </w:t>
       </w:r>
       <w:proofErr w:type="spellStart"/>
-      <w:proofErr w:type="gramStart"/>
       <w:r>
         <w:rPr>
           <w:rFonts w:ascii="Nunito" w:eastAsia="Nunito" w:hAnsi="Nunito" w:cs="Nunito"/>
@@ -4606,7 +4492,6 @@
         <w:t>section.reportType</w:t>
       </w:r>
       <w:proofErr w:type="spellEnd"/>
-      <w:proofErr w:type="gramEnd"/>
       <w:r>
         <w:rPr>
           <w:rFonts w:ascii="Nunito" w:eastAsia="Nunito" w:hAnsi="Nunito" w:cs="Nunito"/>
@@ -4799,7 +4684,6 @@
               <w:t xml:space="preserve">+++INS </w:t>
             </w:r>
             <w:proofErr w:type="spellStart"/>
-            <w:proofErr w:type="gramStart"/>
             <w:r>
               <w:rPr>
                 <w:rFonts w:ascii="Nunito" w:eastAsia="Nunito" w:hAnsi="Nunito" w:cs="Nunito"/>
@@ -4825,7 +4709,6 @@
             <w:bookmarkEnd w:id="66"/>
             <w:bookmarkEnd w:id="67"/>
             <w:proofErr w:type="spellEnd"/>
-            <w:proofErr w:type="gramEnd"/>
             <w:r>
               <w:rPr>
                 <w:rFonts w:ascii="Nunito" w:eastAsia="Nunito" w:hAnsi="Nunito" w:cs="Nunito"/>
@@ -5104,15 +4987,7 @@
               </w:rPr>
             </w:pPr>
             <w:r>
-              <w:t>+++IMAGE tile($</w:t>
-            </w:r>
-            <w:proofErr w:type="gramStart"/>
-            <w:r>
-              <w:t>image[</w:t>
-            </w:r>
-            <w:proofErr w:type="gramEnd"/>
-            <w:r>
-              <w:t>0])+++</w:t>
+              <w:t>+++IMAGE tile($image[0])+++</w:t>
             </w:r>
           </w:p>
         </w:tc>
@@ -5137,15 +5012,7 @@
               </w:rPr>
             </w:pPr>
             <w:r>
-              <w:t>+++IMAGE tile($</w:t>
-            </w:r>
-            <w:proofErr w:type="gramStart"/>
-            <w:r>
-              <w:t>image[</w:t>
-            </w:r>
-            <w:proofErr w:type="gramEnd"/>
-            <w:r>
-              <w:t>1])+++</w:t>
+              <w:t>+++IMAGE tile($image[1])+++</w:t>
             </w:r>
           </w:p>
         </w:tc>
@@ -5170,15 +5037,7 @@
               </w:rPr>
             </w:pPr>
             <w:r>
-              <w:t>+++IMAGE tile($</w:t>
-            </w:r>
-            <w:proofErr w:type="gramStart"/>
-            <w:r>
-              <w:t>image[</w:t>
-            </w:r>
-            <w:proofErr w:type="gramEnd"/>
-            <w:r>
-              <w:t>2])+++</w:t>
+              <w:t>+++IMAGE tile($image[2])+++</w:t>
             </w:r>
           </w:p>
         </w:tc>
@@ -5203,15 +5062,7 @@
               </w:rPr>
             </w:pPr>
             <w:r>
-              <w:t>+++IMAGE tile($</w:t>
-            </w:r>
-            <w:proofErr w:type="gramStart"/>
-            <w:r>
-              <w:t>image[</w:t>
-            </w:r>
-            <w:proofErr w:type="gramEnd"/>
-            <w:r>
-              <w:t>3])+++</w:t>
+              <w:t>+++IMAGE tile($image[3])+++</w:t>
             </w:r>
           </w:p>
         </w:tc>
@@ -5275,12 +5126,10 @@
         <w:t xml:space="preserve">+++IF </w:t>
       </w:r>
       <w:proofErr w:type="spellStart"/>
-      <w:proofErr w:type="gramStart"/>
       <w:r>
         <w:t>section.reportType</w:t>
       </w:r>
       <w:proofErr w:type="spellEnd"/>
-      <w:proofErr w:type="gramEnd"/>
       <w:r>
         <w:t>===</w:t>
       </w:r>
@@ -5375,7 +5224,6 @@
               <w:t xml:space="preserve">+++INS </w:t>
             </w:r>
             <w:proofErr w:type="spellStart"/>
-            <w:proofErr w:type="gramStart"/>
             <w:r>
               <w:rPr>
                 <w:rFonts w:ascii="Nunito" w:eastAsia="Nunito" w:hAnsi="Nunito" w:cs="Nunito"/>
@@ -5404,7 +5252,6 @@
               <w:t>Type</w:t>
             </w:r>
             <w:proofErr w:type="spellEnd"/>
-            <w:proofErr w:type="gramEnd"/>
             <w:r>
               <w:rPr>
                 <w:rFonts w:ascii="Nunito" w:eastAsia="Nunito" w:hAnsi="Nunito" w:cs="Nunito"/>
@@ -5463,7 +5310,6 @@
               <w:t xml:space="preserve">+++INS </w:t>
             </w:r>
             <w:proofErr w:type="spellStart"/>
-            <w:proofErr w:type="gramStart"/>
             <w:r>
               <w:rPr>
                 <w:rFonts w:ascii="Nunito" w:eastAsia="Nunito" w:hAnsi="Nunito" w:cs="Nunito"/>
@@ -5475,7 +5321,6 @@
               <w:t>section.parentType</w:t>
             </w:r>
             <w:proofErr w:type="spellEnd"/>
-            <w:proofErr w:type="gramEnd"/>
             <w:r>
               <w:rPr>
                 <w:rFonts w:ascii="Nunito" w:eastAsia="Nunito" w:hAnsi="Nunito" w:cs="Nunito"/>
@@ -5523,7 +5368,6 @@
               <w:t xml:space="preserve">+++INS </w:t>
             </w:r>
             <w:proofErr w:type="spellStart"/>
-            <w:proofErr w:type="gramStart"/>
             <w:r>
               <w:rPr>
                 <w:rFonts w:ascii="Nunito" w:eastAsia="Nunito" w:hAnsi="Nunito" w:cs="Nunito"/>
@@ -5535,7 +5379,6 @@
               <w:t>section.parentName</w:t>
             </w:r>
             <w:proofErr w:type="spellEnd"/>
-            <w:proofErr w:type="gramEnd"/>
             <w:r>
               <w:rPr>
                 <w:rFonts w:ascii="Nunito" w:eastAsia="Nunito" w:hAnsi="Nunito" w:cs="Nunito"/>
@@ -5748,7 +5591,6 @@
               <w:t xml:space="preserve">+++INS </w:t>
             </w:r>
             <w:proofErr w:type="spellStart"/>
-            <w:proofErr w:type="gramStart"/>
             <w:r>
               <w:rPr>
                 <w:rFonts w:ascii="Nunito" w:eastAsia="Nunito" w:hAnsi="Nunito" w:cs="Nunito"/>
@@ -5760,7 +5602,6 @@
               <w:t>section.invasiveDesc</w:t>
             </w:r>
             <w:proofErr w:type="spellEnd"/>
-            <w:proofErr w:type="gramEnd"/>
             <w:r>
               <w:rPr>
                 <w:rFonts w:ascii="Nunito" w:eastAsia="Nunito" w:hAnsi="Nunito" w:cs="Nunito"/>
@@ -6037,15 +5878,7 @@
               </w:rPr>
             </w:pPr>
             <w:r>
-              <w:t>+++IMAGE tile($</w:t>
-            </w:r>
-            <w:proofErr w:type="gramStart"/>
-            <w:r>
-              <w:t>image[</w:t>
-            </w:r>
-            <w:proofErr w:type="gramEnd"/>
-            <w:r>
-              <w:t>0])+++</w:t>
+              <w:t>+++IMAGE tile($image[0])+++</w:t>
             </w:r>
           </w:p>
         </w:tc>
@@ -6070,15 +5903,7 @@
               </w:rPr>
             </w:pPr>
             <w:r>
-              <w:t>+++IMAGE tile($</w:t>
-            </w:r>
-            <w:proofErr w:type="gramStart"/>
-            <w:r>
-              <w:t>image[</w:t>
-            </w:r>
-            <w:proofErr w:type="gramEnd"/>
-            <w:r>
-              <w:t>1])+++</w:t>
+              <w:t>+++IMAGE tile($image[1])+++</w:t>
             </w:r>
           </w:p>
         </w:tc>
@@ -6103,15 +5928,7 @@
               </w:rPr>
             </w:pPr>
             <w:r>
-              <w:t>+++IMAGE tile($</w:t>
-            </w:r>
-            <w:proofErr w:type="gramStart"/>
-            <w:r>
-              <w:t>image[</w:t>
-            </w:r>
-            <w:proofErr w:type="gramEnd"/>
-            <w:r>
-              <w:t>2])+++</w:t>
+              <w:t>+++IMAGE tile($image[2])+++</w:t>
             </w:r>
           </w:p>
         </w:tc>
@@ -6136,15 +5953,7 @@
               </w:rPr>
             </w:pPr>
             <w:r>
-              <w:t>+++IMAGE tile($</w:t>
-            </w:r>
-            <w:proofErr w:type="gramStart"/>
-            <w:r>
-              <w:t>image[</w:t>
-            </w:r>
-            <w:proofErr w:type="gramEnd"/>
-            <w:r>
-              <w:t>3])+++</w:t>
+              <w:t>+++IMAGE tile($image[3])+++</w:t>
             </w:r>
           </w:p>
         </w:tc>
@@ -6196,7 +6005,6 @@
         <w:t xml:space="preserve">+++IF </w:t>
       </w:r>
       <w:proofErr w:type="spellStart"/>
-      <w:proofErr w:type="gramStart"/>
       <w:r>
         <w:t>section.</w:t>
       </w:r>
@@ -6212,7 +6020,6 @@
       <w:bookmarkEnd w:id="74"/>
       <w:bookmarkEnd w:id="75"/>
       <w:proofErr w:type="spellEnd"/>
-      <w:proofErr w:type="gramEnd"/>
       <w:r>
         <w:t>===</w:t>
       </w:r>
@@ -6251,7 +6058,6 @@
         <w:t xml:space="preserve">+++IF </w:t>
       </w:r>
       <w:proofErr w:type="spellStart"/>
-      <w:proofErr w:type="gramStart"/>
       <w:r>
         <w:t>section.</w:t>
       </w:r>
@@ -6265,7 +6071,6 @@
       <w:bookmarkEnd w:id="77"/>
       <w:bookmarkEnd w:id="78"/>
       <w:proofErr w:type="spellEnd"/>
-      <w:proofErr w:type="gramEnd"/>
       <w:r>
         <w:t>===</w:t>
       </w:r>
@@ -6306,7 +6111,6 @@
         <w:t xml:space="preserve">+++IF </w:t>
       </w:r>
       <w:proofErr w:type="spellStart"/>
-      <w:proofErr w:type="gramStart"/>
       <w:r>
         <w:t>section.</w:t>
       </w:r>
@@ -6320,7 +6124,6 @@
       <w:bookmarkEnd w:id="82"/>
       <w:bookmarkEnd w:id="83"/>
       <w:proofErr w:type="spellEnd"/>
-      <w:proofErr w:type="gramEnd"/>
       <w:r>
         <w:t>===</w:t>
       </w:r>
@@ -6496,7 +6299,6 @@
               <w:t xml:space="preserve">+++INS </w:t>
             </w:r>
             <w:proofErr w:type="spellStart"/>
-            <w:proofErr w:type="gramStart"/>
             <w:r>
               <w:rPr>
                 <w:rFonts w:ascii="Nunito" w:eastAsia="Nunito" w:hAnsi="Nunito" w:cs="Nunito"/>
@@ -6508,7 +6310,6 @@
               <w:t>section.additionalconsiderations</w:t>
             </w:r>
             <w:proofErr w:type="spellEnd"/>
-            <w:proofErr w:type="gramEnd"/>
             <w:r>
               <w:rPr>
                 <w:rFonts w:ascii="Nunito" w:eastAsia="Nunito" w:hAnsi="Nunito" w:cs="Nunito"/>
@@ -6599,7 +6400,6 @@
               <w:t xml:space="preserve">+++INS </w:t>
             </w:r>
             <w:proofErr w:type="spellStart"/>
-            <w:proofErr w:type="gramStart"/>
             <w:r>
               <w:rPr>
                 <w:rFonts w:ascii="Nunito" w:eastAsia="Nunito" w:hAnsi="Nunito" w:cs="Nunito"/>
@@ -6611,7 +6411,6 @@
               <w:t>section.conclusiveeee</w:t>
             </w:r>
             <w:proofErr w:type="spellEnd"/>
-            <w:proofErr w:type="gramEnd"/>
             <w:r>
               <w:rPr>
                 <w:rFonts w:ascii="Nunito" w:eastAsia="Nunito" w:hAnsi="Nunito" w:cs="Nunito"/>
@@ -6697,7 +6496,6 @@
               <w:t xml:space="preserve">+++INS </w:t>
             </w:r>
             <w:proofErr w:type="spellStart"/>
-            <w:proofErr w:type="gramStart"/>
             <w:r>
               <w:rPr>
                 <w:rFonts w:ascii="Nunito" w:eastAsia="Nunito" w:hAnsi="Nunito" w:cs="Nunito"/>
@@ -6709,7 +6507,6 @@
               <w:t>section.conclusivelbc</w:t>
             </w:r>
             <w:proofErr w:type="spellEnd"/>
-            <w:proofErr w:type="gramEnd"/>
             <w:r>
               <w:rPr>
                 <w:rFonts w:ascii="Nunito" w:eastAsia="Nunito" w:hAnsi="Nunito" w:cs="Nunito"/>
@@ -6795,7 +6592,6 @@
               <w:t xml:space="preserve">+++INS </w:t>
             </w:r>
             <w:proofErr w:type="spellStart"/>
-            <w:proofErr w:type="gramStart"/>
             <w:r>
               <w:rPr>
                 <w:rFonts w:ascii="Nunito" w:eastAsia="Nunito" w:hAnsi="Nunito" w:cs="Nunito"/>
@@ -6807,7 +6603,6 @@
               <w:t>section.conclusiveawe</w:t>
             </w:r>
             <w:proofErr w:type="spellEnd"/>
-            <w:proofErr w:type="gramEnd"/>
             <w:r>
               <w:rPr>
                 <w:rFonts w:ascii="Nunito" w:eastAsia="Nunito" w:hAnsi="Nunito" w:cs="Nunito"/>
@@ -7072,15 +6867,7 @@
               </w:rPr>
             </w:pPr>
             <w:r>
-              <w:t>+++IMAGE tile($</w:t>
-            </w:r>
-            <w:proofErr w:type="gramStart"/>
-            <w:r>
-              <w:t>image[</w:t>
-            </w:r>
-            <w:proofErr w:type="gramEnd"/>
-            <w:r>
-              <w:t>0])+++</w:t>
+              <w:t>+++IMAGE tile($image[0])+++</w:t>
             </w:r>
           </w:p>
         </w:tc>
@@ -7105,15 +6892,7 @@
               </w:rPr>
             </w:pPr>
             <w:r>
-              <w:t>+++IMAGE tile($</w:t>
-            </w:r>
-            <w:proofErr w:type="gramStart"/>
-            <w:r>
-              <w:t>image[</w:t>
-            </w:r>
-            <w:proofErr w:type="gramEnd"/>
-            <w:r>
-              <w:t>1])+++</w:t>
+              <w:t>+++IMAGE tile($image[1])+++</w:t>
             </w:r>
           </w:p>
         </w:tc>
@@ -7138,15 +6917,7 @@
               </w:rPr>
             </w:pPr>
             <w:r>
-              <w:t>+++IMAGE tile($</w:t>
-            </w:r>
-            <w:proofErr w:type="gramStart"/>
-            <w:r>
-              <w:t>image[</w:t>
-            </w:r>
-            <w:proofErr w:type="gramEnd"/>
-            <w:r>
-              <w:t>2])+++</w:t>
+              <w:t>+++IMAGE tile($image[2])+++</w:t>
             </w:r>
           </w:p>
         </w:tc>
@@ -7171,15 +6942,7 @@
               </w:rPr>
             </w:pPr>
             <w:r>
-              <w:t>+++IMAGE tile($</w:t>
-            </w:r>
-            <w:proofErr w:type="gramStart"/>
-            <w:r>
-              <w:t>image[</w:t>
-            </w:r>
-            <w:proofErr w:type="gramEnd"/>
-            <w:r>
-              <w:t>3])+++</w:t>
+              <w:t>+++IMAGE tile($image[3])+++</w:t>
             </w:r>
           </w:p>
         </w:tc>
@@ -7243,7 +7006,6 @@
         <w:t xml:space="preserve">+++IF </w:t>
       </w:r>
       <w:proofErr w:type="spellStart"/>
-      <w:proofErr w:type="gramStart"/>
       <w:r>
         <w:t>section.</w:t>
       </w:r>
@@ -7255,7 +7017,6 @@
       <w:bookmarkEnd w:id="88"/>
       <w:bookmarkEnd w:id="89"/>
       <w:proofErr w:type="spellEnd"/>
-      <w:proofErr w:type="gramEnd"/>
       <w:r>
         <w:t>===</w:t>
       </w:r>
@@ -7434,7 +7195,6 @@
         <w:t xml:space="preserve">+++IF </w:t>
       </w:r>
       <w:proofErr w:type="spellStart"/>
-      <w:proofErr w:type="gramStart"/>
       <w:r>
         <w:t>section.</w:t>
       </w:r>
@@ -7442,7 +7202,6 @@
         <w:t>propowneragreed</w:t>
       </w:r>
       <w:proofErr w:type="spellEnd"/>
-      <w:proofErr w:type="gramEnd"/>
       <w:r>
         <w:t xml:space="preserve"> </w:t>
       </w:r>

</xml_diff>

<commit_message>
Update the templates for docx report
</commit_message>
<xml_diff>
--- a/Deck2AllData.docx
+++ b/Deck2AllData.docx
@@ -27,9 +27,8 @@
           <w:color w:val="2F4F4F"/>
           <w:sz w:val="21"/>
         </w:rPr>
-        <w:t xml:space="preserve">+++IF </w:t>
-      </w:r>
-      <w:proofErr w:type="spellStart"/>
+        <w:t>+++IF section.</w:t>
+      </w:r>
       <w:r>
         <w:rPr>
           <w:rFonts w:ascii="Nunito" w:eastAsia="Nunito" w:hAnsi="Nunito" w:cs="Nunito"/>
@@ -38,28 +37,7 @@
           <w:color w:val="2F4F4F"/>
           <w:sz w:val="21"/>
         </w:rPr>
-        <w:t>section.</w:t>
-      </w:r>
-      <w:r>
-        <w:rPr>
-          <w:rFonts w:ascii="Nunito" w:eastAsia="Nunito" w:hAnsi="Nunito" w:cs="Nunito"/>
-          <w:b/>
-          <w:bCs/>
-          <w:color w:val="2F4F4F"/>
-          <w:sz w:val="21"/>
-        </w:rPr>
-        <w:t>reportType</w:t>
-      </w:r>
-      <w:proofErr w:type="spellEnd"/>
-      <w:r>
-        <w:rPr>
-          <w:rFonts w:ascii="Nunito" w:eastAsia="Nunito" w:hAnsi="Nunito" w:cs="Nunito"/>
-          <w:b/>
-          <w:bCs/>
-          <w:color w:val="2F4F4F"/>
-          <w:sz w:val="21"/>
-        </w:rPr>
-        <w:t>!</w:t>
+        <w:t>reportType!</w:t>
       </w:r>
       <w:r>
         <w:rPr>
@@ -71,7 +49,6 @@
         </w:rPr>
         <w:t>=='</w:t>
       </w:r>
-      <w:proofErr w:type="spellStart"/>
       <w:r>
         <w:rPr>
           <w:rFonts w:ascii="Nunito" w:eastAsia="Nunito" w:hAnsi="Nunito" w:cs="Nunito"/>
@@ -82,7 +59,6 @@
         </w:rPr>
         <w:t>InvasiveOnly</w:t>
       </w:r>
-      <w:proofErr w:type="spellEnd"/>
       <w:r>
         <w:rPr>
           <w:rFonts w:ascii="Nunito" w:eastAsia="Nunito" w:hAnsi="Nunito" w:cs="Nunito"/>
@@ -124,29 +100,7 @@
           <w:color w:val="2F4F4F"/>
           <w:sz w:val="21"/>
         </w:rPr>
-        <w:t xml:space="preserve">+++IF </w:t>
-      </w:r>
-      <w:proofErr w:type="spellStart"/>
-      <w:r>
-        <w:rPr>
-          <w:rFonts w:ascii="Nunito" w:eastAsia="Nunito" w:hAnsi="Nunito" w:cs="Nunito"/>
-          <w:b/>
-          <w:bCs/>
-          <w:color w:val="2F4F4F"/>
-          <w:sz w:val="21"/>
-        </w:rPr>
-        <w:t>section.isUnitUnavailable</w:t>
-      </w:r>
-      <w:proofErr w:type="spellEnd"/>
-      <w:r>
-        <w:rPr>
-          <w:rFonts w:ascii="Nunito" w:eastAsia="Nunito" w:hAnsi="Nunito" w:cs="Nunito"/>
-          <w:b/>
-          <w:bCs/>
-          <w:color w:val="2F4F4F"/>
-          <w:sz w:val="21"/>
-        </w:rPr>
-        <w:t>===</w:t>
+        <w:t>+++IF section.isUnitUnavailable===</w:t>
       </w:r>
       <w:r>
         <w:rPr>
@@ -239,17 +193,7 @@
                 <w:bCs/>
                 <w:color w:val="2F4F4F"/>
               </w:rPr>
-              <w:t xml:space="preserve">+++INS </w:t>
-            </w:r>
-            <w:proofErr w:type="spellStart"/>
-            <w:r>
-              <w:rPr>
-                <w:rFonts w:ascii="Nunito" w:eastAsia="Nunito" w:hAnsi="Nunito" w:cs="Nunito"/>
-                <w:b/>
-                <w:bCs/>
-                <w:color w:val="2F4F4F"/>
-              </w:rPr>
-              <w:t>section.</w:t>
+              <w:t>+++INS section.</w:t>
             </w:r>
             <w:r>
               <w:rPr>
@@ -267,17 +211,7 @@
                 <w:bCs/>
                 <w:color w:val="2F4F4F"/>
               </w:rPr>
-              <w:t>Type</w:t>
-            </w:r>
-            <w:proofErr w:type="spellEnd"/>
-            <w:r>
-              <w:rPr>
-                <w:rFonts w:ascii="Nunito" w:eastAsia="Nunito" w:hAnsi="Nunito" w:cs="Nunito"/>
-                <w:b/>
-                <w:bCs/>
-                <w:color w:val="2F4F4F"/>
-              </w:rPr>
-              <w:t xml:space="preserve">+++ </w:t>
+              <w:t xml:space="preserve">Type+++ </w:t>
             </w:r>
             <w:r>
               <w:rPr>
@@ -326,7 +260,6 @@
               </w:rPr>
               <w:t xml:space="preserve">+++INS </w:t>
             </w:r>
-            <w:proofErr w:type="spellStart"/>
             <w:r>
               <w:rPr>
                 <w:rFonts w:ascii="Nunito" w:eastAsia="Nunito" w:hAnsi="Nunito" w:cs="Nunito"/>
@@ -345,18 +278,7 @@
                 <w:color w:val="2F4F4F"/>
                 <w:sz w:val="21"/>
               </w:rPr>
-              <w:t>.parentType</w:t>
-            </w:r>
-            <w:proofErr w:type="spellEnd"/>
-            <w:r>
-              <w:rPr>
-                <w:rFonts w:ascii="Nunito" w:eastAsia="Nunito" w:hAnsi="Nunito" w:cs="Nunito"/>
-                <w:b/>
-                <w:bCs/>
-                <w:color w:val="2F4F4F"/>
-                <w:sz w:val="21"/>
-              </w:rPr>
-              <w:t xml:space="preserve">+++ </w:t>
+              <w:t xml:space="preserve">.parentType+++ </w:t>
             </w:r>
             <w:r>
               <w:rPr>
@@ -407,7 +329,6 @@
               </w:rPr>
               <w:t xml:space="preserve">+++INS </w:t>
             </w:r>
-            <w:proofErr w:type="spellStart"/>
             <w:r>
               <w:rPr>
                 <w:rFonts w:ascii="Nunito" w:eastAsia="Nunito" w:hAnsi="Nunito" w:cs="Nunito"/>
@@ -426,18 +347,7 @@
                 <w:color w:val="2F4F4F"/>
                 <w:sz w:val="21"/>
               </w:rPr>
-              <w:t>.parentName</w:t>
-            </w:r>
-            <w:proofErr w:type="spellEnd"/>
-            <w:r>
-              <w:rPr>
-                <w:rFonts w:ascii="Nunito" w:eastAsia="Nunito" w:hAnsi="Nunito" w:cs="Nunito"/>
-                <w:b/>
-                <w:bCs/>
-                <w:color w:val="2F4F4F"/>
-                <w:sz w:val="21"/>
-              </w:rPr>
-              <w:t>+++</w:t>
+              <w:t>.parentName+++</w:t>
             </w:r>
             <w:bookmarkEnd w:id="9"/>
             <w:bookmarkEnd w:id="10"/>
@@ -690,7 +600,6 @@
               </w:rPr>
               <w:t xml:space="preserve">+++INS </w:t>
             </w:r>
-            <w:proofErr w:type="spellStart"/>
             <w:r>
               <w:rPr>
                 <w:rFonts w:ascii="Nunito" w:eastAsia="Nunito" w:hAnsi="Nunito" w:cs="Nunito"/>
@@ -709,18 +618,7 @@
                 <w:color w:val="2F4F4F"/>
                 <w:sz w:val="21"/>
               </w:rPr>
-              <w:t>.exteriorelements</w:t>
-            </w:r>
-            <w:proofErr w:type="spellEnd"/>
-            <w:r>
-              <w:rPr>
-                <w:rFonts w:ascii="Nunito" w:eastAsia="Nunito" w:hAnsi="Nunito" w:cs="Nunito"/>
-                <w:b/>
-                <w:bCs/>
-                <w:color w:val="2F4F4F"/>
-                <w:sz w:val="21"/>
-              </w:rPr>
-              <w:t>+++</w:t>
+              <w:t>.exteriorelements+++</w:t>
             </w:r>
           </w:p>
         </w:tc>
@@ -796,7 +694,6 @@
               </w:rPr>
               <w:t xml:space="preserve">+++INS </w:t>
             </w:r>
-            <w:proofErr w:type="spellStart"/>
             <w:r>
               <w:rPr>
                 <w:rFonts w:ascii="Nunito" w:eastAsia="Nunito" w:hAnsi="Nunito" w:cs="Nunito"/>
@@ -833,7 +730,6 @@
             <w:bookmarkEnd w:id="12"/>
             <w:bookmarkEnd w:id="13"/>
             <w:bookmarkEnd w:id="14"/>
-            <w:proofErr w:type="spellEnd"/>
             <w:r>
               <w:rPr>
                 <w:rFonts w:ascii="Nunito" w:eastAsia="Nunito" w:hAnsi="Nunito" w:cs="Nunito"/>
@@ -925,29 +821,7 @@
                 <w:color w:val="FF0000"/>
                 <w:sz w:val="21"/>
               </w:rPr>
-              <w:t xml:space="preserve">+++IF </w:t>
-            </w:r>
-            <w:proofErr w:type="spellStart"/>
-            <w:r>
-              <w:rPr>
-                <w:rFonts w:ascii="Nunito" w:eastAsia="Nunito" w:hAnsi="Nunito" w:cs="Nunito"/>
-                <w:b/>
-                <w:bCs/>
-                <w:color w:val="FF0000"/>
-                <w:sz w:val="21"/>
-              </w:rPr>
-              <w:t>section.visualreview</w:t>
-            </w:r>
-            <w:proofErr w:type="spellEnd"/>
-            <w:r>
-              <w:rPr>
-                <w:rFonts w:ascii="Nunito" w:eastAsia="Nunito" w:hAnsi="Nunito" w:cs="Nunito"/>
-                <w:b/>
-                <w:bCs/>
-                <w:color w:val="FF0000"/>
-                <w:sz w:val="21"/>
-              </w:rPr>
-              <w:t xml:space="preserve"> === </w:t>
+              <w:t xml:space="preserve">+++IF section.visualreview === </w:t>
             </w:r>
             <w:bookmarkStart w:id="19" w:name="OLE_LINK122"/>
             <w:bookmarkStart w:id="20" w:name="OLE_LINK123"/>
@@ -1007,29 +881,7 @@
                 <w:color w:val="FF0000"/>
                 <w:sz w:val="21"/>
               </w:rPr>
-              <w:t xml:space="preserve">+++INS </w:t>
-            </w:r>
-            <w:proofErr w:type="spellStart"/>
-            <w:r>
-              <w:rPr>
-                <w:rFonts w:ascii="Nunito" w:eastAsia="Nunito" w:hAnsi="Nunito" w:cs="Nunito"/>
-                <w:b/>
-                <w:bCs/>
-                <w:color w:val="FF0000"/>
-                <w:sz w:val="21"/>
-              </w:rPr>
-              <w:t>section.visualreview</w:t>
-            </w:r>
-            <w:proofErr w:type="spellEnd"/>
-            <w:r>
-              <w:rPr>
-                <w:rFonts w:ascii="Nunito" w:eastAsia="Nunito" w:hAnsi="Nunito" w:cs="Nunito"/>
-                <w:b/>
-                <w:bCs/>
-                <w:color w:val="FF0000"/>
-                <w:sz w:val="21"/>
-              </w:rPr>
-              <w:t>+++</w:t>
+              <w:t>+++INS section.visualreview+++</w:t>
             </w:r>
           </w:p>
           <w:p>
@@ -1075,10 +927,12 @@
                 <w:color w:val="00B050"/>
                 <w:sz w:val="21"/>
               </w:rPr>
-              <w:t xml:space="preserve">+++IF </w:t>
-            </w:r>
-            <w:proofErr w:type="spellStart"/>
-            <w:r>
+              <w:t>+++IF section.visualreview != 'Bad'+++</w:t>
+            </w:r>
+          </w:p>
+          <w:p>
+            <w:pPr>
+              <w:pStyle w:val="NormalWeb"/>
               <w:rPr>
                 <w:rFonts w:ascii="Nunito" w:eastAsia="Nunito" w:hAnsi="Nunito" w:cs="Nunito"/>
                 <w:b/>
@@ -1086,9 +940,7 @@
                 <w:color w:val="00B050"/>
                 <w:sz w:val="21"/>
               </w:rPr>
-              <w:t>section.visualreview</w:t>
-            </w:r>
-            <w:proofErr w:type="spellEnd"/>
+            </w:pPr>
             <w:r>
               <w:rPr>
                 <w:rFonts w:ascii="Nunito" w:eastAsia="Nunito" w:hAnsi="Nunito" w:cs="Nunito"/>
@@ -1097,51 +949,7 @@
                 <w:color w:val="00B050"/>
                 <w:sz w:val="21"/>
               </w:rPr>
-              <w:t xml:space="preserve"> != 'Bad'+++</w:t>
-            </w:r>
-          </w:p>
-          <w:p>
-            <w:pPr>
-              <w:pStyle w:val="NormalWeb"/>
-              <w:rPr>
-                <w:rFonts w:ascii="Nunito" w:eastAsia="Nunito" w:hAnsi="Nunito" w:cs="Nunito"/>
-                <w:b/>
-                <w:bCs/>
-                <w:color w:val="00B050"/>
-                <w:sz w:val="21"/>
-              </w:rPr>
-            </w:pPr>
-            <w:r>
-              <w:rPr>
-                <w:rFonts w:ascii="Nunito" w:eastAsia="Nunito" w:hAnsi="Nunito" w:cs="Nunito"/>
-                <w:b/>
-                <w:bCs/>
-                <w:color w:val="00B050"/>
-                <w:sz w:val="21"/>
-              </w:rPr>
-              <w:t xml:space="preserve">+++INS </w:t>
-            </w:r>
-            <w:proofErr w:type="spellStart"/>
-            <w:r>
-              <w:rPr>
-                <w:rFonts w:ascii="Nunito" w:eastAsia="Nunito" w:hAnsi="Nunito" w:cs="Nunito"/>
-                <w:b/>
-                <w:bCs/>
-                <w:color w:val="00B050"/>
-                <w:sz w:val="21"/>
-              </w:rPr>
-              <w:t>section.visualreview</w:t>
-            </w:r>
-            <w:proofErr w:type="spellEnd"/>
-            <w:r>
-              <w:rPr>
-                <w:rFonts w:ascii="Nunito" w:eastAsia="Nunito" w:hAnsi="Nunito" w:cs="Nunito"/>
-                <w:b/>
-                <w:bCs/>
-                <w:color w:val="00B050"/>
-                <w:sz w:val="21"/>
-              </w:rPr>
-              <w:t>+++</w:t>
+              <w:t>+++INS section.visualreview+++</w:t>
             </w:r>
           </w:p>
           <w:p>
@@ -1245,18 +1053,7 @@
                 <w:color w:val="FF0000"/>
                 <w:sz w:val="21"/>
               </w:rPr>
-              <w:t xml:space="preserve">+++IF </w:t>
-            </w:r>
-            <w:proofErr w:type="spellStart"/>
-            <w:r>
-              <w:rPr>
-                <w:rFonts w:ascii="Nunito" w:eastAsia="Nunito" w:hAnsi="Nunito" w:cs="Nunito"/>
-                <w:b/>
-                <w:bCs/>
-                <w:color w:val="FF0000"/>
-                <w:sz w:val="21"/>
-              </w:rPr>
-              <w:t>section.</w:t>
+              <w:t>+++IF section.</w:t>
             </w:r>
             <w:bookmarkStart w:id="27" w:name="OLE_LINK34"/>
             <w:bookmarkStart w:id="28" w:name="OLE_LINK35"/>
@@ -1270,7 +1067,6 @@
               </w:rPr>
               <w:t>signsofleak</w:t>
             </w:r>
-            <w:proofErr w:type="spellEnd"/>
             <w:r>
               <w:rPr>
                 <w:rFonts w:ascii="Nunito" w:eastAsia="Nunito" w:hAnsi="Nunito" w:cs="Nunito"/>
@@ -1333,18 +1129,7 @@
                 <w:color w:val="FF0000"/>
                 <w:sz w:val="21"/>
               </w:rPr>
-              <w:t xml:space="preserve">+++INS </w:t>
-            </w:r>
-            <w:proofErr w:type="spellStart"/>
-            <w:r>
-              <w:rPr>
-                <w:rFonts w:ascii="Nunito" w:eastAsia="Nunito" w:hAnsi="Nunito" w:cs="Nunito"/>
-                <w:b/>
-                <w:bCs/>
-                <w:color w:val="FF0000"/>
-                <w:sz w:val="21"/>
-              </w:rPr>
-              <w:t>section.</w:t>
+              <w:t>+++INS section.</w:t>
             </w:r>
             <w:r>
               <w:rPr>
@@ -1356,7 +1141,6 @@
               </w:rPr>
               <w:t>signsofleak</w:t>
             </w:r>
-            <w:proofErr w:type="spellEnd"/>
             <w:r>
               <w:rPr>
                 <w:rFonts w:ascii="Nunito" w:eastAsia="Nunito" w:hAnsi="Nunito" w:cs="Nunito"/>
@@ -1409,10 +1193,12 @@
                 <w:color w:val="00B050"/>
                 <w:sz w:val="21"/>
               </w:rPr>
-              <w:t xml:space="preserve">+++IF </w:t>
-            </w:r>
-            <w:proofErr w:type="spellStart"/>
-            <w:r>
+              <w:t>+++IF section.signsofleak!= 'Yes'+++</w:t>
+            </w:r>
+          </w:p>
+          <w:p>
+            <w:pPr>
+              <w:pStyle w:val="NormalWeb"/>
               <w:rPr>
                 <w:rFonts w:ascii="Nunito" w:eastAsia="Nunito" w:hAnsi="Nunito" w:cs="Nunito"/>
                 <w:b/>
@@ -1420,9 +1206,7 @@
                 <w:color w:val="00B050"/>
                 <w:sz w:val="21"/>
               </w:rPr>
-              <w:t>section.signsofleak</w:t>
-            </w:r>
-            <w:proofErr w:type="spellEnd"/>
+            </w:pPr>
             <w:r>
               <w:rPr>
                 <w:rFonts w:ascii="Nunito" w:eastAsia="Nunito" w:hAnsi="Nunito" w:cs="Nunito"/>
@@ -1431,51 +1215,7 @@
                 <w:color w:val="00B050"/>
                 <w:sz w:val="21"/>
               </w:rPr>
-              <w:t>!= 'Yes'+++</w:t>
-            </w:r>
-          </w:p>
-          <w:p>
-            <w:pPr>
-              <w:pStyle w:val="NormalWeb"/>
-              <w:rPr>
-                <w:rFonts w:ascii="Nunito" w:eastAsia="Nunito" w:hAnsi="Nunito" w:cs="Nunito"/>
-                <w:b/>
-                <w:bCs/>
-                <w:color w:val="00B050"/>
-                <w:sz w:val="21"/>
-              </w:rPr>
-            </w:pPr>
-            <w:r>
-              <w:rPr>
-                <w:rFonts w:ascii="Nunito" w:eastAsia="Nunito" w:hAnsi="Nunito" w:cs="Nunito"/>
-                <w:b/>
-                <w:bCs/>
-                <w:color w:val="00B050"/>
-                <w:sz w:val="21"/>
-              </w:rPr>
-              <w:t xml:space="preserve">+++INS </w:t>
-            </w:r>
-            <w:proofErr w:type="spellStart"/>
-            <w:r>
-              <w:rPr>
-                <w:rFonts w:ascii="Nunito" w:eastAsia="Nunito" w:hAnsi="Nunito" w:cs="Nunito"/>
-                <w:b/>
-                <w:bCs/>
-                <w:color w:val="00B050"/>
-                <w:sz w:val="21"/>
-              </w:rPr>
-              <w:t>section.signsofleak</w:t>
-            </w:r>
-            <w:proofErr w:type="spellEnd"/>
-            <w:r>
-              <w:rPr>
-                <w:rFonts w:ascii="Nunito" w:eastAsia="Nunito" w:hAnsi="Nunito" w:cs="Nunito"/>
-                <w:b/>
-                <w:bCs/>
-                <w:color w:val="00B050"/>
-                <w:sz w:val="21"/>
-              </w:rPr>
-              <w:t>+++</w:t>
+              <w:t>+++INS section.signsofleak+++</w:t>
             </w:r>
           </w:p>
           <w:p>
@@ -1576,18 +1316,7 @@
                 <w:color w:val="FF0000"/>
                 <w:sz w:val="21"/>
               </w:rPr>
-              <w:t xml:space="preserve">+++IF </w:t>
-            </w:r>
-            <w:proofErr w:type="spellStart"/>
-            <w:r>
-              <w:rPr>
-                <w:rFonts w:ascii="Nunito" w:eastAsia="Nunito" w:hAnsi="Nunito" w:cs="Nunito"/>
-                <w:b/>
-                <w:bCs/>
-                <w:color w:val="FF0000"/>
-                <w:sz w:val="21"/>
-              </w:rPr>
-              <w:t>section.</w:t>
+              <w:t>+++IF section.</w:t>
             </w:r>
             <w:bookmarkStart w:id="32" w:name="OLE_LINK38"/>
             <w:bookmarkStart w:id="33" w:name="OLE_LINK39"/>
@@ -1601,7 +1330,6 @@
               </w:rPr>
               <w:t>furtherinvasive</w:t>
             </w:r>
-            <w:proofErr w:type="spellEnd"/>
             <w:r>
               <w:rPr>
                 <w:rFonts w:ascii="Nunito" w:eastAsia="Nunito" w:hAnsi="Nunito" w:cs="Nunito"/>
@@ -1664,18 +1392,7 @@
                 <w:color w:val="FF0000"/>
                 <w:sz w:val="21"/>
               </w:rPr>
-              <w:t xml:space="preserve">+++INS </w:t>
-            </w:r>
-            <w:proofErr w:type="spellStart"/>
-            <w:r>
-              <w:rPr>
-                <w:rFonts w:ascii="Nunito" w:eastAsia="Nunito" w:hAnsi="Nunito" w:cs="Nunito"/>
-                <w:b/>
-                <w:bCs/>
-                <w:color w:val="FF0000"/>
-                <w:sz w:val="21"/>
-              </w:rPr>
-              <w:t>section.</w:t>
+              <w:t>+++INS section.</w:t>
             </w:r>
             <w:r>
               <w:rPr>
@@ -1687,7 +1404,6 @@
               </w:rPr>
               <w:t>furtherinvasive</w:t>
             </w:r>
-            <w:proofErr w:type="spellEnd"/>
             <w:r>
               <w:rPr>
                 <w:rFonts w:ascii="Nunito" w:eastAsia="Nunito" w:hAnsi="Nunito" w:cs="Nunito"/>
@@ -1740,10 +1456,12 @@
                 <w:color w:val="00B050"/>
                 <w:sz w:val="21"/>
               </w:rPr>
-              <w:t xml:space="preserve">+++IF </w:t>
-            </w:r>
-            <w:proofErr w:type="spellStart"/>
-            <w:r>
+              <w:t>+++IF section.furtherinvasive!= 'Yes'+++</w:t>
+            </w:r>
+          </w:p>
+          <w:p>
+            <w:pPr>
+              <w:pStyle w:val="NormalWeb"/>
               <w:rPr>
                 <w:rFonts w:ascii="Nunito" w:eastAsia="Nunito" w:hAnsi="Nunito" w:cs="Nunito"/>
                 <w:b/>
@@ -1751,9 +1469,7 @@
                 <w:color w:val="00B050"/>
                 <w:sz w:val="21"/>
               </w:rPr>
-              <w:t>section.furtherinvasive</w:t>
-            </w:r>
-            <w:proofErr w:type="spellEnd"/>
+            </w:pPr>
             <w:r>
               <w:rPr>
                 <w:rFonts w:ascii="Nunito" w:eastAsia="Nunito" w:hAnsi="Nunito" w:cs="Nunito"/>
@@ -1762,52 +1478,8 @@
                 <w:color w:val="00B050"/>
                 <w:sz w:val="21"/>
               </w:rPr>
-              <w:t>!= 'Yes'+++</w:t>
-            </w:r>
-          </w:p>
-          <w:p>
-            <w:pPr>
-              <w:pStyle w:val="NormalWeb"/>
-              <w:rPr>
-                <w:rFonts w:ascii="Nunito" w:eastAsia="Nunito" w:hAnsi="Nunito" w:cs="Nunito"/>
-                <w:b/>
-                <w:bCs/>
-                <w:color w:val="00B050"/>
-                <w:sz w:val="21"/>
-              </w:rPr>
-            </w:pPr>
-            <w:r>
-              <w:rPr>
-                <w:rFonts w:ascii="Nunito" w:eastAsia="Nunito" w:hAnsi="Nunito" w:cs="Nunito"/>
-                <w:b/>
-                <w:bCs/>
-                <w:color w:val="00B050"/>
-                <w:sz w:val="21"/>
-              </w:rPr>
               <w:lastRenderedPageBreak/>
-              <w:t xml:space="preserve">+++INS </w:t>
-            </w:r>
-            <w:proofErr w:type="spellStart"/>
-            <w:r>
-              <w:rPr>
-                <w:rFonts w:ascii="Nunito" w:eastAsia="Nunito" w:hAnsi="Nunito" w:cs="Nunito"/>
-                <w:b/>
-                <w:bCs/>
-                <w:color w:val="00B050"/>
-                <w:sz w:val="21"/>
-              </w:rPr>
-              <w:t>section.furtherinvasive</w:t>
-            </w:r>
-            <w:proofErr w:type="spellEnd"/>
-            <w:r>
-              <w:rPr>
-                <w:rFonts w:ascii="Nunito" w:eastAsia="Nunito" w:hAnsi="Nunito" w:cs="Nunito"/>
-                <w:b/>
-                <w:bCs/>
-                <w:color w:val="00B050"/>
-                <w:sz w:val="21"/>
-              </w:rPr>
-              <w:t>+++</w:t>
+              <w:t>+++INS section.furtherinvasive+++</w:t>
             </w:r>
           </w:p>
           <w:p>
@@ -1908,73 +1580,29 @@
                 <w:color w:val="FF0000"/>
                 <w:sz w:val="21"/>
               </w:rPr>
-              <w:t xml:space="preserve">+++IF </w:t>
-            </w:r>
-            <w:proofErr w:type="spellStart"/>
-            <w:r>
-              <w:rPr>
-                <w:rFonts w:ascii="Nunito" w:eastAsia="Nunito" w:hAnsi="Nunito" w:cs="Nunito"/>
-                <w:b/>
-                <w:bCs/>
-                <w:color w:val="FF0000"/>
-                <w:sz w:val="21"/>
-              </w:rPr>
-              <w:t>section.conditionalassesment</w:t>
-            </w:r>
-            <w:proofErr w:type="spellEnd"/>
-            <w:r>
-              <w:rPr>
-                <w:rFonts w:ascii="Nunito" w:eastAsia="Nunito" w:hAnsi="Nunito" w:cs="Nunito"/>
-                <w:b/>
-                <w:bCs/>
-                <w:color w:val="FF0000"/>
-                <w:sz w:val="21"/>
-              </w:rPr>
-              <w:t xml:space="preserve"> === 'Fail'+++</w:t>
-            </w:r>
-          </w:p>
-          <w:p>
-            <w:pPr>
-              <w:pStyle w:val="NormalWeb"/>
-              <w:rPr>
-                <w:rFonts w:ascii="Nunito" w:eastAsia="Nunito" w:hAnsi="Nunito" w:cs="Nunito"/>
-                <w:b/>
-                <w:bCs/>
-                <w:color w:val="FF0000"/>
-                <w:sz w:val="21"/>
-              </w:rPr>
-            </w:pPr>
-            <w:r>
-              <w:rPr>
-                <w:rFonts w:ascii="Nunito" w:eastAsia="Nunito" w:hAnsi="Nunito" w:cs="Nunito"/>
-                <w:b/>
-                <w:bCs/>
-                <w:color w:val="FF0000"/>
-                <w:sz w:val="21"/>
-              </w:rPr>
-              <w:t xml:space="preserve">+++INS </w:t>
-            </w:r>
-            <w:proofErr w:type="spellStart"/>
-            <w:r>
-              <w:rPr>
-                <w:rFonts w:ascii="Nunito" w:eastAsia="Nunito" w:hAnsi="Nunito" w:cs="Nunito"/>
-                <w:b/>
-                <w:bCs/>
-                <w:color w:val="FF0000"/>
-                <w:sz w:val="21"/>
-              </w:rPr>
-              <w:t>section.conditionalassesment</w:t>
-            </w:r>
-            <w:proofErr w:type="spellEnd"/>
-            <w:r>
-              <w:rPr>
-                <w:rFonts w:ascii="Nunito" w:eastAsia="Nunito" w:hAnsi="Nunito" w:cs="Nunito"/>
-                <w:b/>
-                <w:bCs/>
-                <w:color w:val="FF0000"/>
-                <w:sz w:val="21"/>
-              </w:rPr>
-              <w:t xml:space="preserve"> +++</w:t>
+              <w:t>+++IF section.conditionalassesment === 'Fail'+++</w:t>
+            </w:r>
+          </w:p>
+          <w:p>
+            <w:pPr>
+              <w:pStyle w:val="NormalWeb"/>
+              <w:rPr>
+                <w:rFonts w:ascii="Nunito" w:eastAsia="Nunito" w:hAnsi="Nunito" w:cs="Nunito"/>
+                <w:b/>
+                <w:bCs/>
+                <w:color w:val="FF0000"/>
+                <w:sz w:val="21"/>
+              </w:rPr>
+            </w:pPr>
+            <w:r>
+              <w:rPr>
+                <w:rFonts w:ascii="Nunito" w:eastAsia="Nunito" w:hAnsi="Nunito" w:cs="Nunito"/>
+                <w:b/>
+                <w:bCs/>
+                <w:color w:val="FF0000"/>
+                <w:sz w:val="21"/>
+              </w:rPr>
+              <w:t>+++INS section.conditionalassesment +++</w:t>
             </w:r>
           </w:p>
           <w:p>
@@ -2018,9 +1646,8 @@
                 <w:color w:val="00B050"/>
                 <w:sz w:val="21"/>
               </w:rPr>
-              <w:t xml:space="preserve">+++IF </w:t>
-            </w:r>
-            <w:proofErr w:type="spellStart"/>
+              <w:t>+++IF section.conditionalassesment!= '</w:t>
+            </w:r>
             <w:r>
               <w:rPr>
                 <w:rFonts w:ascii="Nunito" w:eastAsia="Nunito" w:hAnsi="Nunito" w:cs="Nunito"/>
@@ -2029,9 +1656,8 @@
                 <w:color w:val="00B050"/>
                 <w:sz w:val="21"/>
               </w:rPr>
-              <w:t>section.conditionalassesment</w:t>
-            </w:r>
-            <w:proofErr w:type="spellEnd"/>
+              <w:t>Fail</w:t>
+            </w:r>
             <w:r>
               <w:rPr>
                 <w:rFonts w:ascii="Nunito" w:eastAsia="Nunito" w:hAnsi="Nunito" w:cs="Nunito"/>
@@ -2040,9 +1666,12 @@
                 <w:color w:val="00B050"/>
                 <w:sz w:val="21"/>
               </w:rPr>
-              <w:t>!= '</w:t>
-            </w:r>
-            <w:r>
+              <w:t>'+++</w:t>
+            </w:r>
+          </w:p>
+          <w:p>
+            <w:pPr>
+              <w:pStyle w:val="NormalWeb"/>
               <w:rPr>
                 <w:rFonts w:ascii="Nunito" w:eastAsia="Nunito" w:hAnsi="Nunito" w:cs="Nunito"/>
                 <w:b/>
@@ -2050,8 +1679,7 @@
                 <w:color w:val="00B050"/>
                 <w:sz w:val="21"/>
               </w:rPr>
-              <w:t>Fail</w:t>
-            </w:r>
+            </w:pPr>
             <w:r>
               <w:rPr>
                 <w:rFonts w:ascii="Nunito" w:eastAsia="Nunito" w:hAnsi="Nunito" w:cs="Nunito"/>
@@ -2060,51 +1688,7 @@
                 <w:color w:val="00B050"/>
                 <w:sz w:val="21"/>
               </w:rPr>
-              <w:t>'+++</w:t>
-            </w:r>
-          </w:p>
-          <w:p>
-            <w:pPr>
-              <w:pStyle w:val="NormalWeb"/>
-              <w:rPr>
-                <w:rFonts w:ascii="Nunito" w:eastAsia="Nunito" w:hAnsi="Nunito" w:cs="Nunito"/>
-                <w:b/>
-                <w:bCs/>
-                <w:color w:val="00B050"/>
-                <w:sz w:val="21"/>
-              </w:rPr>
-            </w:pPr>
-            <w:r>
-              <w:rPr>
-                <w:rFonts w:ascii="Nunito" w:eastAsia="Nunito" w:hAnsi="Nunito" w:cs="Nunito"/>
-                <w:b/>
-                <w:bCs/>
-                <w:color w:val="00B050"/>
-                <w:sz w:val="21"/>
-              </w:rPr>
-              <w:t xml:space="preserve">+++INS </w:t>
-            </w:r>
-            <w:proofErr w:type="spellStart"/>
-            <w:r>
-              <w:rPr>
-                <w:rFonts w:ascii="Nunito" w:eastAsia="Nunito" w:hAnsi="Nunito" w:cs="Nunito"/>
-                <w:b/>
-                <w:bCs/>
-                <w:color w:val="00B050"/>
-                <w:sz w:val="21"/>
-              </w:rPr>
-              <w:t>section.conditionalassesment</w:t>
-            </w:r>
-            <w:proofErr w:type="spellEnd"/>
-            <w:r>
-              <w:rPr>
-                <w:rFonts w:ascii="Nunito" w:eastAsia="Nunito" w:hAnsi="Nunito" w:cs="Nunito"/>
-                <w:b/>
-                <w:bCs/>
-                <w:color w:val="00B050"/>
-                <w:sz w:val="21"/>
-              </w:rPr>
-              <w:t xml:space="preserve"> +++</w:t>
+              <w:t>+++INS section.conditionalassesment +++</w:t>
             </w:r>
           </w:p>
           <w:p>
@@ -2193,76 +1777,57 @@
                 <w:sz w:val="18"/>
               </w:rPr>
             </w:pPr>
-            <w:bookmarkStart w:id="37" w:name="OLE_LINK75"/>
-            <w:bookmarkStart w:id="38" w:name="OLE_LINK76"/>
-            <w:r>
-              <w:rPr>
-                <w:rFonts w:ascii="Nunito" w:eastAsia="Nunito" w:hAnsi="Nunito" w:cs="Nunito"/>
-                <w:b/>
-                <w:bCs/>
-                <w:color w:val="2F4F4F"/>
-                <w:sz w:val="21"/>
-              </w:rPr>
-              <w:t xml:space="preserve">+++INS </w:t>
-            </w:r>
-            <w:proofErr w:type="spellStart"/>
-            <w:r>
-              <w:rPr>
-                <w:rFonts w:ascii="Nunito" w:eastAsia="Nunito" w:hAnsi="Nunito" w:cs="Nunito"/>
-                <w:b/>
-                <w:bCs/>
-                <w:color w:val="2F4F4F"/>
-                <w:sz w:val="21"/>
-              </w:rPr>
-              <w:t>section</w:t>
-            </w:r>
-            <w:r>
-              <w:rPr>
-                <w:rFonts w:ascii="Nunito" w:eastAsia="Nunito" w:hAnsi="Nunito" w:cs="Nunito"/>
-                <w:b/>
-                <w:bCs/>
-                <w:color w:val="2F4F4F"/>
-                <w:sz w:val="21"/>
-              </w:rPr>
-              <w:t>.</w:t>
-            </w:r>
-            <w:bookmarkStart w:id="39" w:name="OLE_LINK64"/>
-            <w:bookmarkStart w:id="40" w:name="OLE_LINK65"/>
-            <w:r>
-              <w:rPr>
-                <w:rFonts w:ascii="Nunito" w:eastAsia="Nunito" w:hAnsi="Nunito" w:cs="Nunito"/>
-                <w:b/>
-                <w:bCs/>
-                <w:color w:val="2F4F4F"/>
-                <w:sz w:val="21"/>
+            <w:r>
+              <w:rPr>
+                <w:rFonts w:ascii="Nunito" w:eastAsia="Nunito" w:hAnsi="Nunito" w:cs="Nunito"/>
+                <w:b/>
+                <w:bCs/>
+                <w:color w:val="FF0000"/>
+                <w:sz w:val="21"/>
+              </w:rPr>
+              <w:t>+++</w:t>
+            </w:r>
+            <w:r>
+              <w:rPr>
+                <w:rFonts w:ascii="Nunito" w:eastAsia="Nunito" w:hAnsi="Nunito" w:cs="Nunito"/>
+                <w:b/>
+                <w:bCs/>
+                <w:color w:val="FF0000"/>
+                <w:sz w:val="21"/>
+              </w:rPr>
+              <w:t>INS</w:t>
+            </w:r>
+            <w:r>
+              <w:rPr>
+                <w:rFonts w:ascii="Nunito" w:eastAsia="Nunito" w:hAnsi="Nunito" w:cs="Nunito"/>
+                <w:b/>
+                <w:bCs/>
+                <w:color w:val="FF0000"/>
+                <w:sz w:val="21"/>
+              </w:rPr>
+              <w:t xml:space="preserve"> section.</w:t>
+            </w:r>
+            <w:r>
+              <w:rPr>
+                <w:rFonts w:ascii="Nunito" w:eastAsia="Nunito" w:hAnsi="Nunito" w:cs="Nunito"/>
+                <w:b/>
+                <w:bCs/>
+                <w:color w:val="FF0000"/>
+                <w:sz w:val="21"/>
+                <w:lang w:val="en-IN"/>
               </w:rPr>
               <w:t>additionalconsiderations</w:t>
             </w:r>
-            <w:bookmarkEnd w:id="39"/>
-            <w:bookmarkEnd w:id="40"/>
-            <w:proofErr w:type="spellEnd"/>
-            <w:r>
-              <w:rPr>
-                <w:rFonts w:ascii="Nunito" w:eastAsia="Nunito" w:hAnsi="Nunito" w:cs="Nunito"/>
-                <w:b/>
-                <w:bCs/>
-                <w:color w:val="2F4F4F"/>
-                <w:sz w:val="21"/>
-              </w:rPr>
-              <w:t xml:space="preserve"> </w:t>
-            </w:r>
-            <w:r>
-              <w:rPr>
-                <w:rFonts w:ascii="Nunito" w:eastAsia="Nunito" w:hAnsi="Nunito" w:cs="Nunito"/>
-                <w:b/>
-                <w:bCs/>
-                <w:color w:val="2F4F4F"/>
+            <w:r>
+              <w:rPr>
+                <w:rFonts w:ascii="Nunito" w:eastAsia="Nunito" w:hAnsi="Nunito" w:cs="Nunito"/>
+                <w:b/>
+                <w:bCs/>
+                <w:color w:val="FF0000"/>
                 <w:sz w:val="21"/>
               </w:rPr>
               <w:t>+++</w:t>
             </w:r>
-            <w:bookmarkEnd w:id="37"/>
-            <w:bookmarkEnd w:id="38"/>
           </w:p>
         </w:tc>
       </w:tr>
@@ -2330,28 +1895,17 @@
                 <w:sz w:val="21"/>
               </w:rPr>
             </w:pPr>
-            <w:bookmarkStart w:id="41" w:name="OLE_LINK61"/>
-            <w:bookmarkStart w:id="42" w:name="OLE_LINK68"/>
-            <w:r>
-              <w:rPr>
-                <w:rFonts w:ascii="Nunito" w:eastAsia="Nunito" w:hAnsi="Nunito" w:cs="Nunito"/>
-                <w:b/>
-                <w:bCs/>
-                <w:color w:val="FF0000"/>
-                <w:sz w:val="21"/>
-              </w:rPr>
-              <w:t xml:space="preserve">+++IF </w:t>
-            </w:r>
-            <w:proofErr w:type="spellStart"/>
-            <w:r>
-              <w:rPr>
-                <w:rFonts w:ascii="Nunito" w:eastAsia="Nunito" w:hAnsi="Nunito" w:cs="Nunito"/>
-                <w:b/>
-                <w:bCs/>
-                <w:color w:val="FF0000"/>
-                <w:sz w:val="21"/>
-              </w:rPr>
-              <w:t>section.</w:t>
+            <w:bookmarkStart w:id="37" w:name="OLE_LINK61"/>
+            <w:bookmarkStart w:id="38" w:name="OLE_LINK68"/>
+            <w:r>
+              <w:rPr>
+                <w:rFonts w:ascii="Nunito" w:eastAsia="Nunito" w:hAnsi="Nunito" w:cs="Nunito"/>
+                <w:b/>
+                <w:bCs/>
+                <w:color w:val="FF0000"/>
+                <w:sz w:val="21"/>
+              </w:rPr>
+              <w:t>+++IF section.</w:t>
             </w:r>
             <w:r>
               <w:rPr>
@@ -2363,7 +1917,6 @@
               </w:rPr>
               <w:t>eee</w:t>
             </w:r>
-            <w:proofErr w:type="spellEnd"/>
             <w:r>
               <w:rPr>
                 <w:rFonts w:ascii="Nunito" w:eastAsia="Nunito" w:hAnsi="Nunito" w:cs="Nunito"/>
@@ -2414,18 +1967,7 @@
                 <w:color w:val="FF0000"/>
                 <w:sz w:val="21"/>
               </w:rPr>
-              <w:t xml:space="preserve">+++INS </w:t>
-            </w:r>
-            <w:proofErr w:type="spellStart"/>
-            <w:r>
-              <w:rPr>
-                <w:rFonts w:ascii="Nunito" w:eastAsia="Nunito" w:hAnsi="Nunito" w:cs="Nunito"/>
-                <w:b/>
-                <w:bCs/>
-                <w:color w:val="FF0000"/>
-                <w:sz w:val="21"/>
-              </w:rPr>
-              <w:t>section.</w:t>
+              <w:t>+++INS section.</w:t>
             </w:r>
             <w:r>
               <w:rPr>
@@ -2437,7 +1979,6 @@
               </w:rPr>
               <w:t>eee</w:t>
             </w:r>
-            <w:proofErr w:type="spellEnd"/>
             <w:r>
               <w:rPr>
                 <w:rFonts w:ascii="Nunito" w:eastAsia="Nunito" w:hAnsi="Nunito" w:cs="Nunito"/>
@@ -2490,9 +2031,8 @@
                 <w:color w:val="00B050"/>
                 <w:sz w:val="21"/>
               </w:rPr>
-              <w:t xml:space="preserve">+++IF </w:t>
-            </w:r>
-            <w:proofErr w:type="spellStart"/>
+              <w:t>+++IF section.</w:t>
+            </w:r>
             <w:r>
               <w:rPr>
                 <w:rFonts w:ascii="Nunito" w:eastAsia="Nunito" w:hAnsi="Nunito" w:cs="Nunito"/>
@@ -2501,7 +2041,7 @@
                 <w:color w:val="00B050"/>
                 <w:sz w:val="21"/>
               </w:rPr>
-              <w:t>section.</w:t>
+              <w:t>eee</w:t>
             </w:r>
             <w:r>
               <w:rPr>
@@ -2511,9 +2051,60 @@
                 <w:color w:val="00B050"/>
                 <w:sz w:val="21"/>
               </w:rPr>
+              <w:t>!= '</w:t>
+            </w:r>
+            <w:r>
+              <w:rPr>
+                <w:rFonts w:ascii="Nunito" w:eastAsia="Nunito" w:hAnsi="Nunito" w:cs="Nunito"/>
+                <w:b/>
+                <w:bCs/>
+                <w:color w:val="00B050"/>
+                <w:sz w:val="21"/>
+              </w:rPr>
+              <w:t>0-1 Years</w:t>
+            </w:r>
+            <w:r>
+              <w:rPr>
+                <w:rFonts w:ascii="Nunito" w:eastAsia="Nunito" w:hAnsi="Nunito" w:cs="Nunito"/>
+                <w:b/>
+                <w:bCs/>
+                <w:color w:val="00B050"/>
+                <w:sz w:val="21"/>
+              </w:rPr>
+              <w:t>'+++</w:t>
+            </w:r>
+          </w:p>
+          <w:p>
+            <w:pPr>
+              <w:pStyle w:val="NormalWeb"/>
+              <w:rPr>
+                <w:rFonts w:ascii="Nunito" w:eastAsia="Nunito" w:hAnsi="Nunito" w:cs="Nunito"/>
+                <w:b/>
+                <w:bCs/>
+                <w:color w:val="00B050"/>
+                <w:sz w:val="21"/>
+              </w:rPr>
+            </w:pPr>
+            <w:r>
+              <w:rPr>
+                <w:rFonts w:ascii="Nunito" w:eastAsia="Nunito" w:hAnsi="Nunito" w:cs="Nunito"/>
+                <w:b/>
+                <w:bCs/>
+                <w:color w:val="00B050"/>
+                <w:sz w:val="21"/>
+              </w:rPr>
+              <w:t>+++INS section.</w:t>
+            </w:r>
+            <w:r>
+              <w:rPr>
+                <w:rFonts w:ascii="Nunito" w:eastAsia="Nunito" w:hAnsi="Nunito" w:cs="Nunito"/>
+                <w:b/>
+                <w:bCs/>
+                <w:color w:val="00B050"/>
+                <w:sz w:val="21"/>
+              </w:rPr>
               <w:t>eee</w:t>
             </w:r>
-            <w:proofErr w:type="spellEnd"/>
             <w:r>
               <w:rPr>
                 <w:rFonts w:ascii="Nunito" w:eastAsia="Nunito" w:hAnsi="Nunito" w:cs="Nunito"/>
@@ -2522,8 +2113,21 @@
                 <w:color w:val="00B050"/>
                 <w:sz w:val="21"/>
               </w:rPr>
-              <w:t>!= '</w:t>
-            </w:r>
+              <w:t xml:space="preserve"> +++</w:t>
+            </w:r>
+          </w:p>
+          <w:p>
+            <w:pPr>
+              <w:pStyle w:val="NormalWeb"/>
+              <w:rPr>
+                <w:rFonts w:ascii="Nunito" w:eastAsia="Nunito" w:hAnsi="Nunito" w:cs="Nunito"/>
+                <w:b/>
+                <w:bCs/>
+                <w:color w:val="2F4F4F"/>
+                <w:sz w:val="21"/>
+                <w:lang w:val="en-IN"/>
+              </w:rPr>
+            </w:pPr>
             <w:r>
               <w:rPr>
                 <w:rFonts w:ascii="Nunito" w:eastAsia="Nunito" w:hAnsi="Nunito" w:cs="Nunito"/>
@@ -2532,97 +2136,10 @@
                 <w:color w:val="00B050"/>
                 <w:sz w:val="21"/>
               </w:rPr>
-              <w:t>0-1 Years</w:t>
-            </w:r>
-            <w:r>
-              <w:rPr>
-                <w:rFonts w:ascii="Nunito" w:eastAsia="Nunito" w:hAnsi="Nunito" w:cs="Nunito"/>
-                <w:b/>
-                <w:bCs/>
-                <w:color w:val="00B050"/>
-                <w:sz w:val="21"/>
-              </w:rPr>
-              <w:t>'+++</w:t>
-            </w:r>
-          </w:p>
-          <w:p>
-            <w:pPr>
-              <w:pStyle w:val="NormalWeb"/>
-              <w:rPr>
-                <w:rFonts w:ascii="Nunito" w:eastAsia="Nunito" w:hAnsi="Nunito" w:cs="Nunito"/>
-                <w:b/>
-                <w:bCs/>
-                <w:color w:val="00B050"/>
-                <w:sz w:val="21"/>
-              </w:rPr>
-            </w:pPr>
-            <w:r>
-              <w:rPr>
-                <w:rFonts w:ascii="Nunito" w:eastAsia="Nunito" w:hAnsi="Nunito" w:cs="Nunito"/>
-                <w:b/>
-                <w:bCs/>
-                <w:color w:val="00B050"/>
-                <w:sz w:val="21"/>
-              </w:rPr>
-              <w:t xml:space="preserve">+++INS </w:t>
-            </w:r>
-            <w:proofErr w:type="spellStart"/>
-            <w:r>
-              <w:rPr>
-                <w:rFonts w:ascii="Nunito" w:eastAsia="Nunito" w:hAnsi="Nunito" w:cs="Nunito"/>
-                <w:b/>
-                <w:bCs/>
-                <w:color w:val="00B050"/>
-                <w:sz w:val="21"/>
-              </w:rPr>
-              <w:t>section.</w:t>
-            </w:r>
-            <w:r>
-              <w:rPr>
-                <w:rFonts w:ascii="Nunito" w:eastAsia="Nunito" w:hAnsi="Nunito" w:cs="Nunito"/>
-                <w:b/>
-                <w:bCs/>
-                <w:color w:val="00B050"/>
-                <w:sz w:val="21"/>
-              </w:rPr>
-              <w:t>eee</w:t>
-            </w:r>
-            <w:proofErr w:type="spellEnd"/>
-            <w:r>
-              <w:rPr>
-                <w:rFonts w:ascii="Nunito" w:eastAsia="Nunito" w:hAnsi="Nunito" w:cs="Nunito"/>
-                <w:b/>
-                <w:bCs/>
-                <w:color w:val="00B050"/>
-                <w:sz w:val="21"/>
-              </w:rPr>
-              <w:t xml:space="preserve"> +++</w:t>
-            </w:r>
-          </w:p>
-          <w:p>
-            <w:pPr>
-              <w:pStyle w:val="NormalWeb"/>
-              <w:rPr>
-                <w:rFonts w:ascii="Nunito" w:eastAsia="Nunito" w:hAnsi="Nunito" w:cs="Nunito"/>
-                <w:b/>
-                <w:bCs/>
-                <w:color w:val="2F4F4F"/>
-                <w:sz w:val="21"/>
-                <w:lang w:val="en-IN"/>
-              </w:rPr>
-            </w:pPr>
-            <w:r>
-              <w:rPr>
-                <w:rFonts w:ascii="Nunito" w:eastAsia="Nunito" w:hAnsi="Nunito" w:cs="Nunito"/>
-                <w:b/>
-                <w:bCs/>
-                <w:color w:val="00B050"/>
-                <w:sz w:val="21"/>
-              </w:rPr>
               <w:t>+++END-IF+++</w:t>
             </w:r>
-            <w:bookmarkEnd w:id="41"/>
-            <w:bookmarkEnd w:id="42"/>
+            <w:bookmarkEnd w:id="37"/>
+            <w:bookmarkEnd w:id="38"/>
           </w:p>
         </w:tc>
       </w:tr>
@@ -2689,28 +2206,17 @@
                 <w:sz w:val="21"/>
               </w:rPr>
             </w:pPr>
-            <w:bookmarkStart w:id="43" w:name="OLE_LINK69"/>
-            <w:bookmarkStart w:id="44" w:name="OLE_LINK70"/>
-            <w:r>
-              <w:rPr>
-                <w:rFonts w:ascii="Nunito" w:eastAsia="Nunito" w:hAnsi="Nunito" w:cs="Nunito"/>
-                <w:b/>
-                <w:bCs/>
-                <w:color w:val="FF0000"/>
-                <w:sz w:val="21"/>
-              </w:rPr>
-              <w:t xml:space="preserve">+++IF </w:t>
-            </w:r>
-            <w:proofErr w:type="spellStart"/>
-            <w:r>
-              <w:rPr>
-                <w:rFonts w:ascii="Nunito" w:eastAsia="Nunito" w:hAnsi="Nunito" w:cs="Nunito"/>
-                <w:b/>
-                <w:bCs/>
-                <w:color w:val="FF0000"/>
-                <w:sz w:val="21"/>
-              </w:rPr>
-              <w:t>section.</w:t>
+            <w:bookmarkStart w:id="39" w:name="OLE_LINK69"/>
+            <w:bookmarkStart w:id="40" w:name="OLE_LINK70"/>
+            <w:r>
+              <w:rPr>
+                <w:rFonts w:ascii="Nunito" w:eastAsia="Nunito" w:hAnsi="Nunito" w:cs="Nunito"/>
+                <w:b/>
+                <w:bCs/>
+                <w:color w:val="FF0000"/>
+                <w:sz w:val="21"/>
+              </w:rPr>
+              <w:t>+++IF section.</w:t>
             </w:r>
             <w:r>
               <w:rPr>
@@ -2722,7 +2228,6 @@
               </w:rPr>
               <w:t>lbc</w:t>
             </w:r>
-            <w:proofErr w:type="spellEnd"/>
             <w:r>
               <w:rPr>
                 <w:rFonts w:ascii="Nunito" w:eastAsia="Nunito" w:hAnsi="Nunito" w:cs="Nunito"/>
@@ -2773,18 +2278,7 @@
                 <w:color w:val="FF0000"/>
                 <w:sz w:val="21"/>
               </w:rPr>
-              <w:t xml:space="preserve">+++INS </w:t>
-            </w:r>
-            <w:proofErr w:type="spellStart"/>
-            <w:r>
-              <w:rPr>
-                <w:rFonts w:ascii="Nunito" w:eastAsia="Nunito" w:hAnsi="Nunito" w:cs="Nunito"/>
-                <w:b/>
-                <w:bCs/>
-                <w:color w:val="FF0000"/>
-                <w:sz w:val="21"/>
-              </w:rPr>
-              <w:t>section.</w:t>
+              <w:t>+++INS section.</w:t>
             </w:r>
             <w:r>
               <w:rPr>
@@ -2796,7 +2290,6 @@
               </w:rPr>
               <w:t>lbc</w:t>
             </w:r>
-            <w:proofErr w:type="spellEnd"/>
             <w:r>
               <w:rPr>
                 <w:rFonts w:ascii="Nunito" w:eastAsia="Nunito" w:hAnsi="Nunito" w:cs="Nunito"/>
@@ -2849,9 +2342,8 @@
                 <w:color w:val="00B050"/>
                 <w:sz w:val="21"/>
               </w:rPr>
-              <w:t xml:space="preserve">+++IF </w:t>
-            </w:r>
-            <w:proofErr w:type="spellStart"/>
+              <w:t>+++IF section.</w:t>
+            </w:r>
             <w:r>
               <w:rPr>
                 <w:rFonts w:ascii="Nunito" w:eastAsia="Nunito" w:hAnsi="Nunito" w:cs="Nunito"/>
@@ -2860,7 +2352,7 @@
                 <w:color w:val="00B050"/>
                 <w:sz w:val="21"/>
               </w:rPr>
-              <w:t>section.</w:t>
+              <w:t>lbc</w:t>
             </w:r>
             <w:r>
               <w:rPr>
@@ -2870,9 +2362,60 @@
                 <w:color w:val="00B050"/>
                 <w:sz w:val="21"/>
               </w:rPr>
+              <w:t>!= '</w:t>
+            </w:r>
+            <w:r>
+              <w:rPr>
+                <w:rFonts w:ascii="Nunito" w:eastAsia="Nunito" w:hAnsi="Nunito" w:cs="Nunito"/>
+                <w:b/>
+                <w:bCs/>
+                <w:color w:val="00B050"/>
+                <w:sz w:val="21"/>
+              </w:rPr>
+              <w:t>0-1 Years</w:t>
+            </w:r>
+            <w:r>
+              <w:rPr>
+                <w:rFonts w:ascii="Nunito" w:eastAsia="Nunito" w:hAnsi="Nunito" w:cs="Nunito"/>
+                <w:b/>
+                <w:bCs/>
+                <w:color w:val="00B050"/>
+                <w:sz w:val="21"/>
+              </w:rPr>
+              <w:t>'+++</w:t>
+            </w:r>
+          </w:p>
+          <w:p>
+            <w:pPr>
+              <w:pStyle w:val="NormalWeb"/>
+              <w:rPr>
+                <w:rFonts w:ascii="Nunito" w:eastAsia="Nunito" w:hAnsi="Nunito" w:cs="Nunito"/>
+                <w:b/>
+                <w:bCs/>
+                <w:color w:val="00B050"/>
+                <w:sz w:val="21"/>
+              </w:rPr>
+            </w:pPr>
+            <w:r>
+              <w:rPr>
+                <w:rFonts w:ascii="Nunito" w:eastAsia="Nunito" w:hAnsi="Nunito" w:cs="Nunito"/>
+                <w:b/>
+                <w:bCs/>
+                <w:color w:val="00B050"/>
+                <w:sz w:val="21"/>
+              </w:rPr>
+              <w:t>+++INS section.</w:t>
+            </w:r>
+            <w:r>
+              <w:rPr>
+                <w:rFonts w:ascii="Nunito" w:eastAsia="Nunito" w:hAnsi="Nunito" w:cs="Nunito"/>
+                <w:b/>
+                <w:bCs/>
+                <w:color w:val="00B050"/>
+                <w:sz w:val="21"/>
+              </w:rPr>
               <w:t>lbc</w:t>
             </w:r>
-            <w:proofErr w:type="spellEnd"/>
             <w:r>
               <w:rPr>
                 <w:rFonts w:ascii="Nunito" w:eastAsia="Nunito" w:hAnsi="Nunito" w:cs="Nunito"/>
@@ -2881,8 +2424,18 @@
                 <w:color w:val="00B050"/>
                 <w:sz w:val="21"/>
               </w:rPr>
-              <w:t>!= '</w:t>
-            </w:r>
+              <w:t xml:space="preserve"> +++</w:t>
+            </w:r>
+          </w:p>
+          <w:p>
+            <w:pPr>
+              <w:pStyle w:val="NormalWeb"/>
+              <w:rPr>
+                <w:rFonts w:ascii="Nunito" w:eastAsia="Nunito" w:hAnsi="Nunito" w:cs="Nunito"/>
+                <w:color w:val="2F4F4F"/>
+                <w:sz w:val="18"/>
+              </w:rPr>
+            </w:pPr>
             <w:r>
               <w:rPr>
                 <w:rFonts w:ascii="Nunito" w:eastAsia="Nunito" w:hAnsi="Nunito" w:cs="Nunito"/>
@@ -2891,94 +2444,10 @@
                 <w:color w:val="00B050"/>
                 <w:sz w:val="21"/>
               </w:rPr>
-              <w:t>0-1 Years</w:t>
-            </w:r>
-            <w:r>
-              <w:rPr>
-                <w:rFonts w:ascii="Nunito" w:eastAsia="Nunito" w:hAnsi="Nunito" w:cs="Nunito"/>
-                <w:b/>
-                <w:bCs/>
-                <w:color w:val="00B050"/>
-                <w:sz w:val="21"/>
-              </w:rPr>
-              <w:t>'+++</w:t>
-            </w:r>
-          </w:p>
-          <w:p>
-            <w:pPr>
-              <w:pStyle w:val="NormalWeb"/>
-              <w:rPr>
-                <w:rFonts w:ascii="Nunito" w:eastAsia="Nunito" w:hAnsi="Nunito" w:cs="Nunito"/>
-                <w:b/>
-                <w:bCs/>
-                <w:color w:val="00B050"/>
-                <w:sz w:val="21"/>
-              </w:rPr>
-            </w:pPr>
-            <w:r>
-              <w:rPr>
-                <w:rFonts w:ascii="Nunito" w:eastAsia="Nunito" w:hAnsi="Nunito" w:cs="Nunito"/>
-                <w:b/>
-                <w:bCs/>
-                <w:color w:val="00B050"/>
-                <w:sz w:val="21"/>
-              </w:rPr>
-              <w:t xml:space="preserve">+++INS </w:t>
-            </w:r>
-            <w:proofErr w:type="spellStart"/>
-            <w:r>
-              <w:rPr>
-                <w:rFonts w:ascii="Nunito" w:eastAsia="Nunito" w:hAnsi="Nunito" w:cs="Nunito"/>
-                <w:b/>
-                <w:bCs/>
-                <w:color w:val="00B050"/>
-                <w:sz w:val="21"/>
-              </w:rPr>
-              <w:t>section.</w:t>
-            </w:r>
-            <w:r>
-              <w:rPr>
-                <w:rFonts w:ascii="Nunito" w:eastAsia="Nunito" w:hAnsi="Nunito" w:cs="Nunito"/>
-                <w:b/>
-                <w:bCs/>
-                <w:color w:val="00B050"/>
-                <w:sz w:val="21"/>
-              </w:rPr>
-              <w:t>lbc</w:t>
-            </w:r>
-            <w:proofErr w:type="spellEnd"/>
-            <w:r>
-              <w:rPr>
-                <w:rFonts w:ascii="Nunito" w:eastAsia="Nunito" w:hAnsi="Nunito" w:cs="Nunito"/>
-                <w:b/>
-                <w:bCs/>
-                <w:color w:val="00B050"/>
-                <w:sz w:val="21"/>
-              </w:rPr>
-              <w:t xml:space="preserve"> +++</w:t>
-            </w:r>
-          </w:p>
-          <w:p>
-            <w:pPr>
-              <w:pStyle w:val="NormalWeb"/>
-              <w:rPr>
-                <w:rFonts w:ascii="Nunito" w:eastAsia="Nunito" w:hAnsi="Nunito" w:cs="Nunito"/>
-                <w:color w:val="2F4F4F"/>
-                <w:sz w:val="18"/>
-              </w:rPr>
-            </w:pPr>
-            <w:r>
-              <w:rPr>
-                <w:rFonts w:ascii="Nunito" w:eastAsia="Nunito" w:hAnsi="Nunito" w:cs="Nunito"/>
-                <w:b/>
-                <w:bCs/>
-                <w:color w:val="00B050"/>
-                <w:sz w:val="21"/>
-              </w:rPr>
               <w:t>+++END-IF</w:t>
             </w:r>
-            <w:bookmarkEnd w:id="43"/>
-            <w:bookmarkEnd w:id="44"/>
+            <w:bookmarkEnd w:id="39"/>
+            <w:bookmarkEnd w:id="40"/>
             <w:r>
               <w:rPr>
                 <w:rFonts w:ascii="Nunito" w:eastAsia="Nunito" w:hAnsi="Nunito" w:cs="Nunito"/>
@@ -3063,18 +2532,7 @@
                 <w:color w:val="FF0000"/>
                 <w:sz w:val="21"/>
               </w:rPr>
-              <w:t xml:space="preserve">+++IF </w:t>
-            </w:r>
-            <w:proofErr w:type="spellStart"/>
-            <w:r>
-              <w:rPr>
-                <w:rFonts w:ascii="Nunito" w:eastAsia="Nunito" w:hAnsi="Nunito" w:cs="Nunito"/>
-                <w:b/>
-                <w:bCs/>
-                <w:color w:val="FF0000"/>
-                <w:sz w:val="21"/>
-              </w:rPr>
-              <w:t>section.</w:t>
+              <w:t>+++IF section.</w:t>
             </w:r>
             <w:r>
               <w:rPr>
@@ -3086,7 +2544,6 @@
               </w:rPr>
               <w:t>awe</w:t>
             </w:r>
-            <w:proofErr w:type="spellEnd"/>
             <w:r>
               <w:rPr>
                 <w:rFonts w:ascii="Nunito" w:eastAsia="Nunito" w:hAnsi="Nunito" w:cs="Nunito"/>
@@ -3097,8 +2554,8 @@
               </w:rPr>
               <w:t xml:space="preserve">=== </w:t>
             </w:r>
-            <w:bookmarkStart w:id="45" w:name="OLE_LINK128"/>
-            <w:bookmarkStart w:id="46" w:name="OLE_LINK129"/>
+            <w:bookmarkStart w:id="41" w:name="OLE_LINK128"/>
+            <w:bookmarkStart w:id="42" w:name="OLE_LINK129"/>
             <w:r>
               <w:rPr>
                 <w:rFonts w:ascii="Nunito" w:eastAsia="Nunito" w:hAnsi="Nunito" w:cs="Nunito"/>
@@ -3109,8 +2566,8 @@
               </w:rPr>
               <w:t>'</w:t>
             </w:r>
-            <w:bookmarkEnd w:id="45"/>
-            <w:bookmarkEnd w:id="46"/>
+            <w:bookmarkEnd w:id="41"/>
+            <w:bookmarkEnd w:id="42"/>
             <w:r>
               <w:rPr>
                 <w:rFonts w:ascii="Nunito" w:eastAsia="Nunito" w:hAnsi="Nunito" w:cs="Nunito"/>
@@ -3151,18 +2608,7 @@
                 <w:color w:val="FF0000"/>
                 <w:sz w:val="21"/>
               </w:rPr>
-              <w:t xml:space="preserve">+++INS </w:t>
-            </w:r>
-            <w:proofErr w:type="spellStart"/>
-            <w:r>
-              <w:rPr>
-                <w:rFonts w:ascii="Nunito" w:eastAsia="Nunito" w:hAnsi="Nunito" w:cs="Nunito"/>
-                <w:b/>
-                <w:bCs/>
-                <w:color w:val="FF0000"/>
-                <w:sz w:val="21"/>
-              </w:rPr>
-              <w:t>section.</w:t>
+              <w:t>+++INS section.</w:t>
             </w:r>
             <w:r>
               <w:rPr>
@@ -3174,7 +2620,6 @@
               </w:rPr>
               <w:t>awe</w:t>
             </w:r>
-            <w:proofErr w:type="spellEnd"/>
             <w:r>
               <w:rPr>
                 <w:rFonts w:ascii="Nunito" w:eastAsia="Nunito" w:hAnsi="Nunito" w:cs="Nunito"/>
@@ -3228,9 +2673,8 @@
                 <w:color w:val="00B050"/>
                 <w:sz w:val="21"/>
               </w:rPr>
-              <w:t xml:space="preserve">+++IF </w:t>
-            </w:r>
-            <w:proofErr w:type="spellStart"/>
+              <w:t>+++IF section.</w:t>
+            </w:r>
             <w:r>
               <w:rPr>
                 <w:rFonts w:ascii="Nunito" w:eastAsia="Nunito" w:hAnsi="Nunito" w:cs="Nunito"/>
@@ -3239,7 +2683,7 @@
                 <w:color w:val="00B050"/>
                 <w:sz w:val="21"/>
               </w:rPr>
-              <w:t>section.</w:t>
+              <w:t>awe</w:t>
             </w:r>
             <w:r>
               <w:rPr>
@@ -3249,83 +2693,60 @@
                 <w:color w:val="00B050"/>
                 <w:sz w:val="21"/>
               </w:rPr>
+              <w:t>!= '</w:t>
+            </w:r>
+            <w:r>
+              <w:rPr>
+                <w:rFonts w:ascii="Nunito" w:eastAsia="Nunito" w:hAnsi="Nunito" w:cs="Nunito"/>
+                <w:b/>
+                <w:bCs/>
+                <w:color w:val="00B050"/>
+                <w:sz w:val="21"/>
+              </w:rPr>
+              <w:t>0-1 Years</w:t>
+            </w:r>
+            <w:r>
+              <w:rPr>
+                <w:rFonts w:ascii="Nunito" w:eastAsia="Nunito" w:hAnsi="Nunito" w:cs="Nunito"/>
+                <w:b/>
+                <w:bCs/>
+                <w:color w:val="00B050"/>
+                <w:sz w:val="21"/>
+              </w:rPr>
+              <w:t>'+++</w:t>
+            </w:r>
+          </w:p>
+          <w:p>
+            <w:pPr>
+              <w:pStyle w:val="NormalWeb"/>
+              <w:rPr>
+                <w:rFonts w:ascii="Nunito" w:eastAsia="Nunito" w:hAnsi="Nunito" w:cs="Nunito"/>
+                <w:b/>
+                <w:bCs/>
+                <w:color w:val="00B050"/>
+                <w:sz w:val="21"/>
+              </w:rPr>
+            </w:pPr>
+            <w:r>
+              <w:rPr>
+                <w:rFonts w:ascii="Nunito" w:eastAsia="Nunito" w:hAnsi="Nunito" w:cs="Nunito"/>
+                <w:b/>
+                <w:bCs/>
+                <w:color w:val="00B050"/>
+                <w:sz w:val="21"/>
+              </w:rPr>
+              <w:t>+++INS section.</w:t>
+            </w:r>
+            <w:r>
+              <w:rPr>
+                <w:rFonts w:ascii="Nunito" w:eastAsia="Nunito" w:hAnsi="Nunito" w:cs="Nunito"/>
+                <w:b/>
+                <w:bCs/>
+                <w:color w:val="00B050"/>
+                <w:sz w:val="21"/>
+              </w:rPr>
               <w:t>awe</w:t>
             </w:r>
-            <w:proofErr w:type="spellEnd"/>
-            <w:r>
-              <w:rPr>
-                <w:rFonts w:ascii="Nunito" w:eastAsia="Nunito" w:hAnsi="Nunito" w:cs="Nunito"/>
-                <w:b/>
-                <w:bCs/>
-                <w:color w:val="00B050"/>
-                <w:sz w:val="21"/>
-              </w:rPr>
-              <w:t>!= '</w:t>
-            </w:r>
-            <w:r>
-              <w:rPr>
-                <w:rFonts w:ascii="Nunito" w:eastAsia="Nunito" w:hAnsi="Nunito" w:cs="Nunito"/>
-                <w:b/>
-                <w:bCs/>
-                <w:color w:val="00B050"/>
-                <w:sz w:val="21"/>
-              </w:rPr>
-              <w:t>0-1 Years</w:t>
-            </w:r>
-            <w:r>
-              <w:rPr>
-                <w:rFonts w:ascii="Nunito" w:eastAsia="Nunito" w:hAnsi="Nunito" w:cs="Nunito"/>
-                <w:b/>
-                <w:bCs/>
-                <w:color w:val="00B050"/>
-                <w:sz w:val="21"/>
-              </w:rPr>
-              <w:t>'+++</w:t>
-            </w:r>
-          </w:p>
-          <w:p>
-            <w:pPr>
-              <w:pStyle w:val="NormalWeb"/>
-              <w:rPr>
-                <w:rFonts w:ascii="Nunito" w:eastAsia="Nunito" w:hAnsi="Nunito" w:cs="Nunito"/>
-                <w:b/>
-                <w:bCs/>
-                <w:color w:val="00B050"/>
-                <w:sz w:val="21"/>
-              </w:rPr>
-            </w:pPr>
-            <w:r>
-              <w:rPr>
-                <w:rFonts w:ascii="Nunito" w:eastAsia="Nunito" w:hAnsi="Nunito" w:cs="Nunito"/>
-                <w:b/>
-                <w:bCs/>
-                <w:color w:val="00B050"/>
-                <w:sz w:val="21"/>
-              </w:rPr>
-              <w:t xml:space="preserve">+++INS </w:t>
-            </w:r>
-            <w:proofErr w:type="spellStart"/>
-            <w:r>
-              <w:rPr>
-                <w:rFonts w:ascii="Nunito" w:eastAsia="Nunito" w:hAnsi="Nunito" w:cs="Nunito"/>
-                <w:b/>
-                <w:bCs/>
-                <w:color w:val="00B050"/>
-                <w:sz w:val="21"/>
-              </w:rPr>
-              <w:t>section.</w:t>
-            </w:r>
-            <w:r>
-              <w:rPr>
-                <w:rFonts w:ascii="Nunito" w:eastAsia="Nunito" w:hAnsi="Nunito" w:cs="Nunito"/>
-                <w:b/>
-                <w:bCs/>
-                <w:color w:val="00B050"/>
-                <w:sz w:val="21"/>
-              </w:rPr>
-              <w:t>awe</w:t>
-            </w:r>
-            <w:proofErr w:type="spellEnd"/>
             <w:r>
               <w:rPr>
                 <w:rFonts w:ascii="Nunito" w:eastAsia="Nunito" w:hAnsi="Nunito" w:cs="Nunito"/>
@@ -3493,14 +2914,12 @@
               </w:rPr>
               <w:t xml:space="preserve"> IN </w:t>
             </w:r>
-            <w:proofErr w:type="spellStart"/>
             <w:r>
               <w:rPr>
                 <w:lang w:val="en-IN"/>
               </w:rPr>
               <w:t>getChunks</w:t>
             </w:r>
-            <w:proofErr w:type="spellEnd"/>
           </w:p>
           <w:p>
             <w:pPr>
@@ -3631,11 +3050,11 @@
                 <w:color w:val="2F4F4F"/>
               </w:rPr>
             </w:pPr>
-            <w:bookmarkStart w:id="47" w:name="OLE_LINK45"/>
-            <w:bookmarkStart w:id="48" w:name="OLE_LINK46"/>
-            <w:bookmarkStart w:id="49" w:name="OLE_LINK50"/>
-            <w:bookmarkStart w:id="50" w:name="OLE_LINK52"/>
-            <w:bookmarkStart w:id="51" w:name="OLE_LINK67"/>
+            <w:bookmarkStart w:id="43" w:name="OLE_LINK45"/>
+            <w:bookmarkStart w:id="44" w:name="OLE_LINK46"/>
+            <w:bookmarkStart w:id="45" w:name="OLE_LINK50"/>
+            <w:bookmarkStart w:id="46" w:name="OLE_LINK52"/>
+            <w:bookmarkStart w:id="47" w:name="OLE_LINK67"/>
             <w:r>
               <w:t>+++IMAGE tile(</w:t>
             </w:r>
@@ -3651,11 +3070,11 @@
             <w:r>
               <w:t>)+++</w:t>
             </w:r>
+            <w:bookmarkEnd w:id="43"/>
+            <w:bookmarkEnd w:id="44"/>
+            <w:bookmarkEnd w:id="45"/>
+            <w:bookmarkEnd w:id="46"/>
             <w:bookmarkEnd w:id="47"/>
-            <w:bookmarkEnd w:id="48"/>
-            <w:bookmarkEnd w:id="49"/>
-            <w:bookmarkEnd w:id="50"/>
-            <w:bookmarkEnd w:id="51"/>
           </w:p>
         </w:tc>
         <w:tc>
@@ -3785,10 +3204,10 @@
           <w:sz w:val="21"/>
         </w:rPr>
       </w:pPr>
-      <w:bookmarkStart w:id="52" w:name="OLE_LINK120"/>
-      <w:bookmarkStart w:id="53" w:name="OLE_LINK121"/>
-      <w:bookmarkStart w:id="54" w:name="OLE_LINK140"/>
-      <w:bookmarkStart w:id="55" w:name="OLE_LINK141"/>
+      <w:bookmarkStart w:id="48" w:name="OLE_LINK120"/>
+      <w:bookmarkStart w:id="49" w:name="OLE_LINK121"/>
+      <w:bookmarkStart w:id="50" w:name="OLE_LINK140"/>
+      <w:bookmarkStart w:id="51" w:name="OLE_LINK141"/>
       <w:r>
         <w:rPr>
           <w:rFonts w:ascii="Nunito" w:eastAsia="Nunito" w:hAnsi="Nunito" w:cs="Nunito"/>
@@ -3800,10 +3219,10 @@
         <w:t>+++END-IF+++</w:t>
       </w:r>
     </w:p>
-    <w:bookmarkEnd w:id="52"/>
-    <w:bookmarkEnd w:id="53"/>
-    <w:bookmarkEnd w:id="54"/>
-    <w:bookmarkEnd w:id="55"/>
+    <w:bookmarkEnd w:id="48"/>
+    <w:bookmarkEnd w:id="49"/>
+    <w:bookmarkEnd w:id="50"/>
+    <w:bookmarkEnd w:id="51"/>
     <w:p>
       <w:pPr>
         <w:rPr>
@@ -3822,21 +3241,10 @@
           <w:color w:val="2F4F4F"/>
           <w:sz w:val="21"/>
         </w:rPr>
-        <w:t xml:space="preserve">+++IF </w:t>
-      </w:r>
-      <w:proofErr w:type="spellStart"/>
-      <w:r>
-        <w:rPr>
-          <w:rFonts w:ascii="Nunito" w:eastAsia="Nunito" w:hAnsi="Nunito" w:cs="Nunito"/>
-          <w:b/>
-          <w:bCs/>
-          <w:color w:val="2F4F4F"/>
-          <w:sz w:val="21"/>
-        </w:rPr>
-        <w:t>section.</w:t>
-      </w:r>
-      <w:bookmarkStart w:id="56" w:name="OLE_LINK126"/>
-      <w:bookmarkStart w:id="57" w:name="OLE_LINK127"/>
+        <w:t>+++IF section.</w:t>
+      </w:r>
+      <w:bookmarkStart w:id="52" w:name="OLE_LINK126"/>
+      <w:bookmarkStart w:id="53" w:name="OLE_LINK127"/>
       <w:r>
         <w:rPr>
           <w:rFonts w:ascii="Nunito" w:eastAsia="Nunito" w:hAnsi="Nunito" w:cs="Nunito"/>
@@ -3847,9 +3255,8 @@
         </w:rPr>
         <w:t>isUnitUnavailable</w:t>
       </w:r>
-      <w:bookmarkEnd w:id="56"/>
-      <w:bookmarkEnd w:id="57"/>
-      <w:proofErr w:type="spellEnd"/>
+      <w:bookmarkEnd w:id="52"/>
+      <w:bookmarkEnd w:id="53"/>
       <w:r>
         <w:rPr>
           <w:rFonts w:ascii="Nunito" w:eastAsia="Nunito" w:hAnsi="Nunito" w:cs="Nunito"/>
@@ -3952,25 +3359,15 @@
                 <w:sz w:val="18"/>
               </w:rPr>
             </w:pPr>
-            <w:bookmarkStart w:id="58" w:name="_Hlk146457483"/>
-            <w:r>
-              <w:rPr>
-                <w:rFonts w:ascii="Nunito" w:eastAsia="Nunito" w:hAnsi="Nunito" w:cs="Nunito"/>
-                <w:b/>
-                <w:bCs/>
-                <w:color w:val="2F4F4F"/>
-              </w:rPr>
-              <w:t xml:space="preserve">+++INS </w:t>
-            </w:r>
-            <w:proofErr w:type="spellStart"/>
-            <w:r>
-              <w:rPr>
-                <w:rFonts w:ascii="Nunito" w:eastAsia="Nunito" w:hAnsi="Nunito" w:cs="Nunito"/>
-                <w:b/>
-                <w:bCs/>
-                <w:color w:val="2F4F4F"/>
-              </w:rPr>
-              <w:t>section.</w:t>
+            <w:bookmarkStart w:id="54" w:name="_Hlk146457483"/>
+            <w:r>
+              <w:rPr>
+                <w:rFonts w:ascii="Nunito" w:eastAsia="Nunito" w:hAnsi="Nunito" w:cs="Nunito"/>
+                <w:b/>
+                <w:bCs/>
+                <w:color w:val="2F4F4F"/>
+              </w:rPr>
+              <w:t>+++INS section.</w:t>
             </w:r>
             <w:r>
               <w:rPr>
@@ -3988,17 +3385,7 @@
                 <w:bCs/>
                 <w:color w:val="2F4F4F"/>
               </w:rPr>
-              <w:t>Type</w:t>
-            </w:r>
-            <w:proofErr w:type="spellEnd"/>
-            <w:r>
-              <w:rPr>
-                <w:rFonts w:ascii="Nunito" w:eastAsia="Nunito" w:hAnsi="Nunito" w:cs="Nunito"/>
-                <w:b/>
-                <w:bCs/>
-                <w:color w:val="2F4F4F"/>
-              </w:rPr>
-              <w:t xml:space="preserve">+++ </w:t>
+              <w:t xml:space="preserve">Type+++ </w:t>
             </w:r>
             <w:r>
               <w:rPr>
@@ -4045,29 +3432,7 @@
                 <w:color w:val="2F4F4F"/>
                 <w:sz w:val="21"/>
               </w:rPr>
-              <w:t xml:space="preserve">+++INS </w:t>
-            </w:r>
-            <w:proofErr w:type="spellStart"/>
-            <w:r>
-              <w:rPr>
-                <w:rFonts w:ascii="Nunito" w:eastAsia="Nunito" w:hAnsi="Nunito" w:cs="Nunito"/>
-                <w:b/>
-                <w:bCs/>
-                <w:color w:val="2F4F4F"/>
-                <w:sz w:val="21"/>
-              </w:rPr>
-              <w:t>section.parentType</w:t>
-            </w:r>
-            <w:proofErr w:type="spellEnd"/>
-            <w:r>
-              <w:rPr>
-                <w:rFonts w:ascii="Nunito" w:eastAsia="Nunito" w:hAnsi="Nunito" w:cs="Nunito"/>
-                <w:b/>
-                <w:bCs/>
-                <w:color w:val="2F4F4F"/>
-                <w:sz w:val="21"/>
-              </w:rPr>
-              <w:t>+++ Name</w:t>
+              <w:t>+++INS section.parentType+++ Name</w:t>
             </w:r>
           </w:p>
         </w:tc>
@@ -4103,29 +3468,7 @@
                 <w:color w:val="2F4F4F"/>
                 <w:sz w:val="21"/>
               </w:rPr>
-              <w:t xml:space="preserve">+++INS </w:t>
-            </w:r>
-            <w:proofErr w:type="spellStart"/>
-            <w:r>
-              <w:rPr>
-                <w:rFonts w:ascii="Nunito" w:eastAsia="Nunito" w:hAnsi="Nunito" w:cs="Nunito"/>
-                <w:b/>
-                <w:bCs/>
-                <w:color w:val="2F4F4F"/>
-                <w:sz w:val="21"/>
-              </w:rPr>
-              <w:t>section.parentName</w:t>
-            </w:r>
-            <w:proofErr w:type="spellEnd"/>
-            <w:r>
-              <w:rPr>
-                <w:rFonts w:ascii="Nunito" w:eastAsia="Nunito" w:hAnsi="Nunito" w:cs="Nunito"/>
-                <w:b/>
-                <w:bCs/>
-                <w:color w:val="2F4F4F"/>
-                <w:sz w:val="21"/>
-              </w:rPr>
-              <w:t>+++</w:t>
+              <w:t>+++INS section.parentName+++</w:t>
             </w:r>
           </w:p>
         </w:tc>
@@ -4204,7 +3547,7 @@
           </w:p>
         </w:tc>
       </w:tr>
-      <w:bookmarkEnd w:id="58"/>
+      <w:bookmarkEnd w:id="54"/>
     </w:tbl>
     <w:p>
       <w:pPr>
@@ -4384,29 +3727,7 @@
                 <w:color w:val="2F4F4F"/>
                 <w:sz w:val="21"/>
               </w:rPr>
-              <w:t xml:space="preserve">+++INS </w:t>
-            </w:r>
-            <w:proofErr w:type="spellStart"/>
-            <w:r>
-              <w:rPr>
-                <w:rFonts w:ascii="Nunito" w:eastAsia="Nunito" w:hAnsi="Nunito" w:cs="Nunito"/>
-                <w:b/>
-                <w:bCs/>
-                <w:color w:val="2F4F4F"/>
-                <w:sz w:val="21"/>
-              </w:rPr>
-              <w:t>section.additionalconsiderations</w:t>
-            </w:r>
-            <w:proofErr w:type="spellEnd"/>
-            <w:r>
-              <w:rPr>
-                <w:rFonts w:ascii="Nunito" w:eastAsia="Nunito" w:hAnsi="Nunito" w:cs="Nunito"/>
-                <w:b/>
-                <w:bCs/>
-                <w:color w:val="2F4F4F"/>
-                <w:sz w:val="21"/>
-              </w:rPr>
-              <w:t>+++</w:t>
+              <w:t>+++INS section.additionalconsiderations+++</w:t>
             </w:r>
           </w:p>
         </w:tc>
@@ -4468,8 +3789,8 @@
           <w:sz w:val="21"/>
         </w:rPr>
       </w:pPr>
-      <w:bookmarkStart w:id="59" w:name="OLE_LINK107"/>
-      <w:bookmarkStart w:id="60" w:name="OLE_LINK108"/>
+      <w:bookmarkStart w:id="55" w:name="OLE_LINK107"/>
+      <w:bookmarkStart w:id="56" w:name="OLE_LINK108"/>
       <w:r>
         <w:rPr>
           <w:rFonts w:ascii="Nunito" w:eastAsia="Nunito" w:hAnsi="Nunito" w:cs="Nunito"/>
@@ -4478,29 +3799,7 @@
           <w:color w:val="2F4F4F"/>
           <w:sz w:val="21"/>
         </w:rPr>
-        <w:t xml:space="preserve">+++IF </w:t>
-      </w:r>
-      <w:proofErr w:type="spellStart"/>
-      <w:r>
-        <w:rPr>
-          <w:rFonts w:ascii="Nunito" w:eastAsia="Nunito" w:hAnsi="Nunito" w:cs="Nunito"/>
-          <w:b/>
-          <w:bCs/>
-          <w:color w:val="2F4F4F"/>
-          <w:sz w:val="21"/>
-        </w:rPr>
-        <w:t>section.reportType</w:t>
-      </w:r>
-      <w:proofErr w:type="spellEnd"/>
-      <w:r>
-        <w:rPr>
-          <w:rFonts w:ascii="Nunito" w:eastAsia="Nunito" w:hAnsi="Nunito" w:cs="Nunito"/>
-          <w:b/>
-          <w:bCs/>
-          <w:color w:val="2F4F4F"/>
-          <w:sz w:val="21"/>
-        </w:rPr>
-        <w:t>===</w:t>
+        <w:t>+++IF section.reportType===</w:t>
       </w:r>
       <w:r>
         <w:rPr>
@@ -4593,9 +3892,9 @@
                 <w:color w:val="2F4F4F"/>
               </w:rPr>
             </w:pPr>
-            <w:bookmarkStart w:id="61" w:name="OLE_LINK78"/>
-            <w:bookmarkStart w:id="62" w:name="OLE_LINK79"/>
-            <w:bookmarkStart w:id="63" w:name="OLE_LINK105"/>
+            <w:bookmarkStart w:id="57" w:name="OLE_LINK78"/>
+            <w:bookmarkStart w:id="58" w:name="OLE_LINK79"/>
+            <w:bookmarkStart w:id="59" w:name="OLE_LINK105"/>
             <w:r>
               <w:rPr>
                 <w:rFonts w:ascii="Nunito" w:eastAsia="Nunito" w:hAnsi="Nunito" w:cs="Nunito"/>
@@ -4633,8 +3932,8 @@
                 <w:sz w:val="18"/>
               </w:rPr>
             </w:pPr>
-            <w:bookmarkStart w:id="64" w:name="_Hlk144041558"/>
-            <w:bookmarkStart w:id="65" w:name="_Hlk144041537"/>
+            <w:bookmarkStart w:id="60" w:name="_Hlk144041558"/>
+            <w:bookmarkStart w:id="61" w:name="_Hlk144041537"/>
             <w:r>
               <w:rPr>
                 <w:rFonts w:ascii="Nunito" w:eastAsia="Nunito" w:hAnsi="Nunito" w:cs="Nunito"/>
@@ -4681,21 +3980,10 @@
                 <w:color w:val="2F4F4F"/>
                 <w:sz w:val="21"/>
               </w:rPr>
-              <w:t xml:space="preserve">+++INS </w:t>
-            </w:r>
-            <w:proofErr w:type="spellStart"/>
-            <w:r>
-              <w:rPr>
-                <w:rFonts w:ascii="Nunito" w:eastAsia="Nunito" w:hAnsi="Nunito" w:cs="Nunito"/>
-                <w:b/>
-                <w:bCs/>
-                <w:color w:val="2F4F4F"/>
-                <w:sz w:val="21"/>
-              </w:rPr>
-              <w:t>section.</w:t>
-            </w:r>
-            <w:bookmarkStart w:id="66" w:name="OLE_LINK10"/>
-            <w:bookmarkStart w:id="67" w:name="OLE_LINK11"/>
+              <w:t>+++INS section.</w:t>
+            </w:r>
+            <w:bookmarkStart w:id="62" w:name="OLE_LINK10"/>
+            <w:bookmarkStart w:id="63" w:name="OLE_LINK11"/>
             <w:r>
               <w:rPr>
                 <w:rFonts w:ascii="Nunito" w:eastAsia="Nunito" w:hAnsi="Nunito" w:cs="Nunito"/>
@@ -4706,9 +3994,8 @@
               </w:rPr>
               <w:t>invasiveDesc</w:t>
             </w:r>
-            <w:bookmarkEnd w:id="66"/>
-            <w:bookmarkEnd w:id="67"/>
-            <w:proofErr w:type="spellEnd"/>
+            <w:bookmarkEnd w:id="62"/>
+            <w:bookmarkEnd w:id="63"/>
             <w:r>
               <w:rPr>
                 <w:rFonts w:ascii="Nunito" w:eastAsia="Nunito" w:hAnsi="Nunito" w:cs="Nunito"/>
@@ -4722,8 +4009,8 @@
           </w:p>
         </w:tc>
       </w:tr>
-      <w:bookmarkEnd w:id="64"/>
-      <w:bookmarkEnd w:id="65"/>
+      <w:bookmarkEnd w:id="60"/>
+      <w:bookmarkEnd w:id="61"/>
     </w:tbl>
     <w:p>
       <w:pPr>
@@ -4848,14 +4135,12 @@
               </w:rPr>
               <w:t xml:space="preserve"> IN </w:t>
             </w:r>
-            <w:proofErr w:type="spellStart"/>
             <w:r>
               <w:rPr>
                 <w:lang w:val="en-IN"/>
               </w:rPr>
               <w:t>getChunks</w:t>
             </w:r>
-            <w:proofErr w:type="spellEnd"/>
           </w:p>
           <w:p>
             <w:pPr>
@@ -5107,9 +4392,9 @@
           </w:p>
         </w:tc>
       </w:tr>
-      <w:bookmarkEnd w:id="61"/>
-      <w:bookmarkEnd w:id="62"/>
-      <w:bookmarkEnd w:id="63"/>
+      <w:bookmarkEnd w:id="57"/>
+      <w:bookmarkEnd w:id="58"/>
+      <w:bookmarkEnd w:id="59"/>
     </w:tbl>
     <w:p/>
     <w:p>
@@ -5118,20 +4403,12 @@
       </w:r>
     </w:p>
     <w:p>
-      <w:bookmarkStart w:id="68" w:name="OLE_LINK118"/>
-      <w:bookmarkStart w:id="69" w:name="OLE_LINK119"/>
-      <w:bookmarkEnd w:id="59"/>
-      <w:bookmarkEnd w:id="60"/>
-      <w:r>
-        <w:t xml:space="preserve">+++IF </w:t>
-      </w:r>
-      <w:proofErr w:type="spellStart"/>
-      <w:r>
-        <w:t>section.reportType</w:t>
-      </w:r>
-      <w:proofErr w:type="spellEnd"/>
-      <w:r>
-        <w:t>===</w:t>
+      <w:bookmarkStart w:id="64" w:name="OLE_LINK118"/>
+      <w:bookmarkStart w:id="65" w:name="OLE_LINK119"/>
+      <w:bookmarkEnd w:id="55"/>
+      <w:bookmarkEnd w:id="56"/>
+      <w:r>
+        <w:t>+++IF section.reportType===</w:t>
       </w:r>
       <w:r>
         <w:rPr>
@@ -5143,11 +4420,9 @@
         </w:rPr>
         <w:t>'</w:t>
       </w:r>
-      <w:proofErr w:type="spellStart"/>
       <w:r>
         <w:t>InvasiveOnly</w:t>
       </w:r>
-      <w:proofErr w:type="spellEnd"/>
       <w:r>
         <w:rPr>
           <w:rFonts w:ascii="Nunito" w:eastAsia="Nunito" w:hAnsi="Nunito" w:cs="Nunito"/>
@@ -5221,17 +4496,7 @@
                 <w:bCs/>
                 <w:color w:val="2F4F4F"/>
               </w:rPr>
-              <w:t xml:space="preserve">+++INS </w:t>
-            </w:r>
-            <w:proofErr w:type="spellStart"/>
-            <w:r>
-              <w:rPr>
-                <w:rFonts w:ascii="Nunito" w:eastAsia="Nunito" w:hAnsi="Nunito" w:cs="Nunito"/>
-                <w:b/>
-                <w:bCs/>
-                <w:color w:val="2F4F4F"/>
-              </w:rPr>
-              <w:t>section.</w:t>
+              <w:t>+++INS section.</w:t>
             </w:r>
             <w:r>
               <w:rPr>
@@ -5249,17 +4514,7 @@
                 <w:bCs/>
                 <w:color w:val="2F4F4F"/>
               </w:rPr>
-              <w:t>Type</w:t>
-            </w:r>
-            <w:proofErr w:type="spellEnd"/>
-            <w:r>
-              <w:rPr>
-                <w:rFonts w:ascii="Nunito" w:eastAsia="Nunito" w:hAnsi="Nunito" w:cs="Nunito"/>
-                <w:b/>
-                <w:bCs/>
-                <w:color w:val="2F4F4F"/>
-              </w:rPr>
-              <w:t xml:space="preserve">+++ </w:t>
+              <w:t xml:space="preserve">Type+++ </w:t>
             </w:r>
             <w:r>
               <w:rPr>
@@ -5307,29 +4562,7 @@
                 <w:color w:val="2F4F4F"/>
                 <w:sz w:val="21"/>
               </w:rPr>
-              <w:t xml:space="preserve">+++INS </w:t>
-            </w:r>
-            <w:proofErr w:type="spellStart"/>
-            <w:r>
-              <w:rPr>
-                <w:rFonts w:ascii="Nunito" w:eastAsia="Nunito" w:hAnsi="Nunito" w:cs="Nunito"/>
-                <w:b/>
-                <w:bCs/>
-                <w:color w:val="2F4F4F"/>
-                <w:sz w:val="21"/>
-              </w:rPr>
-              <w:t>section.parentType</w:t>
-            </w:r>
-            <w:proofErr w:type="spellEnd"/>
-            <w:r>
-              <w:rPr>
-                <w:rFonts w:ascii="Nunito" w:eastAsia="Nunito" w:hAnsi="Nunito" w:cs="Nunito"/>
-                <w:b/>
-                <w:bCs/>
-                <w:color w:val="2F4F4F"/>
-                <w:sz w:val="21"/>
-              </w:rPr>
-              <w:t>+++ Name</w:t>
+              <w:t>+++INS section.parentType+++ Name</w:t>
             </w:r>
           </w:p>
         </w:tc>
@@ -5365,29 +4598,7 @@
                 <w:color w:val="2F4F4F"/>
                 <w:sz w:val="21"/>
               </w:rPr>
-              <w:t xml:space="preserve">+++INS </w:t>
-            </w:r>
-            <w:proofErr w:type="spellStart"/>
-            <w:r>
-              <w:rPr>
-                <w:rFonts w:ascii="Nunito" w:eastAsia="Nunito" w:hAnsi="Nunito" w:cs="Nunito"/>
-                <w:b/>
-                <w:bCs/>
-                <w:color w:val="2F4F4F"/>
-                <w:sz w:val="21"/>
-              </w:rPr>
-              <w:t>section.parentName</w:t>
-            </w:r>
-            <w:proofErr w:type="spellEnd"/>
-            <w:r>
-              <w:rPr>
-                <w:rFonts w:ascii="Nunito" w:eastAsia="Nunito" w:hAnsi="Nunito" w:cs="Nunito"/>
-                <w:b/>
-                <w:bCs/>
-                <w:color w:val="2F4F4F"/>
-                <w:sz w:val="21"/>
-              </w:rPr>
-              <w:t>+++</w:t>
+              <w:t>+++INS section.parentName+++</w:t>
             </w:r>
           </w:p>
         </w:tc>
@@ -5477,8 +4688,8 @@
           </w:p>
         </w:tc>
       </w:tr>
-      <w:bookmarkEnd w:id="68"/>
-      <w:bookmarkEnd w:id="69"/>
+      <w:bookmarkEnd w:id="64"/>
+      <w:bookmarkEnd w:id="65"/>
       <w:tr>
         <w:trPr>
           <w:jc w:val="center"/>
@@ -5588,29 +4799,7 @@
                 <w:color w:val="2F4F4F"/>
                 <w:sz w:val="21"/>
               </w:rPr>
-              <w:t xml:space="preserve">+++INS </w:t>
-            </w:r>
-            <w:proofErr w:type="spellStart"/>
-            <w:r>
-              <w:rPr>
-                <w:rFonts w:ascii="Nunito" w:eastAsia="Nunito" w:hAnsi="Nunito" w:cs="Nunito"/>
-                <w:b/>
-                <w:bCs/>
-                <w:color w:val="2F4F4F"/>
-                <w:sz w:val="21"/>
-              </w:rPr>
-              <w:t>section.invasiveDesc</w:t>
-            </w:r>
-            <w:proofErr w:type="spellEnd"/>
-            <w:r>
-              <w:rPr>
-                <w:rFonts w:ascii="Nunito" w:eastAsia="Nunito" w:hAnsi="Nunito" w:cs="Nunito"/>
-                <w:b/>
-                <w:bCs/>
-                <w:color w:val="2F4F4F"/>
-                <w:sz w:val="21"/>
-              </w:rPr>
-              <w:t>+++</w:t>
+              <w:t>+++INS section.invasiveDesc+++</w:t>
             </w:r>
           </w:p>
         </w:tc>
@@ -5739,14 +4928,12 @@
               </w:rPr>
               <w:t xml:space="preserve"> IN </w:t>
             </w:r>
-            <w:proofErr w:type="spellStart"/>
             <w:r>
               <w:rPr>
                 <w:lang w:val="en-IN"/>
               </w:rPr>
               <w:t>getChunks</w:t>
             </w:r>
-            <w:proofErr w:type="spellEnd"/>
           </w:p>
           <w:p>
             <w:pPr>
@@ -5999,27 +5186,22 @@
       </w:tr>
     </w:tbl>
     <w:p>
-      <w:bookmarkStart w:id="70" w:name="OLE_LINK109"/>
-      <w:bookmarkStart w:id="71" w:name="OLE_LINK110"/>
-      <w:r>
-        <w:t xml:space="preserve">+++IF </w:t>
-      </w:r>
-      <w:proofErr w:type="spellStart"/>
-      <w:r>
-        <w:t>section.</w:t>
-      </w:r>
-      <w:bookmarkStart w:id="72" w:name="OLE_LINK130"/>
-      <w:bookmarkStart w:id="73" w:name="OLE_LINK131"/>
-      <w:bookmarkStart w:id="74" w:name="OLE_LINK12"/>
-      <w:bookmarkStart w:id="75" w:name="OLE_LINK22"/>
+      <w:bookmarkStart w:id="66" w:name="OLE_LINK109"/>
+      <w:bookmarkStart w:id="67" w:name="OLE_LINK110"/>
+      <w:r>
+        <w:t>+++IF section.</w:t>
+      </w:r>
+      <w:bookmarkStart w:id="68" w:name="OLE_LINK130"/>
+      <w:bookmarkStart w:id="69" w:name="OLE_LINK131"/>
+      <w:bookmarkStart w:id="70" w:name="OLE_LINK12"/>
+      <w:bookmarkStart w:id="71" w:name="OLE_LINK22"/>
       <w:r>
         <w:t>furtherInvasiveRequired</w:t>
       </w:r>
-      <w:bookmarkEnd w:id="72"/>
-      <w:bookmarkEnd w:id="73"/>
-      <w:bookmarkEnd w:id="74"/>
-      <w:bookmarkEnd w:id="75"/>
-      <w:proofErr w:type="spellEnd"/>
+      <w:bookmarkEnd w:id="68"/>
+      <w:bookmarkEnd w:id="69"/>
+      <w:bookmarkEnd w:id="70"/>
+      <w:bookmarkEnd w:id="71"/>
       <w:r>
         <w:t>===</w:t>
       </w:r>
@@ -6055,22 +5237,17 @@
         <w:ind w:firstLine="720"/>
       </w:pPr>
       <w:r>
-        <w:t xml:space="preserve">+++IF </w:t>
-      </w:r>
-      <w:proofErr w:type="spellStart"/>
-      <w:r>
-        <w:t>section.</w:t>
-      </w:r>
-      <w:bookmarkStart w:id="76" w:name="OLE_LINK13"/>
-      <w:bookmarkStart w:id="77" w:name="OLE_LINK14"/>
-      <w:bookmarkStart w:id="78" w:name="OLE_LINK23"/>
+        <w:t>+++IF section.</w:t>
+      </w:r>
+      <w:bookmarkStart w:id="72" w:name="OLE_LINK13"/>
+      <w:bookmarkStart w:id="73" w:name="OLE_LINK14"/>
+      <w:bookmarkStart w:id="74" w:name="OLE_LINK23"/>
       <w:r>
         <w:t>propowneragreed</w:t>
       </w:r>
-      <w:bookmarkEnd w:id="76"/>
-      <w:bookmarkEnd w:id="77"/>
-      <w:bookmarkEnd w:id="78"/>
-      <w:proofErr w:type="spellEnd"/>
+      <w:bookmarkEnd w:id="72"/>
+      <w:bookmarkEnd w:id="73"/>
+      <w:bookmarkEnd w:id="74"/>
       <w:r>
         <w:t>===</w:t>
       </w:r>
@@ -6105,25 +5282,20 @@
       <w:pPr>
         <w:ind w:left="720" w:firstLine="720"/>
       </w:pPr>
-      <w:bookmarkStart w:id="79" w:name="OLE_LINK114"/>
-      <w:bookmarkStart w:id="80" w:name="OLE_LINK115"/>
-      <w:r>
-        <w:t xml:space="preserve">+++IF </w:t>
-      </w:r>
-      <w:proofErr w:type="spellStart"/>
-      <w:r>
-        <w:t>section.</w:t>
-      </w:r>
-      <w:bookmarkStart w:id="81" w:name="OLE_LINK132"/>
-      <w:bookmarkStart w:id="82" w:name="OLE_LINK133"/>
-      <w:bookmarkStart w:id="83" w:name="OLE_LINK15"/>
+      <w:bookmarkStart w:id="75" w:name="OLE_LINK114"/>
+      <w:bookmarkStart w:id="76" w:name="OLE_LINK115"/>
+      <w:r>
+        <w:t>+++IF section.</w:t>
+      </w:r>
+      <w:bookmarkStart w:id="77" w:name="OLE_LINK132"/>
+      <w:bookmarkStart w:id="78" w:name="OLE_LINK133"/>
+      <w:bookmarkStart w:id="79" w:name="OLE_LINK15"/>
       <w:r>
         <w:t>invasiverepairsinspectedandcompleted</w:t>
       </w:r>
-      <w:bookmarkEnd w:id="81"/>
-      <w:bookmarkEnd w:id="82"/>
-      <w:bookmarkEnd w:id="83"/>
-      <w:proofErr w:type="spellEnd"/>
+      <w:bookmarkEnd w:id="77"/>
+      <w:bookmarkEnd w:id="78"/>
+      <w:bookmarkEnd w:id="79"/>
       <w:r>
         <w:t>===</w:t>
       </w:r>
@@ -6154,8 +5326,8 @@
         <w:t>+++</w:t>
       </w:r>
     </w:p>
-    <w:bookmarkEnd w:id="79"/>
-    <w:bookmarkEnd w:id="80"/>
+    <w:bookmarkEnd w:id="75"/>
+    <w:bookmarkEnd w:id="76"/>
     <w:p>
       <w:pPr>
         <w:rPr>
@@ -6213,8 +5385,8 @@
                 <w:color w:val="2F4F4F"/>
               </w:rPr>
             </w:pPr>
-            <w:bookmarkStart w:id="84" w:name="OLE_LINK112"/>
-            <w:bookmarkStart w:id="85" w:name="OLE_LINK113"/>
+            <w:bookmarkStart w:id="80" w:name="OLE_LINK112"/>
+            <w:bookmarkStart w:id="81" w:name="OLE_LINK113"/>
             <w:r>
               <w:rPr>
                 <w:rFonts w:ascii="Nunito" w:eastAsia="Nunito" w:hAnsi="Nunito" w:cs="Nunito"/>
@@ -6296,35 +5468,13 @@
                 <w:color w:val="2F4F4F"/>
                 <w:sz w:val="21"/>
               </w:rPr>
-              <w:t xml:space="preserve">+++INS </w:t>
-            </w:r>
-            <w:proofErr w:type="spellStart"/>
-            <w:r>
-              <w:rPr>
-                <w:rFonts w:ascii="Nunito" w:eastAsia="Nunito" w:hAnsi="Nunito" w:cs="Nunito"/>
-                <w:b/>
-                <w:bCs/>
-                <w:color w:val="2F4F4F"/>
-                <w:sz w:val="21"/>
-              </w:rPr>
-              <w:t>section.additionalconsiderations</w:t>
-            </w:r>
-            <w:proofErr w:type="spellEnd"/>
-            <w:r>
-              <w:rPr>
-                <w:rFonts w:ascii="Nunito" w:eastAsia="Nunito" w:hAnsi="Nunito" w:cs="Nunito"/>
-                <w:b/>
-                <w:bCs/>
-                <w:color w:val="2F4F4F"/>
-                <w:sz w:val="21"/>
-              </w:rPr>
-              <w:t>+++</w:t>
+              <w:t>+++INS section.additionalconsiderations+++</w:t>
             </w:r>
           </w:p>
         </w:tc>
       </w:tr>
-      <w:bookmarkEnd w:id="84"/>
-      <w:bookmarkEnd w:id="85"/>
+      <w:bookmarkEnd w:id="80"/>
+      <w:bookmarkEnd w:id="81"/>
       <w:tr>
         <w:trPr>
           <w:jc w:val="center"/>
@@ -6397,29 +5547,7 @@
                 <w:color w:val="2F4F4F"/>
                 <w:sz w:val="21"/>
               </w:rPr>
-              <w:t xml:space="preserve">+++INS </w:t>
-            </w:r>
-            <w:proofErr w:type="spellStart"/>
-            <w:r>
-              <w:rPr>
-                <w:rFonts w:ascii="Nunito" w:eastAsia="Nunito" w:hAnsi="Nunito" w:cs="Nunito"/>
-                <w:b/>
-                <w:bCs/>
-                <w:color w:val="2F4F4F"/>
-                <w:sz w:val="21"/>
-              </w:rPr>
-              <w:t>section.conclusiveeee</w:t>
-            </w:r>
-            <w:proofErr w:type="spellEnd"/>
-            <w:r>
-              <w:rPr>
-                <w:rFonts w:ascii="Nunito" w:eastAsia="Nunito" w:hAnsi="Nunito" w:cs="Nunito"/>
-                <w:b/>
-                <w:bCs/>
-                <w:color w:val="2F4F4F"/>
-                <w:sz w:val="21"/>
-              </w:rPr>
-              <w:t>+++</w:t>
+              <w:t>+++INS section.conclusiveeee+++</w:t>
             </w:r>
           </w:p>
         </w:tc>
@@ -6493,29 +5621,7 @@
                 <w:color w:val="2F4F4F"/>
                 <w:sz w:val="21"/>
               </w:rPr>
-              <w:t xml:space="preserve">+++INS </w:t>
-            </w:r>
-            <w:proofErr w:type="spellStart"/>
-            <w:r>
-              <w:rPr>
-                <w:rFonts w:ascii="Nunito" w:eastAsia="Nunito" w:hAnsi="Nunito" w:cs="Nunito"/>
-                <w:b/>
-                <w:bCs/>
-                <w:color w:val="2F4F4F"/>
-                <w:sz w:val="21"/>
-              </w:rPr>
-              <w:t>section.conclusivelbc</w:t>
-            </w:r>
-            <w:proofErr w:type="spellEnd"/>
-            <w:r>
-              <w:rPr>
-                <w:rFonts w:ascii="Nunito" w:eastAsia="Nunito" w:hAnsi="Nunito" w:cs="Nunito"/>
-                <w:b/>
-                <w:bCs/>
-                <w:color w:val="2F4F4F"/>
-                <w:sz w:val="21"/>
-              </w:rPr>
-              <w:t>+++</w:t>
+              <w:t>+++INS section.conclusivelbc+++</w:t>
             </w:r>
           </w:p>
         </w:tc>
@@ -6589,29 +5695,7 @@
                 <w:color w:val="2F4F4F"/>
                 <w:sz w:val="21"/>
               </w:rPr>
-              <w:t xml:space="preserve">+++INS </w:t>
-            </w:r>
-            <w:proofErr w:type="spellStart"/>
-            <w:r>
-              <w:rPr>
-                <w:rFonts w:ascii="Nunito" w:eastAsia="Nunito" w:hAnsi="Nunito" w:cs="Nunito"/>
-                <w:b/>
-                <w:bCs/>
-                <w:color w:val="2F4F4F"/>
-                <w:sz w:val="21"/>
-              </w:rPr>
-              <w:t>section.conclusiveawe</w:t>
-            </w:r>
-            <w:proofErr w:type="spellEnd"/>
-            <w:r>
-              <w:rPr>
-                <w:rFonts w:ascii="Nunito" w:eastAsia="Nunito" w:hAnsi="Nunito" w:cs="Nunito"/>
-                <w:b/>
-                <w:bCs/>
-                <w:color w:val="2F4F4F"/>
-                <w:sz w:val="21"/>
-              </w:rPr>
-              <w:t>+++</w:t>
+              <w:t>+++INS section.conclusiveawe+++</w:t>
             </w:r>
           </w:p>
         </w:tc>
@@ -6740,14 +5824,12 @@
               </w:rPr>
               <w:t xml:space="preserve"> IN </w:t>
             </w:r>
-            <w:proofErr w:type="spellStart"/>
             <w:r>
               <w:rPr>
                 <w:lang w:val="en-IN"/>
               </w:rPr>
               <w:t>getChunks</w:t>
             </w:r>
-            <w:proofErr w:type="spellEnd"/>
           </w:p>
           <w:p>
             <w:pPr>
@@ -7000,23 +6082,18 @@
       <w:pPr>
         <w:ind w:left="720" w:firstLine="720"/>
       </w:pPr>
-      <w:bookmarkStart w:id="86" w:name="OLE_LINK116"/>
-      <w:bookmarkStart w:id="87" w:name="OLE_LINK117"/>
-      <w:r>
-        <w:t xml:space="preserve">+++IF </w:t>
-      </w:r>
-      <w:proofErr w:type="spellStart"/>
-      <w:r>
-        <w:t>section.</w:t>
-      </w:r>
-      <w:bookmarkStart w:id="88" w:name="OLE_LINK16"/>
-      <w:bookmarkStart w:id="89" w:name="OLE_LINK17"/>
+      <w:bookmarkStart w:id="82" w:name="OLE_LINK116"/>
+      <w:bookmarkStart w:id="83" w:name="OLE_LINK117"/>
+      <w:r>
+        <w:t>+++IF section.</w:t>
+      </w:r>
+      <w:bookmarkStart w:id="84" w:name="OLE_LINK16"/>
+      <w:bookmarkStart w:id="85" w:name="OLE_LINK17"/>
       <w:r>
         <w:t>invasiverepairsinspectedandcompleted</w:t>
       </w:r>
-      <w:bookmarkEnd w:id="88"/>
-      <w:bookmarkEnd w:id="89"/>
-      <w:proofErr w:type="spellEnd"/>
+      <w:bookmarkEnd w:id="84"/>
+      <w:bookmarkEnd w:id="85"/>
       <w:r>
         <w:t>===</w:t>
       </w:r>
@@ -7087,8 +6164,8 @@
             </w:tcMar>
             <w:vAlign w:val="center"/>
           </w:tcPr>
-          <w:bookmarkEnd w:id="70"/>
-          <w:bookmarkEnd w:id="71"/>
+          <w:bookmarkEnd w:id="66"/>
+          <w:bookmarkEnd w:id="67"/>
           <w:p>
             <w:pPr>
               <w:jc w:val="center"/>
@@ -7187,21 +6264,16 @@
       <w:pPr>
         <w:ind w:firstLine="720"/>
       </w:pPr>
-      <w:bookmarkStart w:id="90" w:name="OLE_LINK136"/>
-      <w:bookmarkStart w:id="91" w:name="OLE_LINK137"/>
-      <w:bookmarkEnd w:id="86"/>
-      <w:bookmarkEnd w:id="87"/>
-      <w:r>
-        <w:t xml:space="preserve">+++IF </w:t>
-      </w:r>
-      <w:proofErr w:type="spellStart"/>
-      <w:r>
-        <w:t>section.</w:t>
+      <w:bookmarkStart w:id="86" w:name="OLE_LINK136"/>
+      <w:bookmarkStart w:id="87" w:name="OLE_LINK137"/>
+      <w:bookmarkEnd w:id="82"/>
+      <w:bookmarkEnd w:id="83"/>
+      <w:r>
+        <w:t>+++IF section.</w:t>
       </w:r>
       <w:r>
         <w:t>propowneragreed</w:t>
       </w:r>
-      <w:proofErr w:type="spellEnd"/>
       <w:r>
         <w:t xml:space="preserve"> </w:t>
       </w:r>
@@ -7234,8 +6306,8 @@
       <w:r>
         <w:t>+++</w:t>
       </w:r>
-      <w:bookmarkEnd w:id="90"/>
-      <w:bookmarkEnd w:id="91"/>
+      <w:bookmarkEnd w:id="86"/>
+      <w:bookmarkEnd w:id="87"/>
     </w:p>
     <w:tbl>
       <w:tblPr>

</xml_diff>

<commit_message>
update for proj template for e3 solutions.
</commit_message>
<xml_diff>
--- a/Deck2AllData.docx
+++ b/Deck2AllData.docx
@@ -27,8 +27,10 @@
           <w:color w:val="2F4F4F"/>
           <w:sz w:val="21"/>
         </w:rPr>
-        <w:t>+++IF section.</w:t>
-      </w:r>
+        <w:t xml:space="preserve">+++IF </w:t>
+      </w:r>
+      <w:proofErr w:type="spellStart"/>
+      <w:proofErr w:type="gramStart"/>
       <w:r>
         <w:rPr>
           <w:rFonts w:ascii="Nunito" w:eastAsia="Nunito" w:hAnsi="Nunito" w:cs="Nunito"/>
@@ -37,7 +39,29 @@
           <w:color w:val="2F4F4F"/>
           <w:sz w:val="21"/>
         </w:rPr>
-        <w:t>reportType!</w:t>
+        <w:t>section.</w:t>
+      </w:r>
+      <w:r>
+        <w:rPr>
+          <w:rFonts w:ascii="Nunito" w:eastAsia="Nunito" w:hAnsi="Nunito" w:cs="Nunito"/>
+          <w:b/>
+          <w:bCs/>
+          <w:color w:val="2F4F4F"/>
+          <w:sz w:val="21"/>
+        </w:rPr>
+        <w:t>reportType</w:t>
+      </w:r>
+      <w:proofErr w:type="spellEnd"/>
+      <w:proofErr w:type="gramEnd"/>
+      <w:r>
+        <w:rPr>
+          <w:rFonts w:ascii="Nunito" w:eastAsia="Nunito" w:hAnsi="Nunito" w:cs="Nunito"/>
+          <w:b/>
+          <w:bCs/>
+          <w:color w:val="2F4F4F"/>
+          <w:sz w:val="21"/>
+        </w:rPr>
+        <w:t>!</w:t>
       </w:r>
       <w:r>
         <w:rPr>
@@ -49,6 +73,7 @@
         </w:rPr>
         <w:t>=='</w:t>
       </w:r>
+      <w:proofErr w:type="spellStart"/>
       <w:r>
         <w:rPr>
           <w:rFonts w:ascii="Nunito" w:eastAsia="Nunito" w:hAnsi="Nunito" w:cs="Nunito"/>
@@ -59,6 +84,7 @@
         </w:rPr>
         <w:t>InvasiveOnly</w:t>
       </w:r>
+      <w:proofErr w:type="spellEnd"/>
       <w:r>
         <w:rPr>
           <w:rFonts w:ascii="Nunito" w:eastAsia="Nunito" w:hAnsi="Nunito" w:cs="Nunito"/>
@@ -100,7 +126,31 @@
           <w:color w:val="2F4F4F"/>
           <w:sz w:val="21"/>
         </w:rPr>
-        <w:t>+++IF section.isUnitUnavailable===</w:t>
+        <w:t xml:space="preserve">+++IF </w:t>
+      </w:r>
+      <w:proofErr w:type="spellStart"/>
+      <w:proofErr w:type="gramStart"/>
+      <w:r>
+        <w:rPr>
+          <w:rFonts w:ascii="Nunito" w:eastAsia="Nunito" w:hAnsi="Nunito" w:cs="Nunito"/>
+          <w:b/>
+          <w:bCs/>
+          <w:color w:val="2F4F4F"/>
+          <w:sz w:val="21"/>
+        </w:rPr>
+        <w:t>section.isUnitUnavailable</w:t>
+      </w:r>
+      <w:proofErr w:type="spellEnd"/>
+      <w:proofErr w:type="gramEnd"/>
+      <w:r>
+        <w:rPr>
+          <w:rFonts w:ascii="Nunito" w:eastAsia="Nunito" w:hAnsi="Nunito" w:cs="Nunito"/>
+          <w:b/>
+          <w:bCs/>
+          <w:color w:val="2F4F4F"/>
+          <w:sz w:val="21"/>
+        </w:rPr>
+        <w:t>===</w:t>
       </w:r>
       <w:r>
         <w:rPr>
@@ -193,7 +243,18 @@
                 <w:bCs/>
                 <w:color w:val="2F4F4F"/>
               </w:rPr>
-              <w:t>+++INS section.</w:t>
+              <w:t xml:space="preserve">+++INS </w:t>
+            </w:r>
+            <w:proofErr w:type="spellStart"/>
+            <w:proofErr w:type="gramStart"/>
+            <w:r>
+              <w:rPr>
+                <w:rFonts w:ascii="Nunito" w:eastAsia="Nunito" w:hAnsi="Nunito" w:cs="Nunito"/>
+                <w:b/>
+                <w:bCs/>
+                <w:color w:val="2F4F4F"/>
+              </w:rPr>
+              <w:t>section.</w:t>
             </w:r>
             <w:r>
               <w:rPr>
@@ -211,7 +272,18 @@
                 <w:bCs/>
                 <w:color w:val="2F4F4F"/>
               </w:rPr>
-              <w:t xml:space="preserve">Type+++ </w:t>
+              <w:t>Type</w:t>
+            </w:r>
+            <w:proofErr w:type="spellEnd"/>
+            <w:proofErr w:type="gramEnd"/>
+            <w:r>
+              <w:rPr>
+                <w:rFonts w:ascii="Nunito" w:eastAsia="Nunito" w:hAnsi="Nunito" w:cs="Nunito"/>
+                <w:b/>
+                <w:bCs/>
+                <w:color w:val="2F4F4F"/>
+              </w:rPr>
+              <w:t xml:space="preserve">+++ </w:t>
             </w:r>
             <w:r>
               <w:rPr>
@@ -260,6 +332,8 @@
               </w:rPr>
               <w:t xml:space="preserve">+++INS </w:t>
             </w:r>
+            <w:proofErr w:type="spellStart"/>
+            <w:proofErr w:type="gramStart"/>
             <w:r>
               <w:rPr>
                 <w:rFonts w:ascii="Nunito" w:eastAsia="Nunito" w:hAnsi="Nunito" w:cs="Nunito"/>
@@ -278,7 +352,19 @@
                 <w:color w:val="2F4F4F"/>
                 <w:sz w:val="21"/>
               </w:rPr>
-              <w:t xml:space="preserve">.parentType+++ </w:t>
+              <w:t>.parentType</w:t>
+            </w:r>
+            <w:proofErr w:type="spellEnd"/>
+            <w:proofErr w:type="gramEnd"/>
+            <w:r>
+              <w:rPr>
+                <w:rFonts w:ascii="Nunito" w:eastAsia="Nunito" w:hAnsi="Nunito" w:cs="Nunito"/>
+                <w:b/>
+                <w:bCs/>
+                <w:color w:val="2F4F4F"/>
+                <w:sz w:val="21"/>
+              </w:rPr>
+              <w:t xml:space="preserve">+++ </w:t>
             </w:r>
             <w:r>
               <w:rPr>
@@ -329,6 +415,8 @@
               </w:rPr>
               <w:t xml:space="preserve">+++INS </w:t>
             </w:r>
+            <w:proofErr w:type="spellStart"/>
+            <w:proofErr w:type="gramStart"/>
             <w:r>
               <w:rPr>
                 <w:rFonts w:ascii="Nunito" w:eastAsia="Nunito" w:hAnsi="Nunito" w:cs="Nunito"/>
@@ -347,7 +435,19 @@
                 <w:color w:val="2F4F4F"/>
                 <w:sz w:val="21"/>
               </w:rPr>
-              <w:t>.parentName+++</w:t>
+              <w:t>.parentName</w:t>
+            </w:r>
+            <w:proofErr w:type="spellEnd"/>
+            <w:proofErr w:type="gramEnd"/>
+            <w:r>
+              <w:rPr>
+                <w:rFonts w:ascii="Nunito" w:eastAsia="Nunito" w:hAnsi="Nunito" w:cs="Nunito"/>
+                <w:b/>
+                <w:bCs/>
+                <w:color w:val="2F4F4F"/>
+                <w:sz w:val="21"/>
+              </w:rPr>
+              <w:t>+++</w:t>
             </w:r>
             <w:bookmarkEnd w:id="9"/>
             <w:bookmarkEnd w:id="10"/>
@@ -600,6 +700,8 @@
               </w:rPr>
               <w:t xml:space="preserve">+++INS </w:t>
             </w:r>
+            <w:proofErr w:type="spellStart"/>
+            <w:proofErr w:type="gramStart"/>
             <w:r>
               <w:rPr>
                 <w:rFonts w:ascii="Nunito" w:eastAsia="Nunito" w:hAnsi="Nunito" w:cs="Nunito"/>
@@ -618,7 +720,19 @@
                 <w:color w:val="2F4F4F"/>
                 <w:sz w:val="21"/>
               </w:rPr>
-              <w:t>.exteriorelements+++</w:t>
+              <w:t>.exteriorelements</w:t>
+            </w:r>
+            <w:proofErr w:type="spellEnd"/>
+            <w:proofErr w:type="gramEnd"/>
+            <w:r>
+              <w:rPr>
+                <w:rFonts w:ascii="Nunito" w:eastAsia="Nunito" w:hAnsi="Nunito" w:cs="Nunito"/>
+                <w:b/>
+                <w:bCs/>
+                <w:color w:val="2F4F4F"/>
+                <w:sz w:val="21"/>
+              </w:rPr>
+              <w:t>+++</w:t>
             </w:r>
           </w:p>
         </w:tc>
@@ -694,6 +808,8 @@
               </w:rPr>
               <w:t xml:space="preserve">+++INS </w:t>
             </w:r>
+            <w:proofErr w:type="spellStart"/>
+            <w:proofErr w:type="gramStart"/>
             <w:r>
               <w:rPr>
                 <w:rFonts w:ascii="Nunito" w:eastAsia="Nunito" w:hAnsi="Nunito" w:cs="Nunito"/>
@@ -730,6 +846,8 @@
             <w:bookmarkEnd w:id="12"/>
             <w:bookmarkEnd w:id="13"/>
             <w:bookmarkEnd w:id="14"/>
+            <w:proofErr w:type="spellEnd"/>
+            <w:proofErr w:type="gramEnd"/>
             <w:r>
               <w:rPr>
                 <w:rFonts w:ascii="Nunito" w:eastAsia="Nunito" w:hAnsi="Nunito" w:cs="Nunito"/>
@@ -821,7 +939,31 @@
                 <w:color w:val="FF0000"/>
                 <w:sz w:val="21"/>
               </w:rPr>
-              <w:t xml:space="preserve">+++IF section.visualreview === </w:t>
+              <w:t xml:space="preserve">+++IF </w:t>
+            </w:r>
+            <w:proofErr w:type="spellStart"/>
+            <w:proofErr w:type="gramStart"/>
+            <w:r>
+              <w:rPr>
+                <w:rFonts w:ascii="Nunito" w:eastAsia="Nunito" w:hAnsi="Nunito" w:cs="Nunito"/>
+                <w:b/>
+                <w:bCs/>
+                <w:color w:val="FF0000"/>
+                <w:sz w:val="21"/>
+              </w:rPr>
+              <w:t>section.visualreview</w:t>
+            </w:r>
+            <w:proofErr w:type="spellEnd"/>
+            <w:proofErr w:type="gramEnd"/>
+            <w:r>
+              <w:rPr>
+                <w:rFonts w:ascii="Nunito" w:eastAsia="Nunito" w:hAnsi="Nunito" w:cs="Nunito"/>
+                <w:b/>
+                <w:bCs/>
+                <w:color w:val="FF0000"/>
+                <w:sz w:val="21"/>
+              </w:rPr>
+              <w:t xml:space="preserve"> === </w:t>
             </w:r>
             <w:bookmarkStart w:id="19" w:name="OLE_LINK122"/>
             <w:bookmarkStart w:id="20" w:name="OLE_LINK123"/>
@@ -881,7 +1023,31 @@
                 <w:color w:val="FF0000"/>
                 <w:sz w:val="21"/>
               </w:rPr>
-              <w:t>+++INS section.visualreview+++</w:t>
+              <w:t xml:space="preserve">+++INS </w:t>
+            </w:r>
+            <w:proofErr w:type="spellStart"/>
+            <w:proofErr w:type="gramStart"/>
+            <w:r>
+              <w:rPr>
+                <w:rFonts w:ascii="Nunito" w:eastAsia="Nunito" w:hAnsi="Nunito" w:cs="Nunito"/>
+                <w:b/>
+                <w:bCs/>
+                <w:color w:val="FF0000"/>
+                <w:sz w:val="21"/>
+              </w:rPr>
+              <w:t>section.visualreview</w:t>
+            </w:r>
+            <w:proofErr w:type="spellEnd"/>
+            <w:proofErr w:type="gramEnd"/>
+            <w:r>
+              <w:rPr>
+                <w:rFonts w:ascii="Nunito" w:eastAsia="Nunito" w:hAnsi="Nunito" w:cs="Nunito"/>
+                <w:b/>
+                <w:bCs/>
+                <w:color w:val="FF0000"/>
+                <w:sz w:val="21"/>
+              </w:rPr>
+              <w:t>+++</w:t>
             </w:r>
           </w:p>
           <w:p>
@@ -927,7 +1093,31 @@
                 <w:color w:val="00B050"/>
                 <w:sz w:val="21"/>
               </w:rPr>
-              <w:t>+++IF section.visualreview != 'Bad'+++</w:t>
+              <w:t xml:space="preserve">+++IF </w:t>
+            </w:r>
+            <w:proofErr w:type="spellStart"/>
+            <w:proofErr w:type="gramStart"/>
+            <w:r>
+              <w:rPr>
+                <w:rFonts w:ascii="Nunito" w:eastAsia="Nunito" w:hAnsi="Nunito" w:cs="Nunito"/>
+                <w:b/>
+                <w:bCs/>
+                <w:color w:val="00B050"/>
+                <w:sz w:val="21"/>
+              </w:rPr>
+              <w:t>section.visualreview</w:t>
+            </w:r>
+            <w:proofErr w:type="spellEnd"/>
+            <w:proofErr w:type="gramEnd"/>
+            <w:r>
+              <w:rPr>
+                <w:rFonts w:ascii="Nunito" w:eastAsia="Nunito" w:hAnsi="Nunito" w:cs="Nunito"/>
+                <w:b/>
+                <w:bCs/>
+                <w:color w:val="00B050"/>
+                <w:sz w:val="21"/>
+              </w:rPr>
+              <w:t xml:space="preserve"> != 'Bad'+++</w:t>
             </w:r>
           </w:p>
           <w:p>
@@ -949,7 +1139,31 @@
                 <w:color w:val="00B050"/>
                 <w:sz w:val="21"/>
               </w:rPr>
-              <w:t>+++INS section.visualreview+++</w:t>
+              <w:t xml:space="preserve">+++INS </w:t>
+            </w:r>
+            <w:proofErr w:type="spellStart"/>
+            <w:proofErr w:type="gramStart"/>
+            <w:r>
+              <w:rPr>
+                <w:rFonts w:ascii="Nunito" w:eastAsia="Nunito" w:hAnsi="Nunito" w:cs="Nunito"/>
+                <w:b/>
+                <w:bCs/>
+                <w:color w:val="00B050"/>
+                <w:sz w:val="21"/>
+              </w:rPr>
+              <w:t>section.visualreview</w:t>
+            </w:r>
+            <w:proofErr w:type="spellEnd"/>
+            <w:proofErr w:type="gramEnd"/>
+            <w:r>
+              <w:rPr>
+                <w:rFonts w:ascii="Nunito" w:eastAsia="Nunito" w:hAnsi="Nunito" w:cs="Nunito"/>
+                <w:b/>
+                <w:bCs/>
+                <w:color w:val="00B050"/>
+                <w:sz w:val="21"/>
+              </w:rPr>
+              <w:t>+++</w:t>
             </w:r>
           </w:p>
           <w:p>
@@ -1053,7 +1267,19 @@
                 <w:color w:val="FF0000"/>
                 <w:sz w:val="21"/>
               </w:rPr>
-              <w:t>+++IF section.</w:t>
+              <w:t xml:space="preserve">+++IF </w:t>
+            </w:r>
+            <w:proofErr w:type="spellStart"/>
+            <w:proofErr w:type="gramStart"/>
+            <w:r>
+              <w:rPr>
+                <w:rFonts w:ascii="Nunito" w:eastAsia="Nunito" w:hAnsi="Nunito" w:cs="Nunito"/>
+                <w:b/>
+                <w:bCs/>
+                <w:color w:val="FF0000"/>
+                <w:sz w:val="21"/>
+              </w:rPr>
+              <w:t>section.</w:t>
             </w:r>
             <w:bookmarkStart w:id="27" w:name="OLE_LINK34"/>
             <w:bookmarkStart w:id="28" w:name="OLE_LINK35"/>
@@ -1067,6 +1293,8 @@
               </w:rPr>
               <w:t>signsofleak</w:t>
             </w:r>
+            <w:proofErr w:type="spellEnd"/>
+            <w:proofErr w:type="gramEnd"/>
             <w:r>
               <w:rPr>
                 <w:rFonts w:ascii="Nunito" w:eastAsia="Nunito" w:hAnsi="Nunito" w:cs="Nunito"/>
@@ -1129,7 +1357,19 @@
                 <w:color w:val="FF0000"/>
                 <w:sz w:val="21"/>
               </w:rPr>
-              <w:t>+++INS section.</w:t>
+              <w:t xml:space="preserve">+++INS </w:t>
+            </w:r>
+            <w:proofErr w:type="spellStart"/>
+            <w:proofErr w:type="gramStart"/>
+            <w:r>
+              <w:rPr>
+                <w:rFonts w:ascii="Nunito" w:eastAsia="Nunito" w:hAnsi="Nunito" w:cs="Nunito"/>
+                <w:b/>
+                <w:bCs/>
+                <w:color w:val="FF0000"/>
+                <w:sz w:val="21"/>
+              </w:rPr>
+              <w:t>section.</w:t>
             </w:r>
             <w:r>
               <w:rPr>
@@ -1141,6 +1381,8 @@
               </w:rPr>
               <w:t>signsofleak</w:t>
             </w:r>
+            <w:proofErr w:type="spellEnd"/>
+            <w:proofErr w:type="gramEnd"/>
             <w:r>
               <w:rPr>
                 <w:rFonts w:ascii="Nunito" w:eastAsia="Nunito" w:hAnsi="Nunito" w:cs="Nunito"/>
@@ -1193,7 +1435,31 @@
                 <w:color w:val="00B050"/>
                 <w:sz w:val="21"/>
               </w:rPr>
-              <w:t>+++IF section.signsofleak!= 'Yes'+++</w:t>
+              <w:t xml:space="preserve">+++IF </w:t>
+            </w:r>
+            <w:proofErr w:type="spellStart"/>
+            <w:proofErr w:type="gramStart"/>
+            <w:r>
+              <w:rPr>
+                <w:rFonts w:ascii="Nunito" w:eastAsia="Nunito" w:hAnsi="Nunito" w:cs="Nunito"/>
+                <w:b/>
+                <w:bCs/>
+                <w:color w:val="00B050"/>
+                <w:sz w:val="21"/>
+              </w:rPr>
+              <w:t>section.signsofleak</w:t>
+            </w:r>
+            <w:proofErr w:type="spellEnd"/>
+            <w:proofErr w:type="gramEnd"/>
+            <w:r>
+              <w:rPr>
+                <w:rFonts w:ascii="Nunito" w:eastAsia="Nunito" w:hAnsi="Nunito" w:cs="Nunito"/>
+                <w:b/>
+                <w:bCs/>
+                <w:color w:val="00B050"/>
+                <w:sz w:val="21"/>
+              </w:rPr>
+              <w:t>!= 'Yes'+++</w:t>
             </w:r>
           </w:p>
           <w:p>
@@ -1215,7 +1481,31 @@
                 <w:color w:val="00B050"/>
                 <w:sz w:val="21"/>
               </w:rPr>
-              <w:t>+++INS section.signsofleak+++</w:t>
+              <w:t xml:space="preserve">+++INS </w:t>
+            </w:r>
+            <w:proofErr w:type="spellStart"/>
+            <w:proofErr w:type="gramStart"/>
+            <w:r>
+              <w:rPr>
+                <w:rFonts w:ascii="Nunito" w:eastAsia="Nunito" w:hAnsi="Nunito" w:cs="Nunito"/>
+                <w:b/>
+                <w:bCs/>
+                <w:color w:val="00B050"/>
+                <w:sz w:val="21"/>
+              </w:rPr>
+              <w:t>section.signsofleak</w:t>
+            </w:r>
+            <w:proofErr w:type="spellEnd"/>
+            <w:proofErr w:type="gramEnd"/>
+            <w:r>
+              <w:rPr>
+                <w:rFonts w:ascii="Nunito" w:eastAsia="Nunito" w:hAnsi="Nunito" w:cs="Nunito"/>
+                <w:b/>
+                <w:bCs/>
+                <w:color w:val="00B050"/>
+                <w:sz w:val="21"/>
+              </w:rPr>
+              <w:t>+++</w:t>
             </w:r>
           </w:p>
           <w:p>
@@ -1316,7 +1606,19 @@
                 <w:color w:val="FF0000"/>
                 <w:sz w:val="21"/>
               </w:rPr>
-              <w:t>+++IF section.</w:t>
+              <w:t xml:space="preserve">+++IF </w:t>
+            </w:r>
+            <w:proofErr w:type="spellStart"/>
+            <w:proofErr w:type="gramStart"/>
+            <w:r>
+              <w:rPr>
+                <w:rFonts w:ascii="Nunito" w:eastAsia="Nunito" w:hAnsi="Nunito" w:cs="Nunito"/>
+                <w:b/>
+                <w:bCs/>
+                <w:color w:val="FF0000"/>
+                <w:sz w:val="21"/>
+              </w:rPr>
+              <w:t>section.</w:t>
             </w:r>
             <w:bookmarkStart w:id="32" w:name="OLE_LINK38"/>
             <w:bookmarkStart w:id="33" w:name="OLE_LINK39"/>
@@ -1330,6 +1632,8 @@
               </w:rPr>
               <w:t>furtherinvasive</w:t>
             </w:r>
+            <w:proofErr w:type="spellEnd"/>
+            <w:proofErr w:type="gramEnd"/>
             <w:r>
               <w:rPr>
                 <w:rFonts w:ascii="Nunito" w:eastAsia="Nunito" w:hAnsi="Nunito" w:cs="Nunito"/>
@@ -1392,7 +1696,19 @@
                 <w:color w:val="FF0000"/>
                 <w:sz w:val="21"/>
               </w:rPr>
-              <w:t>+++INS section.</w:t>
+              <w:t xml:space="preserve">+++INS </w:t>
+            </w:r>
+            <w:proofErr w:type="spellStart"/>
+            <w:proofErr w:type="gramStart"/>
+            <w:r>
+              <w:rPr>
+                <w:rFonts w:ascii="Nunito" w:eastAsia="Nunito" w:hAnsi="Nunito" w:cs="Nunito"/>
+                <w:b/>
+                <w:bCs/>
+                <w:color w:val="FF0000"/>
+                <w:sz w:val="21"/>
+              </w:rPr>
+              <w:t>section.</w:t>
             </w:r>
             <w:r>
               <w:rPr>
@@ -1404,6 +1720,8 @@
               </w:rPr>
               <w:t>furtherinvasive</w:t>
             </w:r>
+            <w:proofErr w:type="spellEnd"/>
+            <w:proofErr w:type="gramEnd"/>
             <w:r>
               <w:rPr>
                 <w:rFonts w:ascii="Nunito" w:eastAsia="Nunito" w:hAnsi="Nunito" w:cs="Nunito"/>
@@ -1456,7 +1774,31 @@
                 <w:color w:val="00B050"/>
                 <w:sz w:val="21"/>
               </w:rPr>
-              <w:t>+++IF section.furtherinvasive!= 'Yes'+++</w:t>
+              <w:t xml:space="preserve">+++IF </w:t>
+            </w:r>
+            <w:proofErr w:type="spellStart"/>
+            <w:proofErr w:type="gramStart"/>
+            <w:r>
+              <w:rPr>
+                <w:rFonts w:ascii="Nunito" w:eastAsia="Nunito" w:hAnsi="Nunito" w:cs="Nunito"/>
+                <w:b/>
+                <w:bCs/>
+                <w:color w:val="00B050"/>
+                <w:sz w:val="21"/>
+              </w:rPr>
+              <w:t>section.furtherinvasive</w:t>
+            </w:r>
+            <w:proofErr w:type="spellEnd"/>
+            <w:proofErr w:type="gramEnd"/>
+            <w:r>
+              <w:rPr>
+                <w:rFonts w:ascii="Nunito" w:eastAsia="Nunito" w:hAnsi="Nunito" w:cs="Nunito"/>
+                <w:b/>
+                <w:bCs/>
+                <w:color w:val="00B050"/>
+                <w:sz w:val="21"/>
+              </w:rPr>
+              <w:t>!= 'Yes'+++</w:t>
             </w:r>
           </w:p>
           <w:p>
@@ -1479,7 +1821,31 @@
                 <w:sz w:val="21"/>
               </w:rPr>
               <w:lastRenderedPageBreak/>
-              <w:t>+++INS section.furtherinvasive+++</w:t>
+              <w:t xml:space="preserve">+++INS </w:t>
+            </w:r>
+            <w:proofErr w:type="spellStart"/>
+            <w:proofErr w:type="gramStart"/>
+            <w:r>
+              <w:rPr>
+                <w:rFonts w:ascii="Nunito" w:eastAsia="Nunito" w:hAnsi="Nunito" w:cs="Nunito"/>
+                <w:b/>
+                <w:bCs/>
+                <w:color w:val="00B050"/>
+                <w:sz w:val="21"/>
+              </w:rPr>
+              <w:t>section.furtherinvasive</w:t>
+            </w:r>
+            <w:proofErr w:type="spellEnd"/>
+            <w:proofErr w:type="gramEnd"/>
+            <w:r>
+              <w:rPr>
+                <w:rFonts w:ascii="Nunito" w:eastAsia="Nunito" w:hAnsi="Nunito" w:cs="Nunito"/>
+                <w:b/>
+                <w:bCs/>
+                <w:color w:val="00B050"/>
+                <w:sz w:val="21"/>
+              </w:rPr>
+              <w:t>+++</w:t>
             </w:r>
           </w:p>
           <w:p>
@@ -1580,7 +1946,31 @@
                 <w:color w:val="FF0000"/>
                 <w:sz w:val="21"/>
               </w:rPr>
-              <w:t>+++IF section.conditionalassesment === 'Fail'+++</w:t>
+              <w:t xml:space="preserve">+++IF </w:t>
+            </w:r>
+            <w:proofErr w:type="spellStart"/>
+            <w:proofErr w:type="gramStart"/>
+            <w:r>
+              <w:rPr>
+                <w:rFonts w:ascii="Nunito" w:eastAsia="Nunito" w:hAnsi="Nunito" w:cs="Nunito"/>
+                <w:b/>
+                <w:bCs/>
+                <w:color w:val="FF0000"/>
+                <w:sz w:val="21"/>
+              </w:rPr>
+              <w:t>section.conditionalassesment</w:t>
+            </w:r>
+            <w:proofErr w:type="spellEnd"/>
+            <w:proofErr w:type="gramEnd"/>
+            <w:r>
+              <w:rPr>
+                <w:rFonts w:ascii="Nunito" w:eastAsia="Nunito" w:hAnsi="Nunito" w:cs="Nunito"/>
+                <w:b/>
+                <w:bCs/>
+                <w:color w:val="FF0000"/>
+                <w:sz w:val="21"/>
+              </w:rPr>
+              <w:t xml:space="preserve"> === 'Fail'+++</w:t>
             </w:r>
           </w:p>
           <w:p>
@@ -1602,7 +1992,31 @@
                 <w:color w:val="FF0000"/>
                 <w:sz w:val="21"/>
               </w:rPr>
-              <w:t>+++INS section.conditionalassesment +++</w:t>
+              <w:t xml:space="preserve">+++INS </w:t>
+            </w:r>
+            <w:proofErr w:type="spellStart"/>
+            <w:proofErr w:type="gramStart"/>
+            <w:r>
+              <w:rPr>
+                <w:rFonts w:ascii="Nunito" w:eastAsia="Nunito" w:hAnsi="Nunito" w:cs="Nunito"/>
+                <w:b/>
+                <w:bCs/>
+                <w:color w:val="FF0000"/>
+                <w:sz w:val="21"/>
+              </w:rPr>
+              <w:t>section.conditionalassesment</w:t>
+            </w:r>
+            <w:proofErr w:type="spellEnd"/>
+            <w:proofErr w:type="gramEnd"/>
+            <w:r>
+              <w:rPr>
+                <w:rFonts w:ascii="Nunito" w:eastAsia="Nunito" w:hAnsi="Nunito" w:cs="Nunito"/>
+                <w:b/>
+                <w:bCs/>
+                <w:color w:val="FF0000"/>
+                <w:sz w:val="21"/>
+              </w:rPr>
+              <w:t xml:space="preserve"> +++</w:t>
             </w:r>
           </w:p>
           <w:p>
@@ -1646,8 +2060,10 @@
                 <w:color w:val="00B050"/>
                 <w:sz w:val="21"/>
               </w:rPr>
-              <w:t>+++IF section.conditionalassesment!= '</w:t>
-            </w:r>
+              <w:t xml:space="preserve">+++IF </w:t>
+            </w:r>
+            <w:proofErr w:type="spellStart"/>
+            <w:proofErr w:type="gramStart"/>
             <w:r>
               <w:rPr>
                 <w:rFonts w:ascii="Nunito" w:eastAsia="Nunito" w:hAnsi="Nunito" w:cs="Nunito"/>
@@ -1656,6 +2072,28 @@
                 <w:color w:val="00B050"/>
                 <w:sz w:val="21"/>
               </w:rPr>
+              <w:t>section.conditionalassesment</w:t>
+            </w:r>
+            <w:proofErr w:type="spellEnd"/>
+            <w:proofErr w:type="gramEnd"/>
+            <w:r>
+              <w:rPr>
+                <w:rFonts w:ascii="Nunito" w:eastAsia="Nunito" w:hAnsi="Nunito" w:cs="Nunito"/>
+                <w:b/>
+                <w:bCs/>
+                <w:color w:val="00B050"/>
+                <w:sz w:val="21"/>
+              </w:rPr>
+              <w:t>!= '</w:t>
+            </w:r>
+            <w:r>
+              <w:rPr>
+                <w:rFonts w:ascii="Nunito" w:eastAsia="Nunito" w:hAnsi="Nunito" w:cs="Nunito"/>
+                <w:b/>
+                <w:bCs/>
+                <w:color w:val="00B050"/>
+                <w:sz w:val="21"/>
+              </w:rPr>
               <w:t>Fail</w:t>
             </w:r>
             <w:r>
@@ -1688,7 +2126,31 @@
                 <w:color w:val="00B050"/>
                 <w:sz w:val="21"/>
               </w:rPr>
-              <w:t>+++INS section.conditionalassesment +++</w:t>
+              <w:t xml:space="preserve">+++INS </w:t>
+            </w:r>
+            <w:proofErr w:type="spellStart"/>
+            <w:proofErr w:type="gramStart"/>
+            <w:r>
+              <w:rPr>
+                <w:rFonts w:ascii="Nunito" w:eastAsia="Nunito" w:hAnsi="Nunito" w:cs="Nunito"/>
+                <w:b/>
+                <w:bCs/>
+                <w:color w:val="00B050"/>
+                <w:sz w:val="21"/>
+              </w:rPr>
+              <w:t>section.conditionalassesment</w:t>
+            </w:r>
+            <w:proofErr w:type="spellEnd"/>
+            <w:proofErr w:type="gramEnd"/>
+            <w:r>
+              <w:rPr>
+                <w:rFonts w:ascii="Nunito" w:eastAsia="Nunito" w:hAnsi="Nunito" w:cs="Nunito"/>
+                <w:b/>
+                <w:bCs/>
+                <w:color w:val="00B050"/>
+                <w:sz w:val="21"/>
+              </w:rPr>
+              <w:t xml:space="preserve"> +++</w:t>
             </w:r>
           </w:p>
           <w:p>
@@ -1805,8 +2267,20 @@
                 <w:color w:val="FF0000"/>
                 <w:sz w:val="21"/>
               </w:rPr>
-              <w:t xml:space="preserve"> section.</w:t>
-            </w:r>
+              <w:t xml:space="preserve"> </w:t>
+            </w:r>
+            <w:proofErr w:type="gramStart"/>
+            <w:r>
+              <w:rPr>
+                <w:rFonts w:ascii="Nunito" w:eastAsia="Nunito" w:hAnsi="Nunito" w:cs="Nunito"/>
+                <w:b/>
+                <w:bCs/>
+                <w:color w:val="FF0000"/>
+                <w:sz w:val="21"/>
+              </w:rPr>
+              <w:t>section.</w:t>
+            </w:r>
+            <w:proofErr w:type="spellStart"/>
             <w:r>
               <w:rPr>
                 <w:rFonts w:ascii="Nunito" w:eastAsia="Nunito" w:hAnsi="Nunito" w:cs="Nunito"/>
@@ -1818,6 +2292,8 @@
               </w:rPr>
               <w:t>additionalconsiderations</w:t>
             </w:r>
+            <w:proofErr w:type="spellEnd"/>
+            <w:proofErr w:type="gramEnd"/>
             <w:r>
               <w:rPr>
                 <w:rFonts w:ascii="Nunito" w:eastAsia="Nunito" w:hAnsi="Nunito" w:cs="Nunito"/>
@@ -1905,7 +2381,18 @@
                 <w:color w:val="FF0000"/>
                 <w:sz w:val="21"/>
               </w:rPr>
-              <w:t>+++IF section.</w:t>
+              <w:t xml:space="preserve">+++IF </w:t>
+            </w:r>
+            <w:proofErr w:type="spellStart"/>
+            <w:r>
+              <w:rPr>
+                <w:rFonts w:ascii="Nunito" w:eastAsia="Nunito" w:hAnsi="Nunito" w:cs="Nunito"/>
+                <w:b/>
+                <w:bCs/>
+                <w:color w:val="FF0000"/>
+                <w:sz w:val="21"/>
+              </w:rPr>
+              <w:t>section.</w:t>
             </w:r>
             <w:r>
               <w:rPr>
@@ -1917,6 +2404,7 @@
               </w:rPr>
               <w:t>eee</w:t>
             </w:r>
+            <w:proofErr w:type="spellEnd"/>
             <w:r>
               <w:rPr>
                 <w:rFonts w:ascii="Nunito" w:eastAsia="Nunito" w:hAnsi="Nunito" w:cs="Nunito"/>
@@ -1967,7 +2455,18 @@
                 <w:color w:val="FF0000"/>
                 <w:sz w:val="21"/>
               </w:rPr>
-              <w:t>+++INS section.</w:t>
+              <w:t xml:space="preserve">+++INS </w:t>
+            </w:r>
+            <w:proofErr w:type="spellStart"/>
+            <w:r>
+              <w:rPr>
+                <w:rFonts w:ascii="Nunito" w:eastAsia="Nunito" w:hAnsi="Nunito" w:cs="Nunito"/>
+                <w:b/>
+                <w:bCs/>
+                <w:color w:val="FF0000"/>
+                <w:sz w:val="21"/>
+              </w:rPr>
+              <w:t>section.</w:t>
             </w:r>
             <w:r>
               <w:rPr>
@@ -1979,6 +2478,7 @@
               </w:rPr>
               <w:t>eee</w:t>
             </w:r>
+            <w:proofErr w:type="spellEnd"/>
             <w:r>
               <w:rPr>
                 <w:rFonts w:ascii="Nunito" w:eastAsia="Nunito" w:hAnsi="Nunito" w:cs="Nunito"/>
@@ -2031,8 +2531,10 @@
                 <w:color w:val="00B050"/>
                 <w:sz w:val="21"/>
               </w:rPr>
-              <w:t>+++IF section.</w:t>
-            </w:r>
+              <w:t xml:space="preserve">+++IF </w:t>
+            </w:r>
+            <w:proofErr w:type="spellStart"/>
+            <w:proofErr w:type="gramStart"/>
             <w:r>
               <w:rPr>
                 <w:rFonts w:ascii="Nunito" w:eastAsia="Nunito" w:hAnsi="Nunito" w:cs="Nunito"/>
@@ -2041,8 +2543,19 @@
                 <w:color w:val="00B050"/>
                 <w:sz w:val="21"/>
               </w:rPr>
+              <w:t>section.</w:t>
+            </w:r>
+            <w:r>
+              <w:rPr>
+                <w:rFonts w:ascii="Nunito" w:eastAsia="Nunito" w:hAnsi="Nunito" w:cs="Nunito"/>
+                <w:b/>
+                <w:bCs/>
+                <w:color w:val="00B050"/>
+                <w:sz w:val="21"/>
+              </w:rPr>
               <w:t>eee</w:t>
             </w:r>
+            <w:proofErr w:type="spellEnd"/>
             <w:r>
               <w:rPr>
                 <w:rFonts w:ascii="Nunito" w:eastAsia="Nunito" w:hAnsi="Nunito" w:cs="Nunito"/>
@@ -2051,8 +2564,9 @@
                 <w:color w:val="00B050"/>
                 <w:sz w:val="21"/>
               </w:rPr>
-              <w:t>!= '</w:t>
-            </w:r>
+              <w:t>!=</w:t>
+            </w:r>
+            <w:proofErr w:type="gramEnd"/>
             <w:r>
               <w:rPr>
                 <w:rFonts w:ascii="Nunito" w:eastAsia="Nunito" w:hAnsi="Nunito" w:cs="Nunito"/>
@@ -2061,6 +2575,16 @@
                 <w:color w:val="00B050"/>
                 <w:sz w:val="21"/>
               </w:rPr>
+              <w:t xml:space="preserve"> '</w:t>
+            </w:r>
+            <w:r>
+              <w:rPr>
+                <w:rFonts w:ascii="Nunito" w:eastAsia="Nunito" w:hAnsi="Nunito" w:cs="Nunito"/>
+                <w:b/>
+                <w:bCs/>
+                <w:color w:val="00B050"/>
+                <w:sz w:val="21"/>
+              </w:rPr>
               <w:t>0-1 Years</w:t>
             </w:r>
             <w:r>
@@ -2093,8 +2617,9 @@
                 <w:color w:val="00B050"/>
                 <w:sz w:val="21"/>
               </w:rPr>
-              <w:t>+++INS section.</w:t>
-            </w:r>
+              <w:t xml:space="preserve">+++INS </w:t>
+            </w:r>
+            <w:proofErr w:type="spellStart"/>
             <w:r>
               <w:rPr>
                 <w:rFonts w:ascii="Nunito" w:eastAsia="Nunito" w:hAnsi="Nunito" w:cs="Nunito"/>
@@ -2103,8 +2628,19 @@
                 <w:color w:val="00B050"/>
                 <w:sz w:val="21"/>
               </w:rPr>
+              <w:t>section.</w:t>
+            </w:r>
+            <w:r>
+              <w:rPr>
+                <w:rFonts w:ascii="Nunito" w:eastAsia="Nunito" w:hAnsi="Nunito" w:cs="Nunito"/>
+                <w:b/>
+                <w:bCs/>
+                <w:color w:val="00B050"/>
+                <w:sz w:val="21"/>
+              </w:rPr>
               <w:t>eee</w:t>
             </w:r>
+            <w:proofErr w:type="spellEnd"/>
             <w:r>
               <w:rPr>
                 <w:rFonts w:ascii="Nunito" w:eastAsia="Nunito" w:hAnsi="Nunito" w:cs="Nunito"/>
@@ -2216,7 +2752,18 @@
                 <w:color w:val="FF0000"/>
                 <w:sz w:val="21"/>
               </w:rPr>
-              <w:t>+++IF section.</w:t>
+              <w:t xml:space="preserve">+++IF </w:t>
+            </w:r>
+            <w:proofErr w:type="spellStart"/>
+            <w:r>
+              <w:rPr>
+                <w:rFonts w:ascii="Nunito" w:eastAsia="Nunito" w:hAnsi="Nunito" w:cs="Nunito"/>
+                <w:b/>
+                <w:bCs/>
+                <w:color w:val="FF0000"/>
+                <w:sz w:val="21"/>
+              </w:rPr>
+              <w:t>section.</w:t>
             </w:r>
             <w:r>
               <w:rPr>
@@ -2228,6 +2775,7 @@
               </w:rPr>
               <w:t>lbc</w:t>
             </w:r>
+            <w:proofErr w:type="spellEnd"/>
             <w:r>
               <w:rPr>
                 <w:rFonts w:ascii="Nunito" w:eastAsia="Nunito" w:hAnsi="Nunito" w:cs="Nunito"/>
@@ -2278,7 +2826,18 @@
                 <w:color w:val="FF0000"/>
                 <w:sz w:val="21"/>
               </w:rPr>
-              <w:t>+++INS section.</w:t>
+              <w:t xml:space="preserve">+++INS </w:t>
+            </w:r>
+            <w:proofErr w:type="spellStart"/>
+            <w:r>
+              <w:rPr>
+                <w:rFonts w:ascii="Nunito" w:eastAsia="Nunito" w:hAnsi="Nunito" w:cs="Nunito"/>
+                <w:b/>
+                <w:bCs/>
+                <w:color w:val="FF0000"/>
+                <w:sz w:val="21"/>
+              </w:rPr>
+              <w:t>section.</w:t>
             </w:r>
             <w:r>
               <w:rPr>
@@ -2290,6 +2849,7 @@
               </w:rPr>
               <w:t>lbc</w:t>
             </w:r>
+            <w:proofErr w:type="spellEnd"/>
             <w:r>
               <w:rPr>
                 <w:rFonts w:ascii="Nunito" w:eastAsia="Nunito" w:hAnsi="Nunito" w:cs="Nunito"/>
@@ -2342,8 +2902,10 @@
                 <w:color w:val="00B050"/>
                 <w:sz w:val="21"/>
               </w:rPr>
-              <w:t>+++IF section.</w:t>
-            </w:r>
+              <w:t xml:space="preserve">+++IF </w:t>
+            </w:r>
+            <w:proofErr w:type="spellStart"/>
+            <w:proofErr w:type="gramStart"/>
             <w:r>
               <w:rPr>
                 <w:rFonts w:ascii="Nunito" w:eastAsia="Nunito" w:hAnsi="Nunito" w:cs="Nunito"/>
@@ -2352,8 +2914,19 @@
                 <w:color w:val="00B050"/>
                 <w:sz w:val="21"/>
               </w:rPr>
+              <w:t>section.</w:t>
+            </w:r>
+            <w:r>
+              <w:rPr>
+                <w:rFonts w:ascii="Nunito" w:eastAsia="Nunito" w:hAnsi="Nunito" w:cs="Nunito"/>
+                <w:b/>
+                <w:bCs/>
+                <w:color w:val="00B050"/>
+                <w:sz w:val="21"/>
+              </w:rPr>
               <w:t>lbc</w:t>
             </w:r>
+            <w:proofErr w:type="spellEnd"/>
             <w:r>
               <w:rPr>
                 <w:rFonts w:ascii="Nunito" w:eastAsia="Nunito" w:hAnsi="Nunito" w:cs="Nunito"/>
@@ -2362,8 +2935,9 @@
                 <w:color w:val="00B050"/>
                 <w:sz w:val="21"/>
               </w:rPr>
-              <w:t>!= '</w:t>
-            </w:r>
+              <w:t>!=</w:t>
+            </w:r>
+            <w:proofErr w:type="gramEnd"/>
             <w:r>
               <w:rPr>
                 <w:rFonts w:ascii="Nunito" w:eastAsia="Nunito" w:hAnsi="Nunito" w:cs="Nunito"/>
@@ -2372,6 +2946,16 @@
                 <w:color w:val="00B050"/>
                 <w:sz w:val="21"/>
               </w:rPr>
+              <w:t xml:space="preserve"> '</w:t>
+            </w:r>
+            <w:r>
+              <w:rPr>
+                <w:rFonts w:ascii="Nunito" w:eastAsia="Nunito" w:hAnsi="Nunito" w:cs="Nunito"/>
+                <w:b/>
+                <w:bCs/>
+                <w:color w:val="00B050"/>
+                <w:sz w:val="21"/>
+              </w:rPr>
               <w:t>0-1 Years</w:t>
             </w:r>
             <w:r>
@@ -2404,8 +2988,9 @@
                 <w:color w:val="00B050"/>
                 <w:sz w:val="21"/>
               </w:rPr>
-              <w:t>+++INS section.</w:t>
-            </w:r>
+              <w:t xml:space="preserve">+++INS </w:t>
+            </w:r>
+            <w:proofErr w:type="spellStart"/>
             <w:r>
               <w:rPr>
                 <w:rFonts w:ascii="Nunito" w:eastAsia="Nunito" w:hAnsi="Nunito" w:cs="Nunito"/>
@@ -2414,8 +2999,19 @@
                 <w:color w:val="00B050"/>
                 <w:sz w:val="21"/>
               </w:rPr>
+              <w:t>section.</w:t>
+            </w:r>
+            <w:r>
+              <w:rPr>
+                <w:rFonts w:ascii="Nunito" w:eastAsia="Nunito" w:hAnsi="Nunito" w:cs="Nunito"/>
+                <w:b/>
+                <w:bCs/>
+                <w:color w:val="00B050"/>
+                <w:sz w:val="21"/>
+              </w:rPr>
               <w:t>lbc</w:t>
             </w:r>
+            <w:proofErr w:type="spellEnd"/>
             <w:r>
               <w:rPr>
                 <w:rFonts w:ascii="Nunito" w:eastAsia="Nunito" w:hAnsi="Nunito" w:cs="Nunito"/>
@@ -2532,7 +3128,18 @@
                 <w:color w:val="FF0000"/>
                 <w:sz w:val="21"/>
               </w:rPr>
-              <w:t>+++IF section.</w:t>
+              <w:t xml:space="preserve">+++IF </w:t>
+            </w:r>
+            <w:proofErr w:type="spellStart"/>
+            <w:r>
+              <w:rPr>
+                <w:rFonts w:ascii="Nunito" w:eastAsia="Nunito" w:hAnsi="Nunito" w:cs="Nunito"/>
+                <w:b/>
+                <w:bCs/>
+                <w:color w:val="FF0000"/>
+                <w:sz w:val="21"/>
+              </w:rPr>
+              <w:t>section.</w:t>
             </w:r>
             <w:r>
               <w:rPr>
@@ -2544,6 +3151,7 @@
               </w:rPr>
               <w:t>awe</w:t>
             </w:r>
+            <w:proofErr w:type="spellEnd"/>
             <w:r>
               <w:rPr>
                 <w:rFonts w:ascii="Nunito" w:eastAsia="Nunito" w:hAnsi="Nunito" w:cs="Nunito"/>
@@ -2608,7 +3216,18 @@
                 <w:color w:val="FF0000"/>
                 <w:sz w:val="21"/>
               </w:rPr>
-              <w:t>+++INS section.</w:t>
+              <w:t xml:space="preserve">+++INS </w:t>
+            </w:r>
+            <w:proofErr w:type="spellStart"/>
+            <w:r>
+              <w:rPr>
+                <w:rFonts w:ascii="Nunito" w:eastAsia="Nunito" w:hAnsi="Nunito" w:cs="Nunito"/>
+                <w:b/>
+                <w:bCs/>
+                <w:color w:val="FF0000"/>
+                <w:sz w:val="21"/>
+              </w:rPr>
+              <w:t>section.</w:t>
             </w:r>
             <w:r>
               <w:rPr>
@@ -2620,6 +3239,7 @@
               </w:rPr>
               <w:t>awe</w:t>
             </w:r>
+            <w:proofErr w:type="spellEnd"/>
             <w:r>
               <w:rPr>
                 <w:rFonts w:ascii="Nunito" w:eastAsia="Nunito" w:hAnsi="Nunito" w:cs="Nunito"/>
@@ -2673,8 +3293,10 @@
                 <w:color w:val="00B050"/>
                 <w:sz w:val="21"/>
               </w:rPr>
-              <w:t>+++IF section.</w:t>
-            </w:r>
+              <w:t xml:space="preserve">+++IF </w:t>
+            </w:r>
+            <w:proofErr w:type="spellStart"/>
+            <w:proofErr w:type="gramStart"/>
             <w:r>
               <w:rPr>
                 <w:rFonts w:ascii="Nunito" w:eastAsia="Nunito" w:hAnsi="Nunito" w:cs="Nunito"/>
@@ -2683,8 +3305,19 @@
                 <w:color w:val="00B050"/>
                 <w:sz w:val="21"/>
               </w:rPr>
+              <w:t>section.</w:t>
+            </w:r>
+            <w:r>
+              <w:rPr>
+                <w:rFonts w:ascii="Nunito" w:eastAsia="Nunito" w:hAnsi="Nunito" w:cs="Nunito"/>
+                <w:b/>
+                <w:bCs/>
+                <w:color w:val="00B050"/>
+                <w:sz w:val="21"/>
+              </w:rPr>
               <w:t>awe</w:t>
             </w:r>
+            <w:proofErr w:type="spellEnd"/>
             <w:r>
               <w:rPr>
                 <w:rFonts w:ascii="Nunito" w:eastAsia="Nunito" w:hAnsi="Nunito" w:cs="Nunito"/>
@@ -2693,8 +3326,9 @@
                 <w:color w:val="00B050"/>
                 <w:sz w:val="21"/>
               </w:rPr>
-              <w:t>!= '</w:t>
-            </w:r>
+              <w:t>!=</w:t>
+            </w:r>
+            <w:proofErr w:type="gramEnd"/>
             <w:r>
               <w:rPr>
                 <w:rFonts w:ascii="Nunito" w:eastAsia="Nunito" w:hAnsi="Nunito" w:cs="Nunito"/>
@@ -2703,6 +3337,16 @@
                 <w:color w:val="00B050"/>
                 <w:sz w:val="21"/>
               </w:rPr>
+              <w:t xml:space="preserve"> '</w:t>
+            </w:r>
+            <w:r>
+              <w:rPr>
+                <w:rFonts w:ascii="Nunito" w:eastAsia="Nunito" w:hAnsi="Nunito" w:cs="Nunito"/>
+                <w:b/>
+                <w:bCs/>
+                <w:color w:val="00B050"/>
+                <w:sz w:val="21"/>
+              </w:rPr>
               <w:t>0-1 Years</w:t>
             </w:r>
             <w:r>
@@ -2735,8 +3379,9 @@
                 <w:color w:val="00B050"/>
                 <w:sz w:val="21"/>
               </w:rPr>
-              <w:t>+++INS section.</w:t>
-            </w:r>
+              <w:t xml:space="preserve">+++INS </w:t>
+            </w:r>
+            <w:proofErr w:type="spellStart"/>
             <w:r>
               <w:rPr>
                 <w:rFonts w:ascii="Nunito" w:eastAsia="Nunito" w:hAnsi="Nunito" w:cs="Nunito"/>
@@ -2745,8 +3390,19 @@
                 <w:color w:val="00B050"/>
                 <w:sz w:val="21"/>
               </w:rPr>
+              <w:t>section.</w:t>
+            </w:r>
+            <w:r>
+              <w:rPr>
+                <w:rFonts w:ascii="Nunito" w:eastAsia="Nunito" w:hAnsi="Nunito" w:cs="Nunito"/>
+                <w:b/>
+                <w:bCs/>
+                <w:color w:val="00B050"/>
+                <w:sz w:val="21"/>
+              </w:rPr>
               <w:t>awe</w:t>
             </w:r>
+            <w:proofErr w:type="spellEnd"/>
             <w:r>
               <w:rPr>
                 <w:rFonts w:ascii="Nunito" w:eastAsia="Nunito" w:hAnsi="Nunito" w:cs="Nunito"/>
@@ -2914,12 +3570,14 @@
               </w:rPr>
               <w:t xml:space="preserve"> IN </w:t>
             </w:r>
+            <w:proofErr w:type="spellStart"/>
             <w:r>
               <w:rPr>
                 <w:lang w:val="en-IN"/>
               </w:rPr>
               <w:t>getChunks</w:t>
             </w:r>
+            <w:proofErr w:type="spellEnd"/>
           </w:p>
           <w:p>
             <w:pPr>
@@ -3061,11 +3719,16 @@
             <w:r>
               <w:t>$</w:t>
             </w:r>
+            <w:proofErr w:type="gramStart"/>
             <w:r>
               <w:t>image</w:t>
             </w:r>
             <w:r>
-              <w:t>[0]</w:t>
+              <w:t>[</w:t>
+            </w:r>
+            <w:proofErr w:type="gramEnd"/>
+            <w:r>
+              <w:t>0]</w:t>
             </w:r>
             <w:r>
               <w:t>)+++</w:t>
@@ -3098,7 +3761,15 @@
               </w:rPr>
             </w:pPr>
             <w:r>
-              <w:t>+++IMAGE tile($image[1])+++</w:t>
+              <w:t>+++IMAGE tile($</w:t>
+            </w:r>
+            <w:proofErr w:type="gramStart"/>
+            <w:r>
+              <w:t>image[</w:t>
+            </w:r>
+            <w:proofErr w:type="gramEnd"/>
+            <w:r>
+              <w:t>1])+++</w:t>
             </w:r>
           </w:p>
         </w:tc>
@@ -3123,7 +3794,15 @@
               </w:rPr>
             </w:pPr>
             <w:r>
-              <w:t>+++IMAGE tile($image[2])+++</w:t>
+              <w:t>+++IMAGE tile($</w:t>
+            </w:r>
+            <w:proofErr w:type="gramStart"/>
+            <w:r>
+              <w:t>image[</w:t>
+            </w:r>
+            <w:proofErr w:type="gramEnd"/>
+            <w:r>
+              <w:t>2])+++</w:t>
             </w:r>
           </w:p>
         </w:tc>
@@ -3148,7 +3827,15 @@
               </w:rPr>
             </w:pPr>
             <w:r>
-              <w:t>+++IMAGE tile($image[3])+++</w:t>
+              <w:t>+++IMAGE tile($</w:t>
+            </w:r>
+            <w:proofErr w:type="gramStart"/>
+            <w:r>
+              <w:t>image[</w:t>
+            </w:r>
+            <w:proofErr w:type="gramEnd"/>
+            <w:r>
+              <w:t>3])+++</w:t>
             </w:r>
           </w:p>
         </w:tc>
@@ -3241,7 +3928,19 @@
           <w:color w:val="2F4F4F"/>
           <w:sz w:val="21"/>
         </w:rPr>
-        <w:t>+++IF section.</w:t>
+        <w:t xml:space="preserve">+++IF </w:t>
+      </w:r>
+      <w:proofErr w:type="spellStart"/>
+      <w:proofErr w:type="gramStart"/>
+      <w:r>
+        <w:rPr>
+          <w:rFonts w:ascii="Nunito" w:eastAsia="Nunito" w:hAnsi="Nunito" w:cs="Nunito"/>
+          <w:b/>
+          <w:bCs/>
+          <w:color w:val="2F4F4F"/>
+          <w:sz w:val="21"/>
+        </w:rPr>
+        <w:t>section.</w:t>
       </w:r>
       <w:bookmarkStart w:id="52" w:name="OLE_LINK126"/>
       <w:bookmarkStart w:id="53" w:name="OLE_LINK127"/>
@@ -3257,6 +3956,8 @@
       </w:r>
       <w:bookmarkEnd w:id="52"/>
       <w:bookmarkEnd w:id="53"/>
+      <w:proofErr w:type="spellEnd"/>
+      <w:proofErr w:type="gramEnd"/>
       <w:r>
         <w:rPr>
           <w:rFonts w:ascii="Nunito" w:eastAsia="Nunito" w:hAnsi="Nunito" w:cs="Nunito"/>
@@ -3367,7 +4068,18 @@
                 <w:bCs/>
                 <w:color w:val="2F4F4F"/>
               </w:rPr>
-              <w:t>+++INS section.</w:t>
+              <w:t xml:space="preserve">+++INS </w:t>
+            </w:r>
+            <w:proofErr w:type="spellStart"/>
+            <w:proofErr w:type="gramStart"/>
+            <w:r>
+              <w:rPr>
+                <w:rFonts w:ascii="Nunito" w:eastAsia="Nunito" w:hAnsi="Nunito" w:cs="Nunito"/>
+                <w:b/>
+                <w:bCs/>
+                <w:color w:val="2F4F4F"/>
+              </w:rPr>
+              <w:t>section.</w:t>
             </w:r>
             <w:r>
               <w:rPr>
@@ -3385,7 +4097,18 @@
                 <w:bCs/>
                 <w:color w:val="2F4F4F"/>
               </w:rPr>
-              <w:t xml:space="preserve">Type+++ </w:t>
+              <w:t>Type</w:t>
+            </w:r>
+            <w:proofErr w:type="spellEnd"/>
+            <w:proofErr w:type="gramEnd"/>
+            <w:r>
+              <w:rPr>
+                <w:rFonts w:ascii="Nunito" w:eastAsia="Nunito" w:hAnsi="Nunito" w:cs="Nunito"/>
+                <w:b/>
+                <w:bCs/>
+                <w:color w:val="2F4F4F"/>
+              </w:rPr>
+              <w:t xml:space="preserve">+++ </w:t>
             </w:r>
             <w:r>
               <w:rPr>
@@ -3432,7 +4155,31 @@
                 <w:color w:val="2F4F4F"/>
                 <w:sz w:val="21"/>
               </w:rPr>
-              <w:t>+++INS section.parentType+++ Name</w:t>
+              <w:t xml:space="preserve">+++INS </w:t>
+            </w:r>
+            <w:proofErr w:type="spellStart"/>
+            <w:proofErr w:type="gramStart"/>
+            <w:r>
+              <w:rPr>
+                <w:rFonts w:ascii="Nunito" w:eastAsia="Nunito" w:hAnsi="Nunito" w:cs="Nunito"/>
+                <w:b/>
+                <w:bCs/>
+                <w:color w:val="2F4F4F"/>
+                <w:sz w:val="21"/>
+              </w:rPr>
+              <w:t>section.parentType</w:t>
+            </w:r>
+            <w:proofErr w:type="spellEnd"/>
+            <w:proofErr w:type="gramEnd"/>
+            <w:r>
+              <w:rPr>
+                <w:rFonts w:ascii="Nunito" w:eastAsia="Nunito" w:hAnsi="Nunito" w:cs="Nunito"/>
+                <w:b/>
+                <w:bCs/>
+                <w:color w:val="2F4F4F"/>
+                <w:sz w:val="21"/>
+              </w:rPr>
+              <w:t>+++ Name</w:t>
             </w:r>
           </w:p>
         </w:tc>
@@ -3468,7 +4215,31 @@
                 <w:color w:val="2F4F4F"/>
                 <w:sz w:val="21"/>
               </w:rPr>
-              <w:t>+++INS section.parentName+++</w:t>
+              <w:t xml:space="preserve">+++INS </w:t>
+            </w:r>
+            <w:proofErr w:type="spellStart"/>
+            <w:proofErr w:type="gramStart"/>
+            <w:r>
+              <w:rPr>
+                <w:rFonts w:ascii="Nunito" w:eastAsia="Nunito" w:hAnsi="Nunito" w:cs="Nunito"/>
+                <w:b/>
+                <w:bCs/>
+                <w:color w:val="2F4F4F"/>
+                <w:sz w:val="21"/>
+              </w:rPr>
+              <w:t>section.parentName</w:t>
+            </w:r>
+            <w:proofErr w:type="spellEnd"/>
+            <w:proofErr w:type="gramEnd"/>
+            <w:r>
+              <w:rPr>
+                <w:rFonts w:ascii="Nunito" w:eastAsia="Nunito" w:hAnsi="Nunito" w:cs="Nunito"/>
+                <w:b/>
+                <w:bCs/>
+                <w:color w:val="2F4F4F"/>
+                <w:sz w:val="21"/>
+              </w:rPr>
+              <w:t>+++</w:t>
             </w:r>
           </w:p>
         </w:tc>
@@ -3727,7 +4498,31 @@
                 <w:color w:val="2F4F4F"/>
                 <w:sz w:val="21"/>
               </w:rPr>
-              <w:t>+++INS section.additionalconsiderations+++</w:t>
+              <w:t xml:space="preserve">+++INS </w:t>
+            </w:r>
+            <w:proofErr w:type="spellStart"/>
+            <w:proofErr w:type="gramStart"/>
+            <w:r>
+              <w:rPr>
+                <w:rFonts w:ascii="Nunito" w:eastAsia="Nunito" w:hAnsi="Nunito" w:cs="Nunito"/>
+                <w:b/>
+                <w:bCs/>
+                <w:color w:val="2F4F4F"/>
+                <w:sz w:val="21"/>
+              </w:rPr>
+              <w:t>section.additionalconsiderations</w:t>
+            </w:r>
+            <w:proofErr w:type="spellEnd"/>
+            <w:proofErr w:type="gramEnd"/>
+            <w:r>
+              <w:rPr>
+                <w:rFonts w:ascii="Nunito" w:eastAsia="Nunito" w:hAnsi="Nunito" w:cs="Nunito"/>
+                <w:b/>
+                <w:bCs/>
+                <w:color w:val="2F4F4F"/>
+                <w:sz w:val="21"/>
+              </w:rPr>
+              <w:t>+++</w:t>
             </w:r>
           </w:p>
         </w:tc>
@@ -3799,7 +4594,31 @@
           <w:color w:val="2F4F4F"/>
           <w:sz w:val="21"/>
         </w:rPr>
-        <w:t>+++IF section.reportType===</w:t>
+        <w:t xml:space="preserve">+++IF </w:t>
+      </w:r>
+      <w:proofErr w:type="spellStart"/>
+      <w:proofErr w:type="gramStart"/>
+      <w:r>
+        <w:rPr>
+          <w:rFonts w:ascii="Nunito" w:eastAsia="Nunito" w:hAnsi="Nunito" w:cs="Nunito"/>
+          <w:b/>
+          <w:bCs/>
+          <w:color w:val="2F4F4F"/>
+          <w:sz w:val="21"/>
+        </w:rPr>
+        <w:t>section.reportType</w:t>
+      </w:r>
+      <w:proofErr w:type="spellEnd"/>
+      <w:proofErr w:type="gramEnd"/>
+      <w:r>
+        <w:rPr>
+          <w:rFonts w:ascii="Nunito" w:eastAsia="Nunito" w:hAnsi="Nunito" w:cs="Nunito"/>
+          <w:b/>
+          <w:bCs/>
+          <w:color w:val="2F4F4F"/>
+          <w:sz w:val="21"/>
+        </w:rPr>
+        <w:t>===</w:t>
       </w:r>
       <w:r>
         <w:rPr>
@@ -3980,7 +4799,19 @@
                 <w:color w:val="2F4F4F"/>
                 <w:sz w:val="21"/>
               </w:rPr>
-              <w:t>+++INS section.</w:t>
+              <w:t xml:space="preserve">+++INS </w:t>
+            </w:r>
+            <w:proofErr w:type="spellStart"/>
+            <w:proofErr w:type="gramStart"/>
+            <w:r>
+              <w:rPr>
+                <w:rFonts w:ascii="Nunito" w:eastAsia="Nunito" w:hAnsi="Nunito" w:cs="Nunito"/>
+                <w:b/>
+                <w:bCs/>
+                <w:color w:val="2F4F4F"/>
+                <w:sz w:val="21"/>
+              </w:rPr>
+              <w:t>section.</w:t>
             </w:r>
             <w:bookmarkStart w:id="62" w:name="OLE_LINK10"/>
             <w:bookmarkStart w:id="63" w:name="OLE_LINK11"/>
@@ -3996,6 +4827,8 @@
             </w:r>
             <w:bookmarkEnd w:id="62"/>
             <w:bookmarkEnd w:id="63"/>
+            <w:proofErr w:type="spellEnd"/>
+            <w:proofErr w:type="gramEnd"/>
             <w:r>
               <w:rPr>
                 <w:rFonts w:ascii="Nunito" w:eastAsia="Nunito" w:hAnsi="Nunito" w:cs="Nunito"/>
@@ -4135,12 +4968,14 @@
               </w:rPr>
               <w:t xml:space="preserve"> IN </w:t>
             </w:r>
+            <w:proofErr w:type="spellStart"/>
             <w:r>
               <w:rPr>
                 <w:lang w:val="en-IN"/>
               </w:rPr>
               <w:t>getChunks</w:t>
             </w:r>
+            <w:proofErr w:type="spellEnd"/>
           </w:p>
           <w:p>
             <w:pPr>
@@ -4272,7 +5107,15 @@
               </w:rPr>
             </w:pPr>
             <w:r>
-              <w:t>+++IMAGE tile($image[0])+++</w:t>
+              <w:t>+++IMAGE tile($</w:t>
+            </w:r>
+            <w:proofErr w:type="gramStart"/>
+            <w:r>
+              <w:t>image[</w:t>
+            </w:r>
+            <w:proofErr w:type="gramEnd"/>
+            <w:r>
+              <w:t>0])+++</w:t>
             </w:r>
           </w:p>
         </w:tc>
@@ -4297,7 +5140,15 @@
               </w:rPr>
             </w:pPr>
             <w:r>
-              <w:t>+++IMAGE tile($image[1])+++</w:t>
+              <w:t>+++IMAGE tile($</w:t>
+            </w:r>
+            <w:proofErr w:type="gramStart"/>
+            <w:r>
+              <w:t>image[</w:t>
+            </w:r>
+            <w:proofErr w:type="gramEnd"/>
+            <w:r>
+              <w:t>1])+++</w:t>
             </w:r>
           </w:p>
         </w:tc>
@@ -4322,7 +5173,15 @@
               </w:rPr>
             </w:pPr>
             <w:r>
-              <w:t>+++IMAGE tile($image[2])+++</w:t>
+              <w:t>+++IMAGE tile($</w:t>
+            </w:r>
+            <w:proofErr w:type="gramStart"/>
+            <w:r>
+              <w:t>image[</w:t>
+            </w:r>
+            <w:proofErr w:type="gramEnd"/>
+            <w:r>
+              <w:t>2])+++</w:t>
             </w:r>
           </w:p>
         </w:tc>
@@ -4347,7 +5206,15 @@
               </w:rPr>
             </w:pPr>
             <w:r>
-              <w:t>+++IMAGE tile($image[3])+++</w:t>
+              <w:t>+++IMAGE tile($</w:t>
+            </w:r>
+            <w:proofErr w:type="gramStart"/>
+            <w:r>
+              <w:t>image[</w:t>
+            </w:r>
+            <w:proofErr w:type="gramEnd"/>
+            <w:r>
+              <w:t>3])+++</w:t>
             </w:r>
           </w:p>
         </w:tc>
@@ -4408,7 +5275,17 @@
       <w:bookmarkEnd w:id="55"/>
       <w:bookmarkEnd w:id="56"/>
       <w:r>
-        <w:t>+++IF section.reportType===</w:t>
+        <w:t xml:space="preserve">+++IF </w:t>
+      </w:r>
+      <w:proofErr w:type="spellStart"/>
+      <w:proofErr w:type="gramStart"/>
+      <w:r>
+        <w:t>section.reportType</w:t>
+      </w:r>
+      <w:proofErr w:type="spellEnd"/>
+      <w:proofErr w:type="gramEnd"/>
+      <w:r>
+        <w:t>===</w:t>
       </w:r>
       <w:r>
         <w:rPr>
@@ -4420,9 +5297,11 @@
         </w:rPr>
         <w:t>'</w:t>
       </w:r>
+      <w:proofErr w:type="spellStart"/>
       <w:r>
         <w:t>InvasiveOnly</w:t>
       </w:r>
+      <w:proofErr w:type="spellEnd"/>
       <w:r>
         <w:rPr>
           <w:rFonts w:ascii="Nunito" w:eastAsia="Nunito" w:hAnsi="Nunito" w:cs="Nunito"/>
@@ -4496,7 +5375,18 @@
                 <w:bCs/>
                 <w:color w:val="2F4F4F"/>
               </w:rPr>
-              <w:t>+++INS section.</w:t>
+              <w:t xml:space="preserve">+++INS </w:t>
+            </w:r>
+            <w:proofErr w:type="spellStart"/>
+            <w:proofErr w:type="gramStart"/>
+            <w:r>
+              <w:rPr>
+                <w:rFonts w:ascii="Nunito" w:eastAsia="Nunito" w:hAnsi="Nunito" w:cs="Nunito"/>
+                <w:b/>
+                <w:bCs/>
+                <w:color w:val="2F4F4F"/>
+              </w:rPr>
+              <w:t>section.</w:t>
             </w:r>
             <w:r>
               <w:rPr>
@@ -4514,7 +5404,18 @@
                 <w:bCs/>
                 <w:color w:val="2F4F4F"/>
               </w:rPr>
-              <w:t xml:space="preserve">Type+++ </w:t>
+              <w:t>Type</w:t>
+            </w:r>
+            <w:proofErr w:type="spellEnd"/>
+            <w:proofErr w:type="gramEnd"/>
+            <w:r>
+              <w:rPr>
+                <w:rFonts w:ascii="Nunito" w:eastAsia="Nunito" w:hAnsi="Nunito" w:cs="Nunito"/>
+                <w:b/>
+                <w:bCs/>
+                <w:color w:val="2F4F4F"/>
+              </w:rPr>
+              <w:t xml:space="preserve">+++ </w:t>
             </w:r>
             <w:r>
               <w:rPr>
@@ -4562,7 +5463,31 @@
                 <w:color w:val="2F4F4F"/>
                 <w:sz w:val="21"/>
               </w:rPr>
-              <w:t>+++INS section.parentType+++ Name</w:t>
+              <w:t xml:space="preserve">+++INS </w:t>
+            </w:r>
+            <w:proofErr w:type="spellStart"/>
+            <w:proofErr w:type="gramStart"/>
+            <w:r>
+              <w:rPr>
+                <w:rFonts w:ascii="Nunito" w:eastAsia="Nunito" w:hAnsi="Nunito" w:cs="Nunito"/>
+                <w:b/>
+                <w:bCs/>
+                <w:color w:val="2F4F4F"/>
+                <w:sz w:val="21"/>
+              </w:rPr>
+              <w:t>section.parentType</w:t>
+            </w:r>
+            <w:proofErr w:type="spellEnd"/>
+            <w:proofErr w:type="gramEnd"/>
+            <w:r>
+              <w:rPr>
+                <w:rFonts w:ascii="Nunito" w:eastAsia="Nunito" w:hAnsi="Nunito" w:cs="Nunito"/>
+                <w:b/>
+                <w:bCs/>
+                <w:color w:val="2F4F4F"/>
+                <w:sz w:val="21"/>
+              </w:rPr>
+              <w:t>+++ Name</w:t>
             </w:r>
           </w:p>
         </w:tc>
@@ -4598,7 +5523,31 @@
                 <w:color w:val="2F4F4F"/>
                 <w:sz w:val="21"/>
               </w:rPr>
-              <w:t>+++INS section.parentName+++</w:t>
+              <w:t xml:space="preserve">+++INS </w:t>
+            </w:r>
+            <w:proofErr w:type="spellStart"/>
+            <w:proofErr w:type="gramStart"/>
+            <w:r>
+              <w:rPr>
+                <w:rFonts w:ascii="Nunito" w:eastAsia="Nunito" w:hAnsi="Nunito" w:cs="Nunito"/>
+                <w:b/>
+                <w:bCs/>
+                <w:color w:val="2F4F4F"/>
+                <w:sz w:val="21"/>
+              </w:rPr>
+              <w:t>section.parentName</w:t>
+            </w:r>
+            <w:proofErr w:type="spellEnd"/>
+            <w:proofErr w:type="gramEnd"/>
+            <w:r>
+              <w:rPr>
+                <w:rFonts w:ascii="Nunito" w:eastAsia="Nunito" w:hAnsi="Nunito" w:cs="Nunito"/>
+                <w:b/>
+                <w:bCs/>
+                <w:color w:val="2F4F4F"/>
+                <w:sz w:val="21"/>
+              </w:rPr>
+              <w:t>+++</w:t>
             </w:r>
           </w:p>
         </w:tc>
@@ -4799,7 +5748,31 @@
                 <w:color w:val="2F4F4F"/>
                 <w:sz w:val="21"/>
               </w:rPr>
-              <w:t>+++INS section.invasiveDesc+++</w:t>
+              <w:t xml:space="preserve">+++INS </w:t>
+            </w:r>
+            <w:proofErr w:type="spellStart"/>
+            <w:proofErr w:type="gramStart"/>
+            <w:r>
+              <w:rPr>
+                <w:rFonts w:ascii="Nunito" w:eastAsia="Nunito" w:hAnsi="Nunito" w:cs="Nunito"/>
+                <w:b/>
+                <w:bCs/>
+                <w:color w:val="2F4F4F"/>
+                <w:sz w:val="21"/>
+              </w:rPr>
+              <w:t>section.invasiveDesc</w:t>
+            </w:r>
+            <w:proofErr w:type="spellEnd"/>
+            <w:proofErr w:type="gramEnd"/>
+            <w:r>
+              <w:rPr>
+                <w:rFonts w:ascii="Nunito" w:eastAsia="Nunito" w:hAnsi="Nunito" w:cs="Nunito"/>
+                <w:b/>
+                <w:bCs/>
+                <w:color w:val="2F4F4F"/>
+                <w:sz w:val="21"/>
+              </w:rPr>
+              <w:t>+++</w:t>
             </w:r>
           </w:p>
         </w:tc>
@@ -4928,12 +5901,14 @@
               </w:rPr>
               <w:t xml:space="preserve"> IN </w:t>
             </w:r>
+            <w:proofErr w:type="spellStart"/>
             <w:r>
               <w:rPr>
                 <w:lang w:val="en-IN"/>
               </w:rPr>
               <w:t>getChunks</w:t>
             </w:r>
+            <w:proofErr w:type="spellEnd"/>
           </w:p>
           <w:p>
             <w:pPr>
@@ -5065,7 +6040,15 @@
               </w:rPr>
             </w:pPr>
             <w:r>
-              <w:t>+++IMAGE tile($image[0])+++</w:t>
+              <w:t>+++IMAGE tile($</w:t>
+            </w:r>
+            <w:proofErr w:type="gramStart"/>
+            <w:r>
+              <w:t>image[</w:t>
+            </w:r>
+            <w:proofErr w:type="gramEnd"/>
+            <w:r>
+              <w:t>0])+++</w:t>
             </w:r>
           </w:p>
         </w:tc>
@@ -5090,7 +6073,15 @@
               </w:rPr>
             </w:pPr>
             <w:r>
-              <w:t>+++IMAGE tile($image[1])+++</w:t>
+              <w:t>+++IMAGE tile($</w:t>
+            </w:r>
+            <w:proofErr w:type="gramStart"/>
+            <w:r>
+              <w:t>image[</w:t>
+            </w:r>
+            <w:proofErr w:type="gramEnd"/>
+            <w:r>
+              <w:t>1])+++</w:t>
             </w:r>
           </w:p>
         </w:tc>
@@ -5115,7 +6106,15 @@
               </w:rPr>
             </w:pPr>
             <w:r>
-              <w:t>+++IMAGE tile($image[2])+++</w:t>
+              <w:t>+++IMAGE tile($</w:t>
+            </w:r>
+            <w:proofErr w:type="gramStart"/>
+            <w:r>
+              <w:t>image[</w:t>
+            </w:r>
+            <w:proofErr w:type="gramEnd"/>
+            <w:r>
+              <w:t>2])+++</w:t>
             </w:r>
           </w:p>
         </w:tc>
@@ -5140,7 +6139,15 @@
               </w:rPr>
             </w:pPr>
             <w:r>
-              <w:t>+++IMAGE tile($image[3])+++</w:t>
+              <w:t>+++IMAGE tile($</w:t>
+            </w:r>
+            <w:proofErr w:type="gramStart"/>
+            <w:r>
+              <w:t>image[</w:t>
+            </w:r>
+            <w:proofErr w:type="gramEnd"/>
+            <w:r>
+              <w:t>3])+++</w:t>
             </w:r>
           </w:p>
         </w:tc>
@@ -5189,7 +6196,12 @@
       <w:bookmarkStart w:id="66" w:name="OLE_LINK109"/>
       <w:bookmarkStart w:id="67" w:name="OLE_LINK110"/>
       <w:r>
-        <w:t>+++IF section.</w:t>
+        <w:t xml:space="preserve">+++IF </w:t>
+      </w:r>
+      <w:proofErr w:type="spellStart"/>
+      <w:proofErr w:type="gramStart"/>
+      <w:r>
+        <w:t>section.</w:t>
       </w:r>
       <w:bookmarkStart w:id="68" w:name="OLE_LINK130"/>
       <w:bookmarkStart w:id="69" w:name="OLE_LINK131"/>
@@ -5202,6 +6214,8 @@
       <w:bookmarkEnd w:id="69"/>
       <w:bookmarkEnd w:id="70"/>
       <w:bookmarkEnd w:id="71"/>
+      <w:proofErr w:type="spellEnd"/>
+      <w:proofErr w:type="gramEnd"/>
       <w:r>
         <w:t>===</w:t>
       </w:r>
@@ -5237,7 +6251,12 @@
         <w:ind w:firstLine="720"/>
       </w:pPr>
       <w:r>
-        <w:t>+++IF section.</w:t>
+        <w:t xml:space="preserve">+++IF </w:t>
+      </w:r>
+      <w:proofErr w:type="spellStart"/>
+      <w:proofErr w:type="gramStart"/>
+      <w:r>
+        <w:t>section.</w:t>
       </w:r>
       <w:bookmarkStart w:id="72" w:name="OLE_LINK13"/>
       <w:bookmarkStart w:id="73" w:name="OLE_LINK14"/>
@@ -5248,6 +6267,8 @@
       <w:bookmarkEnd w:id="72"/>
       <w:bookmarkEnd w:id="73"/>
       <w:bookmarkEnd w:id="74"/>
+      <w:proofErr w:type="spellEnd"/>
+      <w:proofErr w:type="gramEnd"/>
       <w:r>
         <w:t>===</w:t>
       </w:r>
@@ -5285,7 +6306,12 @@
       <w:bookmarkStart w:id="75" w:name="OLE_LINK114"/>
       <w:bookmarkStart w:id="76" w:name="OLE_LINK115"/>
       <w:r>
-        <w:t>+++IF section.</w:t>
+        <w:t xml:space="preserve">+++IF </w:t>
+      </w:r>
+      <w:proofErr w:type="spellStart"/>
+      <w:proofErr w:type="gramStart"/>
+      <w:r>
+        <w:t>section.</w:t>
       </w:r>
       <w:bookmarkStart w:id="77" w:name="OLE_LINK132"/>
       <w:bookmarkStart w:id="78" w:name="OLE_LINK133"/>
@@ -5296,6 +6322,8 @@
       <w:bookmarkEnd w:id="77"/>
       <w:bookmarkEnd w:id="78"/>
       <w:bookmarkEnd w:id="79"/>
+      <w:proofErr w:type="spellEnd"/>
+      <w:proofErr w:type="gramEnd"/>
       <w:r>
         <w:t>===</w:t>
       </w:r>
@@ -5468,7 +6496,31 @@
                 <w:color w:val="2F4F4F"/>
                 <w:sz w:val="21"/>
               </w:rPr>
-              <w:t>+++INS section.additionalconsiderations+++</w:t>
+              <w:t xml:space="preserve">+++INS </w:t>
+            </w:r>
+            <w:proofErr w:type="spellStart"/>
+            <w:proofErr w:type="gramStart"/>
+            <w:r>
+              <w:rPr>
+                <w:rFonts w:ascii="Nunito" w:eastAsia="Nunito" w:hAnsi="Nunito" w:cs="Nunito"/>
+                <w:b/>
+                <w:bCs/>
+                <w:color w:val="2F4F4F"/>
+                <w:sz w:val="21"/>
+              </w:rPr>
+              <w:t>section.additionalconsiderations</w:t>
+            </w:r>
+            <w:proofErr w:type="spellEnd"/>
+            <w:proofErr w:type="gramEnd"/>
+            <w:r>
+              <w:rPr>
+                <w:rFonts w:ascii="Nunito" w:eastAsia="Nunito" w:hAnsi="Nunito" w:cs="Nunito"/>
+                <w:b/>
+                <w:bCs/>
+                <w:color w:val="2F4F4F"/>
+                <w:sz w:val="21"/>
+              </w:rPr>
+              <w:t>+++</w:t>
             </w:r>
           </w:p>
         </w:tc>
@@ -5547,7 +6599,31 @@
                 <w:color w:val="2F4F4F"/>
                 <w:sz w:val="21"/>
               </w:rPr>
-              <w:t>+++INS section.conclusiveeee+++</w:t>
+              <w:t xml:space="preserve">+++INS </w:t>
+            </w:r>
+            <w:proofErr w:type="spellStart"/>
+            <w:proofErr w:type="gramStart"/>
+            <w:r>
+              <w:rPr>
+                <w:rFonts w:ascii="Nunito" w:eastAsia="Nunito" w:hAnsi="Nunito" w:cs="Nunito"/>
+                <w:b/>
+                <w:bCs/>
+                <w:color w:val="2F4F4F"/>
+                <w:sz w:val="21"/>
+              </w:rPr>
+              <w:t>section.conclusiveeee</w:t>
+            </w:r>
+            <w:proofErr w:type="spellEnd"/>
+            <w:proofErr w:type="gramEnd"/>
+            <w:r>
+              <w:rPr>
+                <w:rFonts w:ascii="Nunito" w:eastAsia="Nunito" w:hAnsi="Nunito" w:cs="Nunito"/>
+                <w:b/>
+                <w:bCs/>
+                <w:color w:val="2F4F4F"/>
+                <w:sz w:val="21"/>
+              </w:rPr>
+              <w:t>+++</w:t>
             </w:r>
           </w:p>
         </w:tc>
@@ -5621,7 +6697,31 @@
                 <w:color w:val="2F4F4F"/>
                 <w:sz w:val="21"/>
               </w:rPr>
-              <w:t>+++INS section.conclusivelbc+++</w:t>
+              <w:t xml:space="preserve">+++INS </w:t>
+            </w:r>
+            <w:proofErr w:type="spellStart"/>
+            <w:proofErr w:type="gramStart"/>
+            <w:r>
+              <w:rPr>
+                <w:rFonts w:ascii="Nunito" w:eastAsia="Nunito" w:hAnsi="Nunito" w:cs="Nunito"/>
+                <w:b/>
+                <w:bCs/>
+                <w:color w:val="2F4F4F"/>
+                <w:sz w:val="21"/>
+              </w:rPr>
+              <w:t>section.conclusivelbc</w:t>
+            </w:r>
+            <w:proofErr w:type="spellEnd"/>
+            <w:proofErr w:type="gramEnd"/>
+            <w:r>
+              <w:rPr>
+                <w:rFonts w:ascii="Nunito" w:eastAsia="Nunito" w:hAnsi="Nunito" w:cs="Nunito"/>
+                <w:b/>
+                <w:bCs/>
+                <w:color w:val="2F4F4F"/>
+                <w:sz w:val="21"/>
+              </w:rPr>
+              <w:t>+++</w:t>
             </w:r>
           </w:p>
         </w:tc>
@@ -5695,7 +6795,31 @@
                 <w:color w:val="2F4F4F"/>
                 <w:sz w:val="21"/>
               </w:rPr>
-              <w:t>+++INS section.conclusiveawe+++</w:t>
+              <w:t xml:space="preserve">+++INS </w:t>
+            </w:r>
+            <w:proofErr w:type="spellStart"/>
+            <w:proofErr w:type="gramStart"/>
+            <w:r>
+              <w:rPr>
+                <w:rFonts w:ascii="Nunito" w:eastAsia="Nunito" w:hAnsi="Nunito" w:cs="Nunito"/>
+                <w:b/>
+                <w:bCs/>
+                <w:color w:val="2F4F4F"/>
+                <w:sz w:val="21"/>
+              </w:rPr>
+              <w:t>section.conclusiveawe</w:t>
+            </w:r>
+            <w:proofErr w:type="spellEnd"/>
+            <w:proofErr w:type="gramEnd"/>
+            <w:r>
+              <w:rPr>
+                <w:rFonts w:ascii="Nunito" w:eastAsia="Nunito" w:hAnsi="Nunito" w:cs="Nunito"/>
+                <w:b/>
+                <w:bCs/>
+                <w:color w:val="2F4F4F"/>
+                <w:sz w:val="21"/>
+              </w:rPr>
+              <w:t>+++</w:t>
             </w:r>
           </w:p>
         </w:tc>
@@ -5824,12 +6948,14 @@
               </w:rPr>
               <w:t xml:space="preserve"> IN </w:t>
             </w:r>
+            <w:proofErr w:type="spellStart"/>
             <w:r>
               <w:rPr>
                 <w:lang w:val="en-IN"/>
               </w:rPr>
               <w:t>getChunks</w:t>
             </w:r>
+            <w:proofErr w:type="spellEnd"/>
           </w:p>
           <w:p>
             <w:pPr>
@@ -5949,7 +7075,15 @@
               </w:rPr>
             </w:pPr>
             <w:r>
-              <w:t>+++IMAGE tile($image[0])+++</w:t>
+              <w:t>+++IMAGE tile($</w:t>
+            </w:r>
+            <w:proofErr w:type="gramStart"/>
+            <w:r>
+              <w:t>image[</w:t>
+            </w:r>
+            <w:proofErr w:type="gramEnd"/>
+            <w:r>
+              <w:t>0])+++</w:t>
             </w:r>
           </w:p>
         </w:tc>
@@ -5974,7 +7108,15 @@
               </w:rPr>
             </w:pPr>
             <w:r>
-              <w:t>+++IMAGE tile($image[1])+++</w:t>
+              <w:t>+++IMAGE tile($</w:t>
+            </w:r>
+            <w:proofErr w:type="gramStart"/>
+            <w:r>
+              <w:t>image[</w:t>
+            </w:r>
+            <w:proofErr w:type="gramEnd"/>
+            <w:r>
+              <w:t>1])+++</w:t>
             </w:r>
           </w:p>
         </w:tc>
@@ -5999,7 +7141,15 @@
               </w:rPr>
             </w:pPr>
             <w:r>
-              <w:t>+++IMAGE tile($image[2])+++</w:t>
+              <w:t>+++IMAGE tile($</w:t>
+            </w:r>
+            <w:proofErr w:type="gramStart"/>
+            <w:r>
+              <w:t>image[</w:t>
+            </w:r>
+            <w:proofErr w:type="gramEnd"/>
+            <w:r>
+              <w:t>2])+++</w:t>
             </w:r>
           </w:p>
         </w:tc>
@@ -6024,7 +7174,15 @@
               </w:rPr>
             </w:pPr>
             <w:r>
-              <w:t>+++IMAGE tile($image[3])+++</w:t>
+              <w:t>+++IMAGE tile($</w:t>
+            </w:r>
+            <w:proofErr w:type="gramStart"/>
+            <w:r>
+              <w:t>image[</w:t>
+            </w:r>
+            <w:proofErr w:type="gramEnd"/>
+            <w:r>
+              <w:t>3])+++</w:t>
             </w:r>
           </w:p>
         </w:tc>
@@ -6085,7 +7243,12 @@
       <w:bookmarkStart w:id="82" w:name="OLE_LINK116"/>
       <w:bookmarkStart w:id="83" w:name="OLE_LINK117"/>
       <w:r>
-        <w:t>+++IF section.</w:t>
+        <w:t xml:space="preserve">+++IF </w:t>
+      </w:r>
+      <w:proofErr w:type="spellStart"/>
+      <w:proofErr w:type="gramStart"/>
+      <w:r>
+        <w:t>section.</w:t>
       </w:r>
       <w:bookmarkStart w:id="84" w:name="OLE_LINK16"/>
       <w:bookmarkStart w:id="85" w:name="OLE_LINK17"/>
@@ -6094,6 +7257,8 @@
       </w:r>
       <w:bookmarkEnd w:id="84"/>
       <w:bookmarkEnd w:id="85"/>
+      <w:proofErr w:type="spellEnd"/>
+      <w:proofErr w:type="gramEnd"/>
       <w:r>
         <w:t>===</w:t>
       </w:r>
@@ -6269,11 +7434,18 @@
       <w:bookmarkEnd w:id="82"/>
       <w:bookmarkEnd w:id="83"/>
       <w:r>
-        <w:t>+++IF section.</w:t>
+        <w:t xml:space="preserve">+++IF </w:t>
+      </w:r>
+      <w:proofErr w:type="spellStart"/>
+      <w:proofErr w:type="gramStart"/>
+      <w:r>
+        <w:t>section.</w:t>
       </w:r>
       <w:r>
         <w:t>propowneragreed</w:t>
       </w:r>
+      <w:proofErr w:type="spellEnd"/>
+      <w:proofErr w:type="gramEnd"/>
       <w:r>
         <w:t xml:space="preserve"> </w:t>
       </w:r>
@@ -6430,8 +7602,12 @@
     </w:p>
     <w:p/>
     <w:sectPr>
-      <w:headerReference w:type="default" r:id="rId6"/>
-      <w:footerReference w:type="default" r:id="rId7"/>
+      <w:headerReference w:type="even" r:id="rId6"/>
+      <w:headerReference w:type="default" r:id="rId7"/>
+      <w:footerReference w:type="even" r:id="rId8"/>
+      <w:footerReference w:type="default" r:id="rId9"/>
+      <w:headerReference w:type="first" r:id="rId10"/>
+      <w:footerReference w:type="first" r:id="rId11"/>
       <w:pgSz w:w="11906" w:h="16838"/>
       <w:pgMar w:top="1440" w:right="1440" w:bottom="1440" w:left="1440" w:header="720" w:footer="720" w:gutter="0"/>
       <w:pgNumType w:start="1"/>
@@ -6464,19 +7640,38 @@
 <w:ftr xmlns:wpc="http://schemas.microsoft.com/office/word/2010/wordprocessingCanvas" xmlns:cx="http://schemas.microsoft.com/office/drawing/2014/chartex" xmlns:cx1="http://schemas.microsoft.com/office/drawing/2015/9/8/chartex" xmlns:cx2="http://schemas.microsoft.com/office/drawing/2015/10/21/chartex" xmlns:cx3="http://schemas.microsoft.com/office/drawing/2016/5/9/chartex" xmlns:cx4="http://schemas.microsoft.com/office/drawing/2016/5/10/chartex" xmlns:cx5="http://schemas.microsoft.com/office/drawing/2016/5/11/chartex" xmlns:cx6="http://schemas.microsoft.com/office/drawing/2016/5/12/chartex" xmlns:cx7="http://schemas.microsoft.com/office/drawing/2016/5/13/chartex" xmlns:cx8="http://schemas.microsoft.com/office/drawing/2016/5/14/chartex" xmlns:mc="http://schemas.openxmlformats.org/markup-compatibility/2006" xmlns:aink="http://schemas.microsoft.com/office/drawing/2016/ink" xmlns:am3d="http://schemas.microsoft.com/office/drawing/2017/model3d" xmlns:o="urn:schemas-microsoft-com:office:office" xmlns:oel="http://schemas.microsoft.com/office/2019/extlst" xmlns:r="http://schemas.openxmlformats.org/officeDocument/2006/relationships" xmlns:m="http://schemas.openxmlformats.org/officeDocument/2006/math" xmlns:v="urn:schemas-microsoft-com:vml" xmlns:wp14="http://schemas.microsoft.com/office/word/2010/wordprocessingDrawing" xmlns:wp="http://schemas.openxmlformats.org/drawingml/2006/wordprocessingDrawing" xmlns:w10="urn:schemas-microsoft-com:office:word" xmlns:w="http://schemas.openxmlformats.org/wordprocessingml/2006/main" xmlns:w14="http://schemas.microsoft.com/office/word/2010/wordml" xmlns:w15="http://schemas.microsoft.com/office/word/2012/wordml" xmlns:w16cex="http://schemas.microsoft.com/office/word/2018/wordml/cex" xmlns:w16cid="http://schemas.microsoft.com/office/word/2016/wordml/cid" xmlns:w16="http://schemas.microsoft.com/office/word/2018/wordml" xmlns:w16sdtdh="http://schemas.microsoft.com/office/word/2020/wordml/sdtdatahash" xmlns:w16se="http://schemas.microsoft.com/office/word/2015/wordml/symex" xmlns:wpg="http://schemas.microsoft.com/office/word/2010/wordprocessingGroup" xmlns:wpi="http://schemas.microsoft.com/office/word/2010/wordprocessingInk" xmlns:wne="http://schemas.microsoft.com/office/word/2006/wordml" xmlns:wps="http://schemas.microsoft.com/office/word/2010/wordprocessingShape" mc:Ignorable="w14 w15 w16se w16cid w16 w16cex w16sdtdh wp14">
   <w:p>
     <w:pPr>
+      <w:pStyle w:val="Footer"/>
+    </w:pPr>
+  </w:p>
+</w:ftr>
+</file>
+
+<file path=word/footer2.xml><?xml version="1.0" encoding="utf-8"?>
+<w:ftr xmlns:wpc="http://schemas.microsoft.com/office/word/2010/wordprocessingCanvas" xmlns:cx="http://schemas.microsoft.com/office/drawing/2014/chartex" xmlns:cx1="http://schemas.microsoft.com/office/drawing/2015/9/8/chartex" xmlns:cx2="http://schemas.microsoft.com/office/drawing/2015/10/21/chartex" xmlns:cx3="http://schemas.microsoft.com/office/drawing/2016/5/9/chartex" xmlns:cx4="http://schemas.microsoft.com/office/drawing/2016/5/10/chartex" xmlns:cx5="http://schemas.microsoft.com/office/drawing/2016/5/11/chartex" xmlns:cx6="http://schemas.microsoft.com/office/drawing/2016/5/12/chartex" xmlns:cx7="http://schemas.microsoft.com/office/drawing/2016/5/13/chartex" xmlns:cx8="http://schemas.microsoft.com/office/drawing/2016/5/14/chartex" xmlns:mc="http://schemas.openxmlformats.org/markup-compatibility/2006" xmlns:aink="http://schemas.microsoft.com/office/drawing/2016/ink" xmlns:am3d="http://schemas.microsoft.com/office/drawing/2017/model3d" xmlns:o="urn:schemas-microsoft-com:office:office" xmlns:oel="http://schemas.microsoft.com/office/2019/extlst" xmlns:r="http://schemas.openxmlformats.org/officeDocument/2006/relationships" xmlns:m="http://schemas.openxmlformats.org/officeDocument/2006/math" xmlns:v="urn:schemas-microsoft-com:vml" xmlns:wp14="http://schemas.microsoft.com/office/word/2010/wordprocessingDrawing" xmlns:wp="http://schemas.openxmlformats.org/drawingml/2006/wordprocessingDrawing" xmlns:w10="urn:schemas-microsoft-com:office:word" xmlns:w="http://schemas.openxmlformats.org/wordprocessingml/2006/main" xmlns:w14="http://schemas.microsoft.com/office/word/2010/wordml" xmlns:w15="http://schemas.microsoft.com/office/word/2012/wordml" xmlns:w16cex="http://schemas.microsoft.com/office/word/2018/wordml/cex" xmlns:w16cid="http://schemas.microsoft.com/office/word/2016/wordml/cid" xmlns:w16="http://schemas.microsoft.com/office/word/2018/wordml" xmlns:w16sdtdh="http://schemas.microsoft.com/office/word/2020/wordml/sdtdatahash" xmlns:w16se="http://schemas.microsoft.com/office/word/2015/wordml/symex" xmlns:wpg="http://schemas.microsoft.com/office/word/2010/wordprocessingGroup" xmlns:wpi="http://schemas.microsoft.com/office/word/2010/wordprocessingInk" xmlns:wne="http://schemas.microsoft.com/office/word/2006/wordml" xmlns:wps="http://schemas.microsoft.com/office/word/2010/wordprocessingShape" mc:Ignorable="w14 w15 w16se w16cid w16 w16cex w16sdtdh wp14">
+  <w:p>
+    <w:pPr>
       <w:jc w:val="center"/>
     </w:pPr>
-    <w:hyperlink r:id="rId1" w:tgtFrame="_blank" w:history="1">
+    <w:hyperlink r:id="rId1" w:history="1">
       <w:r>
         <w:rPr>
           <w:rStyle w:val="Hyperlink"/>
           <w:rFonts w:ascii="Arial" w:hAnsi="Arial" w:cs="Arial"/>
-          <w:color w:val="1155CC"/>
           <w:shd w:val="clear" w:color="auto" w:fill="FFFFFF"/>
         </w:rPr>
-        <w:t>www.deckinspectors.com</w:t>
+        <w:t>www.E3-Inspection-Reporting-Solutions.com</w:t>
       </w:r>
     </w:hyperlink>
+  </w:p>
+</w:ftr>
+</file>
+
+<file path=word/footer3.xml><?xml version="1.0" encoding="utf-8"?>
+<w:ftr xmlns:wpc="http://schemas.microsoft.com/office/word/2010/wordprocessingCanvas" xmlns:cx="http://schemas.microsoft.com/office/drawing/2014/chartex" xmlns:cx1="http://schemas.microsoft.com/office/drawing/2015/9/8/chartex" xmlns:cx2="http://schemas.microsoft.com/office/drawing/2015/10/21/chartex" xmlns:cx3="http://schemas.microsoft.com/office/drawing/2016/5/9/chartex" xmlns:cx4="http://schemas.microsoft.com/office/drawing/2016/5/10/chartex" xmlns:cx5="http://schemas.microsoft.com/office/drawing/2016/5/11/chartex" xmlns:cx6="http://schemas.microsoft.com/office/drawing/2016/5/12/chartex" xmlns:cx7="http://schemas.microsoft.com/office/drawing/2016/5/13/chartex" xmlns:cx8="http://schemas.microsoft.com/office/drawing/2016/5/14/chartex" xmlns:mc="http://schemas.openxmlformats.org/markup-compatibility/2006" xmlns:aink="http://schemas.microsoft.com/office/drawing/2016/ink" xmlns:am3d="http://schemas.microsoft.com/office/drawing/2017/model3d" xmlns:o="urn:schemas-microsoft-com:office:office" xmlns:oel="http://schemas.microsoft.com/office/2019/extlst" xmlns:r="http://schemas.openxmlformats.org/officeDocument/2006/relationships" xmlns:m="http://schemas.openxmlformats.org/officeDocument/2006/math" xmlns:v="urn:schemas-microsoft-com:vml" xmlns:wp14="http://schemas.microsoft.com/office/word/2010/wordprocessingDrawing" xmlns:wp="http://schemas.openxmlformats.org/drawingml/2006/wordprocessingDrawing" xmlns:w10="urn:schemas-microsoft-com:office:word" xmlns:w="http://schemas.openxmlformats.org/wordprocessingml/2006/main" xmlns:w14="http://schemas.microsoft.com/office/word/2010/wordml" xmlns:w15="http://schemas.microsoft.com/office/word/2012/wordml" xmlns:w16cex="http://schemas.microsoft.com/office/word/2018/wordml/cex" xmlns:w16cid="http://schemas.microsoft.com/office/word/2016/wordml/cid" xmlns:w16="http://schemas.microsoft.com/office/word/2018/wordml" xmlns:w16sdtdh="http://schemas.microsoft.com/office/word/2020/wordml/sdtdatahash" xmlns:w16se="http://schemas.microsoft.com/office/word/2015/wordml/symex" xmlns:wpg="http://schemas.microsoft.com/office/word/2010/wordprocessingGroup" xmlns:wpi="http://schemas.microsoft.com/office/word/2010/wordprocessingInk" xmlns:wne="http://schemas.microsoft.com/office/word/2006/wordml" xmlns:wps="http://schemas.microsoft.com/office/word/2010/wordprocessingShape" mc:Ignorable="w14 w15 w16se w16cid w16 w16cex w16sdtdh wp14">
+  <w:p>
+    <w:pPr>
+      <w:pStyle w:val="Footer"/>
+    </w:pPr>
   </w:p>
 </w:ftr>
 </file>
@@ -6504,23 +7699,27 @@
 <w:hdr xmlns:wpc="http://schemas.microsoft.com/office/word/2010/wordprocessingCanvas" xmlns:cx="http://schemas.microsoft.com/office/drawing/2014/chartex" xmlns:cx1="http://schemas.microsoft.com/office/drawing/2015/9/8/chartex" xmlns:cx2="http://schemas.microsoft.com/office/drawing/2015/10/21/chartex" xmlns:cx3="http://schemas.microsoft.com/office/drawing/2016/5/9/chartex" xmlns:cx4="http://schemas.microsoft.com/office/drawing/2016/5/10/chartex" xmlns:cx5="http://schemas.microsoft.com/office/drawing/2016/5/11/chartex" xmlns:cx6="http://schemas.microsoft.com/office/drawing/2016/5/12/chartex" xmlns:cx7="http://schemas.microsoft.com/office/drawing/2016/5/13/chartex" xmlns:cx8="http://schemas.microsoft.com/office/drawing/2016/5/14/chartex" xmlns:mc="http://schemas.openxmlformats.org/markup-compatibility/2006" xmlns:aink="http://schemas.microsoft.com/office/drawing/2016/ink" xmlns:am3d="http://schemas.microsoft.com/office/drawing/2017/model3d" xmlns:o="urn:schemas-microsoft-com:office:office" xmlns:oel="http://schemas.microsoft.com/office/2019/extlst" xmlns:r="http://schemas.openxmlformats.org/officeDocument/2006/relationships" xmlns:m="http://schemas.openxmlformats.org/officeDocument/2006/math" xmlns:v="urn:schemas-microsoft-com:vml" xmlns:wp14="http://schemas.microsoft.com/office/word/2010/wordprocessingDrawing" xmlns:wp="http://schemas.openxmlformats.org/drawingml/2006/wordprocessingDrawing" xmlns:w10="urn:schemas-microsoft-com:office:word" xmlns:w="http://schemas.openxmlformats.org/wordprocessingml/2006/main" xmlns:w14="http://schemas.microsoft.com/office/word/2010/wordml" xmlns:w15="http://schemas.microsoft.com/office/word/2012/wordml" xmlns:w16cex="http://schemas.microsoft.com/office/word/2018/wordml/cex" xmlns:w16cid="http://schemas.microsoft.com/office/word/2016/wordml/cid" xmlns:w16="http://schemas.microsoft.com/office/word/2018/wordml" xmlns:w16sdtdh="http://schemas.microsoft.com/office/word/2020/wordml/sdtdatahash" xmlns:w16se="http://schemas.microsoft.com/office/word/2015/wordml/symex" xmlns:wpg="http://schemas.microsoft.com/office/word/2010/wordprocessingGroup" xmlns:wpi="http://schemas.microsoft.com/office/word/2010/wordprocessingInk" xmlns:wne="http://schemas.microsoft.com/office/word/2006/wordml" xmlns:wps="http://schemas.microsoft.com/office/word/2010/wordprocessingShape" mc:Ignorable="w14 w15 w16se w16cid w16 w16cex w16sdtdh wp14">
   <w:p>
     <w:pPr>
-      <w:tabs>
-        <w:tab w:val="center" w:pos="4513"/>
-        <w:tab w:val="left" w:pos="7021"/>
-      </w:tabs>
+      <w:pStyle w:val="Header"/>
     </w:pPr>
-    <w:r>
-      <w:tab/>
-    </w:r>
+  </w:p>
+</w:hdr>
+</file>
+
+<file path=word/header2.xml><?xml version="1.0" encoding="utf-8"?>
+<w:hdr xmlns:wpc="http://schemas.microsoft.com/office/word/2010/wordprocessingCanvas" xmlns:cx="http://schemas.microsoft.com/office/drawing/2014/chartex" xmlns:cx1="http://schemas.microsoft.com/office/drawing/2015/9/8/chartex" xmlns:cx2="http://schemas.microsoft.com/office/drawing/2015/10/21/chartex" xmlns:cx3="http://schemas.microsoft.com/office/drawing/2016/5/9/chartex" xmlns:cx4="http://schemas.microsoft.com/office/drawing/2016/5/10/chartex" xmlns:cx5="http://schemas.microsoft.com/office/drawing/2016/5/11/chartex" xmlns:cx6="http://schemas.microsoft.com/office/drawing/2016/5/12/chartex" xmlns:cx7="http://schemas.microsoft.com/office/drawing/2016/5/13/chartex" xmlns:cx8="http://schemas.microsoft.com/office/drawing/2016/5/14/chartex" xmlns:mc="http://schemas.openxmlformats.org/markup-compatibility/2006" xmlns:aink="http://schemas.microsoft.com/office/drawing/2016/ink" xmlns:am3d="http://schemas.microsoft.com/office/drawing/2017/model3d" xmlns:o="urn:schemas-microsoft-com:office:office" xmlns:oel="http://schemas.microsoft.com/office/2019/extlst" xmlns:r="http://schemas.openxmlformats.org/officeDocument/2006/relationships" xmlns:m="http://schemas.openxmlformats.org/officeDocument/2006/math" xmlns:v="urn:schemas-microsoft-com:vml" xmlns:wp14="http://schemas.microsoft.com/office/word/2010/wordprocessingDrawing" xmlns:wp="http://schemas.openxmlformats.org/drawingml/2006/wordprocessingDrawing" xmlns:w10="urn:schemas-microsoft-com:office:word" xmlns:w="http://schemas.openxmlformats.org/wordprocessingml/2006/main" xmlns:w14="http://schemas.microsoft.com/office/word/2010/wordml" xmlns:w15="http://schemas.microsoft.com/office/word/2012/wordml" xmlns:w16cex="http://schemas.microsoft.com/office/word/2018/wordml/cex" xmlns:w16cid="http://schemas.microsoft.com/office/word/2016/wordml/cid" xmlns:w16="http://schemas.microsoft.com/office/word/2018/wordml" xmlns:w16sdtdh="http://schemas.microsoft.com/office/word/2020/wordml/sdtdatahash" xmlns:w16se="http://schemas.microsoft.com/office/word/2015/wordml/symex" xmlns:wpg="http://schemas.microsoft.com/office/word/2010/wordprocessingGroup" xmlns:wpi="http://schemas.microsoft.com/office/word/2010/wordprocessingInk" xmlns:wne="http://schemas.microsoft.com/office/word/2006/wordml" xmlns:wps="http://schemas.microsoft.com/office/word/2010/wordprocessingShape" mc:Ignorable="w14 w15 w16se w16cid w16 w16cex w16sdtdh wp14">
+  <w:p>
+    <w:pPr>
+      <w:jc w:val="center"/>
+    </w:pPr>
     <w:r>
       <w:rPr>
         <w:noProof/>
       </w:rPr>
       <w:drawing>
-        <wp:inline distT="0" distB="0" distL="0" distR="0" wp14:anchorId="79A335F5" wp14:editId="5EC01BE4">
-          <wp:extent cx="2013098" cy="840389"/>
+        <wp:inline distT="0" distB="0" distL="0" distR="0" wp14:anchorId="3AC15C70" wp14:editId="27041A5E">
+          <wp:extent cx="1247554" cy="806338"/>
           <wp:effectExtent l="0" t="0" r="0" b="0"/>
-          <wp:docPr id="959033632" name="Picture 1" descr="A cartoon character holding a magnifying glass&#10;&#10;Description automatically generated"/>
+          <wp:docPr id="1693766044" name="Picture 1" descr="A magnifying glass over a blue letter e&#10;&#10;Description automatically generated"/>
           <wp:cNvGraphicFramePr>
             <a:graphicFrameLocks xmlns:a="http://schemas.openxmlformats.org/drawingml/2006/main" noChangeAspect="1"/>
           </wp:cNvGraphicFramePr>
@@ -6528,7 +7727,7 @@
             <a:graphicData uri="http://schemas.openxmlformats.org/drawingml/2006/picture">
               <pic:pic xmlns:pic="http://schemas.openxmlformats.org/drawingml/2006/picture">
                 <pic:nvPicPr>
-                  <pic:cNvPr id="959033632" name="Picture 1" descr="A cartoon character holding a magnifying glass&#10;&#10;Description automatically generated"/>
+                  <pic:cNvPr id="1693766044" name="Picture 1" descr="A magnifying glass over a blue letter e&#10;&#10;Description automatically generated"/>
                   <pic:cNvPicPr/>
                 </pic:nvPicPr>
                 <pic:blipFill>
@@ -6546,7 +7745,7 @@
                 <pic:spPr>
                   <a:xfrm>
                     <a:off x="0" y="0"/>
-                    <a:ext cx="2179014" cy="909652"/>
+                    <a:ext cx="1361934" cy="880266"/>
                   </a:xfrm>
                   <a:prstGeom prst="rect">
                     <a:avLst/>
@@ -6558,6 +7757,16 @@
         </wp:inline>
       </w:drawing>
     </w:r>
+  </w:p>
+</w:hdr>
+</file>
+
+<file path=word/header3.xml><?xml version="1.0" encoding="utf-8"?>
+<w:hdr xmlns:wpc="http://schemas.microsoft.com/office/word/2010/wordprocessingCanvas" xmlns:cx="http://schemas.microsoft.com/office/drawing/2014/chartex" xmlns:cx1="http://schemas.microsoft.com/office/drawing/2015/9/8/chartex" xmlns:cx2="http://schemas.microsoft.com/office/drawing/2015/10/21/chartex" xmlns:cx3="http://schemas.microsoft.com/office/drawing/2016/5/9/chartex" xmlns:cx4="http://schemas.microsoft.com/office/drawing/2016/5/10/chartex" xmlns:cx5="http://schemas.microsoft.com/office/drawing/2016/5/11/chartex" xmlns:cx6="http://schemas.microsoft.com/office/drawing/2016/5/12/chartex" xmlns:cx7="http://schemas.microsoft.com/office/drawing/2016/5/13/chartex" xmlns:cx8="http://schemas.microsoft.com/office/drawing/2016/5/14/chartex" xmlns:mc="http://schemas.openxmlformats.org/markup-compatibility/2006" xmlns:aink="http://schemas.microsoft.com/office/drawing/2016/ink" xmlns:am3d="http://schemas.microsoft.com/office/drawing/2017/model3d" xmlns:o="urn:schemas-microsoft-com:office:office" xmlns:oel="http://schemas.microsoft.com/office/2019/extlst" xmlns:r="http://schemas.openxmlformats.org/officeDocument/2006/relationships" xmlns:m="http://schemas.openxmlformats.org/officeDocument/2006/math" xmlns:v="urn:schemas-microsoft-com:vml" xmlns:wp14="http://schemas.microsoft.com/office/word/2010/wordprocessingDrawing" xmlns:wp="http://schemas.openxmlformats.org/drawingml/2006/wordprocessingDrawing" xmlns:w10="urn:schemas-microsoft-com:office:word" xmlns:w="http://schemas.openxmlformats.org/wordprocessingml/2006/main" xmlns:w14="http://schemas.microsoft.com/office/word/2010/wordml" xmlns:w15="http://schemas.microsoft.com/office/word/2012/wordml" xmlns:w16cex="http://schemas.microsoft.com/office/word/2018/wordml/cex" xmlns:w16cid="http://schemas.microsoft.com/office/word/2016/wordml/cid" xmlns:w16="http://schemas.microsoft.com/office/word/2018/wordml" xmlns:w16sdtdh="http://schemas.microsoft.com/office/word/2020/wordml/sdtdatahash" xmlns:w16se="http://schemas.microsoft.com/office/word/2015/wordml/symex" xmlns:wpg="http://schemas.microsoft.com/office/word/2010/wordprocessingGroup" xmlns:wpi="http://schemas.microsoft.com/office/word/2010/wordprocessingInk" xmlns:wne="http://schemas.microsoft.com/office/word/2006/wordml" xmlns:wps="http://schemas.microsoft.com/office/word/2010/wordprocessingShape" mc:Ignorable="w14 w15 w16se w16cid w16 w16cex w16sdtdh wp14">
+  <w:p>
+    <w:pPr>
+      <w:pStyle w:val="Header"/>
+    </w:pPr>
   </w:p>
 </w:hdr>
 </file>
@@ -7140,7 +8349,6 @@
     <w:name w:val="Hyperlink"/>
     <w:basedOn w:val="DefaultParagraphFont"/>
     <w:uiPriority w:val="99"/>
-    <w:semiHidden/>
     <w:unhideWhenUsed/>
     <w:rsid w:val="007E5947"/>
     <w:rPr>
@@ -7152,6 +8360,30 @@
     <w:name w:val="il"/>
     <w:basedOn w:val="DefaultParagraphFont"/>
     <w:rsid w:val="007E5947"/>
+  </w:style>
+  <w:style w:type="character" w:styleId="FollowedHyperlink">
+    <w:name w:val="FollowedHyperlink"/>
+    <w:basedOn w:val="DefaultParagraphFont"/>
+    <w:uiPriority w:val="99"/>
+    <w:semiHidden/>
+    <w:unhideWhenUsed/>
+    <w:rsid w:val="00C71B9E"/>
+    <w:rPr>
+      <w:color w:val="954F72" w:themeColor="followedHyperlink"/>
+      <w:u w:val="single"/>
+    </w:rPr>
+  </w:style>
+  <w:style w:type="character" w:styleId="UnresolvedMention">
+    <w:name w:val="Unresolved Mention"/>
+    <w:basedOn w:val="DefaultParagraphFont"/>
+    <w:uiPriority w:val="99"/>
+    <w:semiHidden/>
+    <w:unhideWhenUsed/>
+    <w:rsid w:val="00614760"/>
+    <w:rPr>
+      <w:color w:val="605E5C"/>
+      <w:shd w:val="clear" w:color="auto" w:fill="E1DFDD"/>
+    </w:rPr>
   </w:style>
 </w:styles>
 </file>

</xml_diff>

<commit_message>
Small updates as per the issue in reports
</commit_message>
<xml_diff>
--- a/Deck2AllData.docx
+++ b/Deck2AllData.docx
@@ -3552,7 +3552,6 @@
               </w:rPr>
               <w:t xml:space="preserve">+++FOR </w:t>
             </w:r>
-            <w:proofErr w:type="gramStart"/>
             <w:r>
               <w:rPr>
                 <w:lang w:val="en-IN"/>
@@ -3569,57 +3568,48 @@
               <w:rPr>
                 <w:lang w:val="en-IN"/>
               </w:rPr>
-              <w:t xml:space="preserve"> IN</w:t>
-            </w:r>
-            <w:proofErr w:type="gramEnd"/>
+              <w:t xml:space="preserve"> IN </w:t>
+            </w:r>
+            <w:proofErr w:type="spellStart"/>
             <w:r>
               <w:rPr>
                 <w:lang w:val="en-IN"/>
               </w:rPr>
-              <w:t xml:space="preserve"> </w:t>
-            </w:r>
-            <w:proofErr w:type="spellStart"/>
-            <w:r>
+              <w:t>getChunks</w:t>
+            </w:r>
+            <w:proofErr w:type="spellEnd"/>
+          </w:p>
+          <w:p>
+            <w:pPr>
+              <w:jc w:val="center"/>
               <w:rPr>
                 <w:lang w:val="en-IN"/>
               </w:rPr>
-              <w:t>getChunks</w:t>
-            </w:r>
-            <w:proofErr w:type="spellEnd"/>
-          </w:p>
-          <w:p>
-            <w:pPr>
-              <w:jc w:val="center"/>
+            </w:pPr>
+            <w:r>
               <w:rPr>
                 <w:lang w:val="en-IN"/>
               </w:rPr>
-            </w:pPr>
+              <w:t>(</w:t>
+            </w:r>
             <w:r>
               <w:rPr>
                 <w:lang w:val="en-IN"/>
               </w:rPr>
-              <w:t>(</w:t>
-            </w:r>
-            <w:proofErr w:type="gramStart"/>
+              <w:t>section</w:t>
+            </w:r>
             <w:r>
               <w:rPr>
                 <w:lang w:val="en-IN"/>
               </w:rPr>
-              <w:t>section</w:t>
+              <w:t>.</w:t>
             </w:r>
             <w:r>
               <w:rPr>
                 <w:lang w:val="en-IN"/>
               </w:rPr>
-              <w:t>.</w:t>
-            </w:r>
-            <w:r>
-              <w:rPr>
-                <w:lang w:val="en-IN"/>
-              </w:rPr>
               <w:t>images</w:t>
             </w:r>
-            <w:proofErr w:type="gramEnd"/>
             <w:r>
               <w:rPr>
                 <w:lang w:val="en-IN"/>
@@ -4671,38 +4661,6 @@
         <w:t>+++</w:t>
       </w:r>
     </w:p>
-    <w:p>
-      <w:pPr>
-        <w:rPr>
-          <w:rFonts w:ascii="Nunito" w:eastAsia="Nunito" w:hAnsi="Nunito" w:cs="Nunito"/>
-          <w:b/>
-          <w:bCs/>
-          <w:color w:val="2F4F4F"/>
-          <w:sz w:val="21"/>
-        </w:rPr>
-      </w:pPr>
-      <w:r>
-        <w:rPr>
-          <w:rFonts w:ascii="Nunito" w:eastAsia="Nunito" w:hAnsi="Nunito" w:cs="Nunito"/>
-          <w:b/>
-          <w:bCs/>
-          <w:color w:val="2F4F4F"/>
-          <w:sz w:val="21"/>
-        </w:rPr>
-        <w:br w:type="page"/>
-      </w:r>
-    </w:p>
-    <w:p>
-      <w:pPr>
-        <w:rPr>
-          <w:rFonts w:ascii="Nunito" w:eastAsia="Nunito" w:hAnsi="Nunito" w:cs="Nunito"/>
-          <w:b/>
-          <w:bCs/>
-          <w:color w:val="2F4F4F"/>
-          <w:sz w:val="21"/>
-        </w:rPr>
-      </w:pPr>
-    </w:p>
     <w:tbl>
       <w:tblPr>
         <w:tblW w:w="11250" w:type="dxa"/>
@@ -4918,8 +4876,8 @@
       <w:tblGrid>
         <w:gridCol w:w="3013"/>
         <w:gridCol w:w="2745"/>
-        <w:gridCol w:w="2746"/>
-        <w:gridCol w:w="2746"/>
+        <w:gridCol w:w="2745"/>
+        <w:gridCol w:w="2747"/>
       </w:tblGrid>
       <w:tr>
         <w:trPr>
@@ -4969,7 +4927,7 @@
         </w:trPr>
         <w:tc>
           <w:tcPr>
-            <w:tcW w:w="1250" w:type="pct"/>
+            <w:tcW w:w="1339" w:type="pct"/>
             <w:tcBorders>
               <w:top w:val="nil"/>
               <w:left w:val="nil"/>
@@ -4992,7 +4950,6 @@
               </w:rPr>
               <w:t xml:space="preserve">+++FOR </w:t>
             </w:r>
-            <w:proofErr w:type="gramStart"/>
             <w:r>
               <w:rPr>
                 <w:lang w:val="en-IN"/>
@@ -5009,91 +4966,70 @@
               <w:rPr>
                 <w:lang w:val="en-IN"/>
               </w:rPr>
-              <w:t xml:space="preserve"> IN</w:t>
-            </w:r>
-            <w:proofErr w:type="gramEnd"/>
+              <w:t xml:space="preserve"> IN </w:t>
+            </w:r>
+            <w:proofErr w:type="spellStart"/>
             <w:r>
               <w:rPr>
                 <w:lang w:val="en-IN"/>
               </w:rPr>
-              <w:t xml:space="preserve"> </w:t>
-            </w:r>
-            <w:proofErr w:type="spellStart"/>
-            <w:r>
+              <w:t>getChunks</w:t>
+            </w:r>
+            <w:proofErr w:type="spellEnd"/>
+          </w:p>
+          <w:p>
+            <w:pPr>
+              <w:jc w:val="center"/>
               <w:rPr>
                 <w:lang w:val="en-IN"/>
               </w:rPr>
-              <w:t>getChunks</w:t>
-            </w:r>
-            <w:proofErr w:type="spellEnd"/>
+            </w:pPr>
+            <w:r>
+              <w:rPr>
+                <w:lang w:val="en-IN"/>
+              </w:rPr>
+              <w:t>(section</w:t>
+            </w:r>
+            <w:r>
+              <w:rPr>
+                <w:lang w:val="en-IN"/>
+              </w:rPr>
+              <w:t>.</w:t>
+            </w:r>
+            <w:r>
+              <w:rPr>
+                <w:lang w:val="en-IN"/>
+              </w:rPr>
+              <w:t>invasive</w:t>
+            </w:r>
+            <w:r>
+              <w:rPr>
+                <w:lang w:val="en-IN"/>
+              </w:rPr>
+              <w:t>I</w:t>
+            </w:r>
+            <w:r>
+              <w:rPr>
+                <w:lang w:val="en-IN"/>
+              </w:rPr>
+              <w:t>mages,4)</w:t>
+            </w:r>
+            <w:r>
+              <w:rPr>
+                <w:lang w:val="en-IN"/>
+              </w:rPr>
+              <w:t>+++</w:t>
+            </w:r>
           </w:p>
           <w:p>
             <w:pPr>
               <w:jc w:val="center"/>
-              <w:rPr>
-                <w:lang w:val="en-IN"/>
-              </w:rPr>
-            </w:pPr>
-            <w:r>
-              <w:rPr>
-                <w:lang w:val="en-IN"/>
-              </w:rPr>
-              <w:t>(</w:t>
-            </w:r>
-            <w:proofErr w:type="gramStart"/>
-            <w:r>
-              <w:rPr>
-                <w:lang w:val="en-IN"/>
-              </w:rPr>
-              <w:t>section</w:t>
-            </w:r>
-            <w:r>
-              <w:rPr>
-                <w:lang w:val="en-IN"/>
-              </w:rPr>
-              <w:t>.</w:t>
-            </w:r>
-            <w:r>
-              <w:rPr>
-                <w:lang w:val="en-IN"/>
-              </w:rPr>
-              <w:t>invasive</w:t>
-            </w:r>
-            <w:r>
-              <w:rPr>
-                <w:lang w:val="en-IN"/>
-              </w:rPr>
-              <w:t>I</w:t>
-            </w:r>
-            <w:r>
-              <w:rPr>
-                <w:lang w:val="en-IN"/>
-              </w:rPr>
-              <w:t>mages</w:t>
-            </w:r>
-            <w:proofErr w:type="gramEnd"/>
-            <w:r>
-              <w:rPr>
-                <w:lang w:val="en-IN"/>
-              </w:rPr>
-              <w:t>,4)</w:t>
-            </w:r>
-            <w:r>
-              <w:rPr>
-                <w:lang w:val="en-IN"/>
-              </w:rPr>
-              <w:t>+++</w:t>
-            </w:r>
-          </w:p>
-          <w:p>
-            <w:pPr>
-              <w:jc w:val="center"/>
-            </w:pPr>
-          </w:p>
-        </w:tc>
-        <w:tc>
-          <w:tcPr>
-            <w:tcW w:w="1250" w:type="pct"/>
+            </w:pPr>
+          </w:p>
+        </w:tc>
+        <w:tc>
+          <w:tcPr>
+            <w:tcW w:w="1220" w:type="pct"/>
             <w:tcBorders>
               <w:top w:val="nil"/>
               <w:left w:val="nil"/>
@@ -5111,7 +5047,7 @@
         </w:tc>
         <w:tc>
           <w:tcPr>
-            <w:tcW w:w="1250" w:type="pct"/>
+            <w:tcW w:w="1220" w:type="pct"/>
             <w:tcBorders>
               <w:top w:val="nil"/>
               <w:left w:val="nil"/>
@@ -5129,7 +5065,7 @@
         </w:tc>
         <w:tc>
           <w:tcPr>
-            <w:tcW w:w="1250" w:type="pct"/>
+            <w:tcW w:w="1220" w:type="pct"/>
             <w:tcBorders>
               <w:top w:val="nil"/>
               <w:left w:val="nil"/>
@@ -5152,7 +5088,7 @@
         </w:trPr>
         <w:tc>
           <w:tcPr>
-            <w:tcW w:w="1250" w:type="pct"/>
+            <w:tcW w:w="1339" w:type="pct"/>
             <w:tcBorders>
               <w:top w:val="nil"/>
               <w:left w:val="nil"/>
@@ -5185,7 +5121,7 @@
         </w:tc>
         <w:tc>
           <w:tcPr>
-            <w:tcW w:w="1250" w:type="pct"/>
+            <w:tcW w:w="1220" w:type="pct"/>
             <w:tcBorders>
               <w:top w:val="nil"/>
               <w:left w:val="nil"/>
@@ -5218,7 +5154,7 @@
         </w:tc>
         <w:tc>
           <w:tcPr>
-            <w:tcW w:w="1250" w:type="pct"/>
+            <w:tcW w:w="1220" w:type="pct"/>
             <w:tcBorders>
               <w:top w:val="nil"/>
               <w:left w:val="nil"/>
@@ -5251,7 +5187,7 @@
         </w:tc>
         <w:tc>
           <w:tcPr>
-            <w:tcW w:w="1250" w:type="pct"/>
+            <w:tcW w:w="1220" w:type="pct"/>
             <w:tcBorders>
               <w:top w:val="nil"/>
               <w:left w:val="nil"/>
@@ -5305,6 +5241,7 @@
               <w:rPr>
                 <w:lang w:val="en-IN"/>
               </w:rPr>
+              <w:lastRenderedPageBreak/>
               <w:t xml:space="preserve">+++END-FOR </w:t>
             </w:r>
             <w:r>
@@ -5322,19 +5259,1344 @@
           </w:p>
         </w:tc>
       </w:tr>
-      <w:bookmarkEnd w:id="57"/>
-      <w:bookmarkEnd w:id="58"/>
-      <w:bookmarkEnd w:id="59"/>
+    </w:tbl>
+    <w:bookmarkEnd w:id="57"/>
+    <w:bookmarkEnd w:id="58"/>
+    <w:bookmarkEnd w:id="59"/>
+    <w:p>
+      <w:r>
+        <w:t xml:space="preserve">+++IF </w:t>
+      </w:r>
+      <w:proofErr w:type="spellStart"/>
+      <w:proofErr w:type="gramStart"/>
+      <w:r>
+        <w:t>section.furtherInvasiveRequired</w:t>
+      </w:r>
+      <w:proofErr w:type="spellEnd"/>
+      <w:proofErr w:type="gramEnd"/>
+      <w:r>
+        <w:t>===</w:t>
+      </w:r>
+      <w:r>
+        <w:rPr>
+          <w:rFonts w:ascii="Nunito" w:eastAsia="Nunito" w:hAnsi="Nunito" w:cs="Nunito"/>
+          <w:b/>
+          <w:bCs/>
+          <w:color w:val="FF0000"/>
+          <w:sz w:val="21"/>
+        </w:rPr>
+        <w:t>'</w:t>
+      </w:r>
+      <w:r>
+        <w:t>true</w:t>
+      </w:r>
+      <w:r>
+        <w:rPr>
+          <w:rFonts w:ascii="Nunito" w:eastAsia="Nunito" w:hAnsi="Nunito" w:cs="Nunito"/>
+          <w:b/>
+          <w:bCs/>
+          <w:color w:val="FF0000"/>
+          <w:sz w:val="21"/>
+        </w:rPr>
+        <w:t>'</w:t>
+      </w:r>
+      <w:r>
+        <w:t>+++</w:t>
+      </w:r>
+    </w:p>
+    <w:p>
+      <w:pPr>
+        <w:ind w:firstLine="720"/>
+      </w:pPr>
+      <w:r>
+        <w:t xml:space="preserve">+++IF </w:t>
+      </w:r>
+      <w:proofErr w:type="spellStart"/>
+      <w:proofErr w:type="gramStart"/>
+      <w:r>
+        <w:t>section.</w:t>
+      </w:r>
+      <w:r>
+        <w:t>propowneragreed</w:t>
+      </w:r>
+      <w:proofErr w:type="spellEnd"/>
+      <w:proofErr w:type="gramEnd"/>
+      <w:r>
+        <w:t>===</w:t>
+      </w:r>
+      <w:r>
+        <w:rPr>
+          <w:rFonts w:ascii="Nunito" w:eastAsia="Nunito" w:hAnsi="Nunito" w:cs="Nunito"/>
+          <w:b/>
+          <w:bCs/>
+          <w:color w:val="FF0000"/>
+          <w:sz w:val="21"/>
+        </w:rPr>
+        <w:t>'</w:t>
+      </w:r>
+      <w:r>
+        <w:t>true</w:t>
+      </w:r>
+      <w:r>
+        <w:rPr>
+          <w:rFonts w:ascii="Nunito" w:eastAsia="Nunito" w:hAnsi="Nunito" w:cs="Nunito"/>
+          <w:b/>
+          <w:bCs/>
+          <w:color w:val="FF0000"/>
+          <w:sz w:val="21"/>
+        </w:rPr>
+        <w:t>'</w:t>
+      </w:r>
+      <w:r>
+        <w:t>+++</w:t>
+      </w:r>
+    </w:p>
+    <w:p>
+      <w:pPr>
+        <w:ind w:left="720" w:firstLine="720"/>
+      </w:pPr>
+      <w:r>
+        <w:t xml:space="preserve">+++IF </w:t>
+      </w:r>
+      <w:proofErr w:type="spellStart"/>
+      <w:proofErr w:type="gramStart"/>
+      <w:r>
+        <w:t>section.</w:t>
+      </w:r>
+      <w:r>
+        <w:t>invasiverepairsinspectedandcompleted</w:t>
+      </w:r>
+      <w:proofErr w:type="spellEnd"/>
+      <w:proofErr w:type="gramEnd"/>
+      <w:r>
+        <w:t>===</w:t>
+      </w:r>
+      <w:r>
+        <w:rPr>
+          <w:rFonts w:ascii="Nunito" w:eastAsia="Nunito" w:hAnsi="Nunito" w:cs="Nunito"/>
+          <w:b/>
+          <w:bCs/>
+          <w:color w:val="FF0000"/>
+          <w:sz w:val="21"/>
+        </w:rPr>
+        <w:t>'</w:t>
+      </w:r>
+      <w:r>
+        <w:t>true</w:t>
+      </w:r>
+      <w:r>
+        <w:rPr>
+          <w:rFonts w:ascii="Nunito" w:eastAsia="Nunito" w:hAnsi="Nunito" w:cs="Nunito"/>
+          <w:b/>
+          <w:bCs/>
+          <w:color w:val="FF0000"/>
+          <w:sz w:val="21"/>
+        </w:rPr>
+        <w:t>'</w:t>
+      </w:r>
+      <w:r>
+        <w:t>+++</w:t>
+      </w:r>
+    </w:p>
+    <w:p>
+      <w:pPr>
+        <w:rPr>
+          <w:vanish/>
+        </w:rPr>
+      </w:pPr>
+    </w:p>
+    <w:tbl>
+      <w:tblPr>
+        <w:tblW w:w="11250" w:type="dxa"/>
+        <w:jc w:val="center"/>
+        <w:tblBorders>
+          <w:top w:val="single" w:sz="6" w:space="0" w:color="E3F1D5"/>
+          <w:left w:val="single" w:sz="6" w:space="0" w:color="E3F1D5"/>
+          <w:bottom w:val="single" w:sz="6" w:space="0" w:color="E3F1D5"/>
+          <w:right w:val="single" w:sz="6" w:space="0" w:color="E3F1D5"/>
+          <w:insideH w:val="nil"/>
+          <w:insideV w:val="nil"/>
+        </w:tblBorders>
+        <w:shd w:val="clear" w:color="auto" w:fill="F0F0F0"/>
+        <w:tblCellMar>
+          <w:top w:w="17" w:type="dxa"/>
+          <w:left w:w="17" w:type="dxa"/>
+          <w:bottom w:w="17" w:type="dxa"/>
+          <w:right w:w="17" w:type="dxa"/>
+        </w:tblCellMar>
+        <w:tblLook w:val="04A0" w:firstRow="1" w:lastRow="0" w:firstColumn="1" w:lastColumn="0" w:noHBand="0" w:noVBand="1"/>
+      </w:tblPr>
+      <w:tblGrid>
+        <w:gridCol w:w="5625"/>
+        <w:gridCol w:w="5625"/>
+      </w:tblGrid>
+      <w:tr>
+        <w:trPr>
+          <w:jc w:val="center"/>
+        </w:trPr>
+        <w:tc>
+          <w:tcPr>
+            <w:tcW w:w="5000" w:type="pct"/>
+            <w:gridSpan w:val="2"/>
+            <w:shd w:val="clear" w:color="auto" w:fill="888888"/>
+            <w:tcMar>
+              <w:top w:w="120" w:type="dxa"/>
+              <w:left w:w="120" w:type="dxa"/>
+              <w:bottom w:w="120" w:type="dxa"/>
+              <w:right w:w="120" w:type="dxa"/>
+            </w:tcMar>
+            <w:vAlign w:val="center"/>
+          </w:tcPr>
+          <w:p>
+            <w:pPr>
+              <w:jc w:val="center"/>
+              <w:rPr>
+                <w:rFonts w:ascii="Nunito" w:eastAsia="Nunito" w:hAnsi="Nunito" w:cs="Nunito"/>
+                <w:color w:val="2F4F4F"/>
+              </w:rPr>
+            </w:pPr>
+            <w:r>
+              <w:rPr>
+                <w:rFonts w:ascii="Nunito" w:eastAsia="Nunito" w:hAnsi="Nunito" w:cs="Nunito"/>
+                <w:b/>
+                <w:bCs/>
+                <w:color w:val="2F4F4F"/>
+              </w:rPr>
+              <w:t>Conclusive Report</w:t>
+            </w:r>
+          </w:p>
+        </w:tc>
+      </w:tr>
+      <w:tr>
+        <w:trPr>
+          <w:jc w:val="center"/>
+        </w:trPr>
+        <w:tc>
+          <w:tcPr>
+            <w:tcW w:w="2500" w:type="pct"/>
+            <w:shd w:val="clear" w:color="auto" w:fill="F0F0F0"/>
+            <w:tcMar>
+              <w:top w:w="120" w:type="dxa"/>
+              <w:left w:w="120" w:type="dxa"/>
+              <w:bottom w:w="120" w:type="dxa"/>
+              <w:right w:w="120" w:type="dxa"/>
+            </w:tcMar>
+            <w:vAlign w:val="center"/>
+          </w:tcPr>
+          <w:p>
+            <w:pPr>
+              <w:pStyle w:val="NormalWeb"/>
+              <w:rPr>
+                <w:rFonts w:ascii="Nunito" w:eastAsia="Nunito" w:hAnsi="Nunito" w:cs="Nunito"/>
+                <w:color w:val="2F4F4F"/>
+                <w:sz w:val="18"/>
+              </w:rPr>
+            </w:pPr>
+            <w:r>
+              <w:rPr>
+                <w:rFonts w:ascii="Nunito" w:eastAsia="Nunito" w:hAnsi="Nunito" w:cs="Nunito"/>
+                <w:b/>
+                <w:bCs/>
+                <w:color w:val="2F4F4F"/>
+                <w:sz w:val="18"/>
+              </w:rPr>
+              <w:t>Additional Considerations or Concerns</w:t>
+            </w:r>
+          </w:p>
+        </w:tc>
+        <w:tc>
+          <w:tcPr>
+            <w:tcW w:w="2500" w:type="pct"/>
+            <w:tcBorders>
+              <w:left w:val="threeDEngrave" w:sz="8" w:space="0" w:color="auto"/>
+            </w:tcBorders>
+            <w:shd w:val="clear" w:color="auto" w:fill="F0F0F0"/>
+            <w:tcMar>
+              <w:top w:w="120" w:type="dxa"/>
+              <w:left w:w="120" w:type="dxa"/>
+              <w:bottom w:w="120" w:type="dxa"/>
+              <w:right w:w="120" w:type="dxa"/>
+            </w:tcMar>
+            <w:vAlign w:val="center"/>
+          </w:tcPr>
+          <w:p>
+            <w:pPr>
+              <w:pStyle w:val="NormalWeb"/>
+              <w:rPr>
+                <w:rFonts w:ascii="Nunito" w:eastAsia="Nunito" w:hAnsi="Nunito" w:cs="Nunito"/>
+                <w:color w:val="2F4F4F"/>
+                <w:sz w:val="18"/>
+              </w:rPr>
+            </w:pPr>
+            <w:r>
+              <w:rPr>
+                <w:rFonts w:ascii="Nunito" w:eastAsia="Nunito" w:hAnsi="Nunito" w:cs="Nunito"/>
+                <w:b/>
+                <w:bCs/>
+                <w:color w:val="2F4F4F"/>
+                <w:sz w:val="21"/>
+              </w:rPr>
+              <w:t xml:space="preserve">+++INS </w:t>
+            </w:r>
+            <w:proofErr w:type="spellStart"/>
+            <w:proofErr w:type="gramStart"/>
+            <w:r>
+              <w:rPr>
+                <w:rFonts w:ascii="Nunito" w:eastAsia="Nunito" w:hAnsi="Nunito" w:cs="Nunito"/>
+                <w:b/>
+                <w:bCs/>
+                <w:color w:val="2F4F4F"/>
+                <w:sz w:val="21"/>
+              </w:rPr>
+              <w:t>section.</w:t>
+            </w:r>
+            <w:r>
+              <w:rPr>
+                <w:rFonts w:ascii="Nunito" w:eastAsia="Nunito" w:hAnsi="Nunito" w:cs="Nunito"/>
+                <w:b/>
+                <w:bCs/>
+                <w:color w:val="2F4F4F"/>
+                <w:sz w:val="21"/>
+              </w:rPr>
+              <w:t>conclusive</w:t>
+            </w:r>
+            <w:r>
+              <w:rPr>
+                <w:rFonts w:ascii="Nunito" w:eastAsia="Nunito" w:hAnsi="Nunito" w:cs="Nunito"/>
+                <w:b/>
+                <w:bCs/>
+                <w:color w:val="2F4F4F"/>
+                <w:sz w:val="21"/>
+              </w:rPr>
+              <w:t>additionalconsiderations</w:t>
+            </w:r>
+            <w:proofErr w:type="spellEnd"/>
+            <w:proofErr w:type="gramEnd"/>
+            <w:r>
+              <w:rPr>
+                <w:rFonts w:ascii="Nunito" w:eastAsia="Nunito" w:hAnsi="Nunito" w:cs="Nunito"/>
+                <w:b/>
+                <w:bCs/>
+                <w:color w:val="2F4F4F"/>
+                <w:sz w:val="21"/>
+              </w:rPr>
+              <w:t>+++</w:t>
+            </w:r>
+          </w:p>
+        </w:tc>
+      </w:tr>
+      <w:tr>
+        <w:trPr>
+          <w:jc w:val="center"/>
+        </w:trPr>
+        <w:tc>
+          <w:tcPr>
+            <w:tcW w:w="2500" w:type="pct"/>
+            <w:shd w:val="clear" w:color="auto" w:fill="C0C0C0"/>
+            <w:tcMar>
+              <w:top w:w="120" w:type="dxa"/>
+              <w:left w:w="120" w:type="dxa"/>
+              <w:bottom w:w="120" w:type="dxa"/>
+              <w:right w:w="120" w:type="dxa"/>
+            </w:tcMar>
+            <w:vAlign w:val="center"/>
+          </w:tcPr>
+          <w:p>
+            <w:pPr>
+              <w:pStyle w:val="NormalWeb"/>
+              <w:rPr>
+                <w:rFonts w:ascii="Nunito" w:eastAsia="Nunito" w:hAnsi="Nunito" w:cs="Nunito"/>
+                <w:color w:val="2F4F4F"/>
+                <w:sz w:val="18"/>
+              </w:rPr>
+            </w:pPr>
+            <w:r>
+              <w:rPr>
+                <w:rFonts w:ascii="Nunito" w:eastAsia="Nunito" w:hAnsi="Nunito" w:cs="Nunito"/>
+                <w:b/>
+                <w:bCs/>
+                <w:color w:val="2F4F4F"/>
+                <w:sz w:val="18"/>
+              </w:rPr>
+              <w:t>Life Expectancy (EEE)</w:t>
+            </w:r>
+          </w:p>
+        </w:tc>
+        <w:tc>
+          <w:tcPr>
+            <w:tcW w:w="2500" w:type="pct"/>
+            <w:tcBorders>
+              <w:left w:val="threeDEngrave" w:sz="8" w:space="0" w:color="auto"/>
+            </w:tcBorders>
+            <w:shd w:val="clear" w:color="auto" w:fill="C0C0C0"/>
+            <w:tcMar>
+              <w:top w:w="120" w:type="dxa"/>
+              <w:left w:w="120" w:type="dxa"/>
+              <w:bottom w:w="120" w:type="dxa"/>
+              <w:right w:w="120" w:type="dxa"/>
+            </w:tcMar>
+            <w:vAlign w:val="center"/>
+          </w:tcPr>
+          <w:p>
+            <w:pPr>
+              <w:pStyle w:val="NormalWeb"/>
+              <w:rPr>
+                <w:rFonts w:ascii="Nunito" w:eastAsia="Nunito" w:hAnsi="Nunito" w:cs="Nunito"/>
+                <w:b/>
+                <w:bCs/>
+                <w:color w:val="2F4F4F"/>
+                <w:sz w:val="21"/>
+                <w:lang w:val="en-IN"/>
+              </w:rPr>
+            </w:pPr>
+            <w:r>
+              <w:rPr>
+                <w:rFonts w:ascii="Nunito" w:eastAsia="Nunito" w:hAnsi="Nunito" w:cs="Nunito"/>
+                <w:b/>
+                <w:bCs/>
+                <w:color w:val="2F4F4F"/>
+                <w:sz w:val="21"/>
+              </w:rPr>
+              <w:t xml:space="preserve">+++INS </w:t>
+            </w:r>
+            <w:proofErr w:type="spellStart"/>
+            <w:proofErr w:type="gramStart"/>
+            <w:r>
+              <w:rPr>
+                <w:rFonts w:ascii="Nunito" w:eastAsia="Nunito" w:hAnsi="Nunito" w:cs="Nunito"/>
+                <w:b/>
+                <w:bCs/>
+                <w:color w:val="2F4F4F"/>
+                <w:sz w:val="21"/>
+              </w:rPr>
+              <w:t>section.conclusiveeee</w:t>
+            </w:r>
+            <w:proofErr w:type="spellEnd"/>
+            <w:proofErr w:type="gramEnd"/>
+            <w:r>
+              <w:rPr>
+                <w:rFonts w:ascii="Nunito" w:eastAsia="Nunito" w:hAnsi="Nunito" w:cs="Nunito"/>
+                <w:b/>
+                <w:bCs/>
+                <w:color w:val="2F4F4F"/>
+                <w:sz w:val="21"/>
+              </w:rPr>
+              <w:t>+++</w:t>
+            </w:r>
+          </w:p>
+        </w:tc>
+      </w:tr>
+      <w:tr>
+        <w:trPr>
+          <w:jc w:val="center"/>
+        </w:trPr>
+        <w:tc>
+          <w:tcPr>
+            <w:tcW w:w="2500" w:type="pct"/>
+            <w:shd w:val="clear" w:color="auto" w:fill="F0F0F0"/>
+            <w:tcMar>
+              <w:top w:w="120" w:type="dxa"/>
+              <w:left w:w="120" w:type="dxa"/>
+              <w:bottom w:w="120" w:type="dxa"/>
+              <w:right w:w="120" w:type="dxa"/>
+            </w:tcMar>
+            <w:vAlign w:val="center"/>
+          </w:tcPr>
+          <w:p>
+            <w:pPr>
+              <w:pStyle w:val="NormalWeb"/>
+              <w:rPr>
+                <w:rFonts w:ascii="Nunito" w:eastAsia="Nunito" w:hAnsi="Nunito" w:cs="Nunito"/>
+                <w:color w:val="2F4F4F"/>
+                <w:sz w:val="18"/>
+              </w:rPr>
+            </w:pPr>
+            <w:r>
+              <w:rPr>
+                <w:rFonts w:ascii="Nunito" w:eastAsia="Nunito" w:hAnsi="Nunito" w:cs="Nunito"/>
+                <w:b/>
+                <w:bCs/>
+                <w:color w:val="2F4F4F"/>
+                <w:sz w:val="18"/>
+              </w:rPr>
+              <w:t>Life Expectancy (LBC)</w:t>
+            </w:r>
+          </w:p>
+        </w:tc>
+        <w:tc>
+          <w:tcPr>
+            <w:tcW w:w="2500" w:type="pct"/>
+            <w:tcBorders>
+              <w:left w:val="threeDEngrave" w:sz="8" w:space="0" w:color="auto"/>
+            </w:tcBorders>
+            <w:shd w:val="clear" w:color="auto" w:fill="F0F0F0"/>
+            <w:tcMar>
+              <w:top w:w="120" w:type="dxa"/>
+              <w:left w:w="120" w:type="dxa"/>
+              <w:bottom w:w="120" w:type="dxa"/>
+              <w:right w:w="120" w:type="dxa"/>
+            </w:tcMar>
+            <w:vAlign w:val="center"/>
+          </w:tcPr>
+          <w:p>
+            <w:pPr>
+              <w:pStyle w:val="NormalWeb"/>
+              <w:rPr>
+                <w:rFonts w:ascii="Nunito" w:eastAsia="Nunito" w:hAnsi="Nunito" w:cs="Nunito"/>
+                <w:color w:val="2F4F4F"/>
+                <w:sz w:val="18"/>
+              </w:rPr>
+            </w:pPr>
+            <w:r>
+              <w:rPr>
+                <w:rFonts w:ascii="Nunito" w:eastAsia="Nunito" w:hAnsi="Nunito" w:cs="Nunito"/>
+                <w:b/>
+                <w:bCs/>
+                <w:color w:val="2F4F4F"/>
+                <w:sz w:val="21"/>
+              </w:rPr>
+              <w:t xml:space="preserve">+++INS </w:t>
+            </w:r>
+            <w:proofErr w:type="spellStart"/>
+            <w:proofErr w:type="gramStart"/>
+            <w:r>
+              <w:rPr>
+                <w:rFonts w:ascii="Nunito" w:eastAsia="Nunito" w:hAnsi="Nunito" w:cs="Nunito"/>
+                <w:b/>
+                <w:bCs/>
+                <w:color w:val="2F4F4F"/>
+                <w:sz w:val="21"/>
+              </w:rPr>
+              <w:t>section.conclusivelbc</w:t>
+            </w:r>
+            <w:proofErr w:type="spellEnd"/>
+            <w:proofErr w:type="gramEnd"/>
+            <w:r>
+              <w:rPr>
+                <w:rFonts w:ascii="Nunito" w:eastAsia="Nunito" w:hAnsi="Nunito" w:cs="Nunito"/>
+                <w:b/>
+                <w:bCs/>
+                <w:color w:val="2F4F4F"/>
+                <w:sz w:val="21"/>
+              </w:rPr>
+              <w:t>+++</w:t>
+            </w:r>
+          </w:p>
+        </w:tc>
+      </w:tr>
+      <w:tr>
+        <w:trPr>
+          <w:jc w:val="center"/>
+        </w:trPr>
+        <w:tc>
+          <w:tcPr>
+            <w:tcW w:w="2500" w:type="pct"/>
+            <w:shd w:val="clear" w:color="auto" w:fill="C0C0C0"/>
+            <w:tcMar>
+              <w:top w:w="120" w:type="dxa"/>
+              <w:left w:w="120" w:type="dxa"/>
+              <w:bottom w:w="120" w:type="dxa"/>
+              <w:right w:w="120" w:type="dxa"/>
+            </w:tcMar>
+            <w:vAlign w:val="center"/>
+          </w:tcPr>
+          <w:p>
+            <w:pPr>
+              <w:pStyle w:val="NormalWeb"/>
+              <w:rPr>
+                <w:rFonts w:ascii="Nunito" w:eastAsia="Nunito" w:hAnsi="Nunito" w:cs="Nunito"/>
+                <w:color w:val="2F4F4F"/>
+                <w:sz w:val="18"/>
+              </w:rPr>
+            </w:pPr>
+            <w:r>
+              <w:rPr>
+                <w:rFonts w:ascii="Nunito" w:eastAsia="Nunito" w:hAnsi="Nunito" w:cs="Nunito"/>
+                <w:b/>
+                <w:bCs/>
+                <w:color w:val="2F4F4F"/>
+                <w:sz w:val="18"/>
+              </w:rPr>
+              <w:t>Life Expectancy (AWE)</w:t>
+            </w:r>
+          </w:p>
+        </w:tc>
+        <w:tc>
+          <w:tcPr>
+            <w:tcW w:w="2500" w:type="pct"/>
+            <w:tcBorders>
+              <w:left w:val="threeDEngrave" w:sz="8" w:space="0" w:color="auto"/>
+            </w:tcBorders>
+            <w:shd w:val="clear" w:color="auto" w:fill="C0C0C0"/>
+            <w:tcMar>
+              <w:top w:w="120" w:type="dxa"/>
+              <w:left w:w="120" w:type="dxa"/>
+              <w:bottom w:w="120" w:type="dxa"/>
+              <w:right w:w="120" w:type="dxa"/>
+            </w:tcMar>
+            <w:vAlign w:val="center"/>
+          </w:tcPr>
+          <w:p>
+            <w:pPr>
+              <w:pStyle w:val="NormalWeb"/>
+              <w:rPr>
+                <w:rFonts w:ascii="Nunito" w:eastAsia="Nunito" w:hAnsi="Nunito" w:cs="Nunito"/>
+                <w:color w:val="2F4F4F"/>
+                <w:sz w:val="18"/>
+              </w:rPr>
+            </w:pPr>
+            <w:r>
+              <w:rPr>
+                <w:rFonts w:ascii="Nunito" w:eastAsia="Nunito" w:hAnsi="Nunito" w:cs="Nunito"/>
+                <w:b/>
+                <w:bCs/>
+                <w:color w:val="2F4F4F"/>
+                <w:sz w:val="21"/>
+              </w:rPr>
+              <w:t xml:space="preserve">+++INS </w:t>
+            </w:r>
+            <w:proofErr w:type="spellStart"/>
+            <w:proofErr w:type="gramStart"/>
+            <w:r>
+              <w:rPr>
+                <w:rFonts w:ascii="Nunito" w:eastAsia="Nunito" w:hAnsi="Nunito" w:cs="Nunito"/>
+                <w:b/>
+                <w:bCs/>
+                <w:color w:val="2F4F4F"/>
+                <w:sz w:val="21"/>
+              </w:rPr>
+              <w:t>section.conclusiveawe</w:t>
+            </w:r>
+            <w:proofErr w:type="spellEnd"/>
+            <w:proofErr w:type="gramEnd"/>
+            <w:r>
+              <w:rPr>
+                <w:rFonts w:ascii="Nunito" w:eastAsia="Nunito" w:hAnsi="Nunito" w:cs="Nunito"/>
+                <w:b/>
+                <w:bCs/>
+                <w:color w:val="2F4F4F"/>
+                <w:sz w:val="21"/>
+              </w:rPr>
+              <w:t>+++</w:t>
+            </w:r>
+          </w:p>
+        </w:tc>
+      </w:tr>
+    </w:tbl>
+    <w:p>
+      <w:pPr>
+        <w:rPr>
+          <w:vanish/>
+        </w:rPr>
+      </w:pPr>
+    </w:p>
+    <w:tbl>
+      <w:tblPr>
+        <w:tblW w:w="11250" w:type="dxa"/>
+        <w:jc w:val="center"/>
+        <w:tblBorders>
+          <w:top w:val="single" w:sz="6" w:space="0" w:color="E3F1D5"/>
+          <w:left w:val="single" w:sz="6" w:space="0" w:color="E3F1D5"/>
+          <w:bottom w:val="single" w:sz="6" w:space="0" w:color="E3F1D5"/>
+          <w:right w:val="single" w:sz="6" w:space="0" w:color="E3F1D5"/>
+          <w:insideH w:val="nil"/>
+          <w:insideV w:val="nil"/>
+        </w:tblBorders>
+        <w:shd w:val="clear" w:color="auto" w:fill="F0F0F0"/>
+        <w:tblCellMar>
+          <w:top w:w="17" w:type="dxa"/>
+          <w:left w:w="17" w:type="dxa"/>
+          <w:bottom w:w="17" w:type="dxa"/>
+          <w:right w:w="17" w:type="dxa"/>
+        </w:tblCellMar>
+        <w:tblLook w:val="04A0" w:firstRow="1" w:lastRow="0" w:firstColumn="1" w:lastColumn="0" w:noHBand="0" w:noVBand="1"/>
+      </w:tblPr>
+      <w:tblGrid>
+        <w:gridCol w:w="3240"/>
+        <w:gridCol w:w="2670"/>
+        <w:gridCol w:w="2670"/>
+        <w:gridCol w:w="2670"/>
+      </w:tblGrid>
+      <w:tr>
+        <w:trPr>
+          <w:jc w:val="center"/>
+        </w:trPr>
+        <w:tc>
+          <w:tcPr>
+            <w:tcW w:w="5000" w:type="pct"/>
+            <w:gridSpan w:val="4"/>
+            <w:tcBorders>
+              <w:bottom w:val="nil"/>
+            </w:tcBorders>
+            <w:shd w:val="clear" w:color="auto" w:fill="888888"/>
+            <w:tcMar>
+              <w:top w:w="120" w:type="dxa"/>
+              <w:left w:w="120" w:type="dxa"/>
+              <w:bottom w:w="120" w:type="dxa"/>
+              <w:right w:w="120" w:type="dxa"/>
+            </w:tcMar>
+            <w:vAlign w:val="center"/>
+          </w:tcPr>
+          <w:p>
+            <w:pPr>
+              <w:jc w:val="center"/>
+              <w:rPr>
+                <w:rFonts w:ascii="Nunito" w:eastAsia="Nunito" w:hAnsi="Nunito" w:cs="Nunito"/>
+                <w:color w:val="2F4F4F"/>
+                <w:sz w:val="21"/>
+              </w:rPr>
+            </w:pPr>
+            <w:r>
+              <w:rPr>
+                <w:rFonts w:ascii="Nunito" w:eastAsia="Nunito" w:hAnsi="Nunito" w:cs="Nunito"/>
+                <w:b/>
+                <w:bCs/>
+                <w:color w:val="2F4F4F"/>
+                <w:sz w:val="21"/>
+              </w:rPr>
+              <w:t>Conclusive Photos</w:t>
+            </w:r>
+          </w:p>
+        </w:tc>
+      </w:tr>
+      <w:tr>
+        <w:trPr>
+          <w:jc w:val="center"/>
+        </w:trPr>
+        <w:tc>
+          <w:tcPr>
+            <w:tcW w:w="1250" w:type="pct"/>
+            <w:tcBorders>
+              <w:top w:val="nil"/>
+              <w:left w:val="nil"/>
+              <w:bottom w:val="nil"/>
+              <w:right w:val="nil"/>
+            </w:tcBorders>
+            <w:shd w:val="clear" w:color="auto" w:fill="auto"/>
+            <w:vAlign w:val="center"/>
+          </w:tcPr>
+          <w:p>
+            <w:pPr>
+              <w:jc w:val="center"/>
+            </w:pPr>
+            <w:r>
+              <w:t xml:space="preserve">+++FOR </w:t>
+            </w:r>
+            <w:proofErr w:type="gramStart"/>
+            <w:r>
+              <w:t>image</w:t>
+            </w:r>
+            <w:r>
+              <w:t xml:space="preserve"> </w:t>
+            </w:r>
+            <w:r>
+              <w:t xml:space="preserve"> IN</w:t>
+            </w:r>
+            <w:proofErr w:type="gramEnd"/>
+            <w:r>
+              <w:t xml:space="preserve"> </w:t>
+            </w:r>
+            <w:proofErr w:type="spellStart"/>
+            <w:r>
+              <w:t>getChunks</w:t>
+            </w:r>
+            <w:proofErr w:type="spellEnd"/>
+          </w:p>
+          <w:p>
+            <w:pPr>
+              <w:jc w:val="center"/>
+            </w:pPr>
+            <w:r>
+              <w:t>(</w:t>
+            </w:r>
+            <w:proofErr w:type="gramStart"/>
+            <w:r>
+              <w:t>section</w:t>
+            </w:r>
+            <w:r>
+              <w:t>.</w:t>
+            </w:r>
+            <w:r>
+              <w:t>conclusiveImages</w:t>
+            </w:r>
+            <w:proofErr w:type="gramEnd"/>
+            <w:r>
+              <w:t>,4)</w:t>
+            </w:r>
+            <w:r>
+              <w:t>+++</w:t>
+            </w:r>
+          </w:p>
+          <w:p>
+            <w:pPr>
+              <w:jc w:val="center"/>
+            </w:pPr>
+          </w:p>
+        </w:tc>
+        <w:tc>
+          <w:tcPr>
+            <w:tcW w:w="1250" w:type="pct"/>
+            <w:tcBorders>
+              <w:top w:val="nil"/>
+              <w:left w:val="nil"/>
+              <w:bottom w:val="nil"/>
+              <w:right w:val="nil"/>
+            </w:tcBorders>
+            <w:shd w:val="clear" w:color="auto" w:fill="auto"/>
+            <w:vAlign w:val="center"/>
+          </w:tcPr>
+          <w:p>
+            <w:pPr>
+              <w:jc w:val="center"/>
+            </w:pPr>
+          </w:p>
+        </w:tc>
+        <w:tc>
+          <w:tcPr>
+            <w:tcW w:w="1250" w:type="pct"/>
+            <w:tcBorders>
+              <w:top w:val="nil"/>
+              <w:left w:val="nil"/>
+              <w:bottom w:val="nil"/>
+              <w:right w:val="nil"/>
+            </w:tcBorders>
+            <w:shd w:val="clear" w:color="auto" w:fill="auto"/>
+            <w:vAlign w:val="center"/>
+          </w:tcPr>
+          <w:p>
+            <w:pPr>
+              <w:jc w:val="center"/>
+            </w:pPr>
+          </w:p>
+        </w:tc>
+        <w:tc>
+          <w:tcPr>
+            <w:tcW w:w="1250" w:type="pct"/>
+            <w:tcBorders>
+              <w:top w:val="nil"/>
+              <w:left w:val="nil"/>
+              <w:bottom w:val="nil"/>
+              <w:right w:val="nil"/>
+            </w:tcBorders>
+            <w:shd w:val="clear" w:color="auto" w:fill="auto"/>
+            <w:vAlign w:val="center"/>
+          </w:tcPr>
+          <w:p>
+            <w:pPr>
+              <w:jc w:val="center"/>
+            </w:pPr>
+          </w:p>
+        </w:tc>
+      </w:tr>
+      <w:tr>
+        <w:trPr>
+          <w:jc w:val="center"/>
+        </w:trPr>
+        <w:tc>
+          <w:tcPr>
+            <w:tcW w:w="1250" w:type="pct"/>
+            <w:tcBorders>
+              <w:top w:val="nil"/>
+              <w:left w:val="nil"/>
+              <w:bottom w:val="nil"/>
+              <w:right w:val="nil"/>
+            </w:tcBorders>
+            <w:shd w:val="clear" w:color="auto" w:fill="auto"/>
+            <w:vAlign w:val="center"/>
+          </w:tcPr>
+          <w:p>
+            <w:pPr>
+              <w:jc w:val="center"/>
+              <w:rPr>
+                <w:rFonts w:ascii="Nunito" w:eastAsia="Nunito" w:hAnsi="Nunito" w:cs="Nunito"/>
+                <w:color w:val="2F4F4F"/>
+              </w:rPr>
+            </w:pPr>
+            <w:r>
+              <w:t>+++IMAGE tile($</w:t>
+            </w:r>
+            <w:proofErr w:type="gramStart"/>
+            <w:r>
+              <w:t>image[</w:t>
+            </w:r>
+            <w:proofErr w:type="gramEnd"/>
+            <w:r>
+              <w:t>0])+++</w:t>
+            </w:r>
+          </w:p>
+        </w:tc>
+        <w:tc>
+          <w:tcPr>
+            <w:tcW w:w="1250" w:type="pct"/>
+            <w:tcBorders>
+              <w:top w:val="nil"/>
+              <w:left w:val="nil"/>
+              <w:bottom w:val="nil"/>
+              <w:right w:val="nil"/>
+            </w:tcBorders>
+            <w:shd w:val="clear" w:color="auto" w:fill="auto"/>
+            <w:vAlign w:val="center"/>
+          </w:tcPr>
+          <w:p>
+            <w:pPr>
+              <w:jc w:val="center"/>
+              <w:rPr>
+                <w:rFonts w:ascii="Nunito" w:eastAsia="Nunito" w:hAnsi="Nunito" w:cs="Nunito"/>
+                <w:color w:val="2F4F4F"/>
+              </w:rPr>
+            </w:pPr>
+            <w:r>
+              <w:t>+++IMAGE tile($</w:t>
+            </w:r>
+            <w:proofErr w:type="gramStart"/>
+            <w:r>
+              <w:t>image[</w:t>
+            </w:r>
+            <w:proofErr w:type="gramEnd"/>
+            <w:r>
+              <w:t>1])+++</w:t>
+            </w:r>
+          </w:p>
+        </w:tc>
+        <w:tc>
+          <w:tcPr>
+            <w:tcW w:w="1250" w:type="pct"/>
+            <w:tcBorders>
+              <w:top w:val="nil"/>
+              <w:left w:val="nil"/>
+              <w:bottom w:val="nil"/>
+              <w:right w:val="nil"/>
+            </w:tcBorders>
+            <w:shd w:val="clear" w:color="auto" w:fill="auto"/>
+            <w:vAlign w:val="center"/>
+          </w:tcPr>
+          <w:p>
+            <w:pPr>
+              <w:jc w:val="center"/>
+              <w:rPr>
+                <w:rFonts w:ascii="Nunito" w:eastAsia="Nunito" w:hAnsi="Nunito" w:cs="Nunito"/>
+                <w:color w:val="2F4F4F"/>
+              </w:rPr>
+            </w:pPr>
+            <w:r>
+              <w:t>+++IMAGE tile($</w:t>
+            </w:r>
+            <w:proofErr w:type="gramStart"/>
+            <w:r>
+              <w:t>image[</w:t>
+            </w:r>
+            <w:proofErr w:type="gramEnd"/>
+            <w:r>
+              <w:t>2])+++</w:t>
+            </w:r>
+          </w:p>
+        </w:tc>
+        <w:tc>
+          <w:tcPr>
+            <w:tcW w:w="1250" w:type="pct"/>
+            <w:tcBorders>
+              <w:top w:val="nil"/>
+              <w:left w:val="nil"/>
+              <w:bottom w:val="nil"/>
+              <w:right w:val="nil"/>
+            </w:tcBorders>
+            <w:shd w:val="clear" w:color="auto" w:fill="auto"/>
+            <w:vAlign w:val="center"/>
+          </w:tcPr>
+          <w:p>
+            <w:pPr>
+              <w:jc w:val="center"/>
+              <w:rPr>
+                <w:rFonts w:ascii="Nunito" w:eastAsia="Nunito" w:hAnsi="Nunito" w:cs="Nunito"/>
+                <w:color w:val="2F4F4F"/>
+              </w:rPr>
+            </w:pPr>
+            <w:r>
+              <w:t>+++IMAGE tile($</w:t>
+            </w:r>
+            <w:proofErr w:type="gramStart"/>
+            <w:r>
+              <w:t>image[</w:t>
+            </w:r>
+            <w:proofErr w:type="gramEnd"/>
+            <w:r>
+              <w:t>3])+++</w:t>
+            </w:r>
+          </w:p>
+        </w:tc>
+      </w:tr>
+      <w:tr>
+        <w:trPr>
+          <w:jc w:val="center"/>
+        </w:trPr>
+        <w:tc>
+          <w:tcPr>
+            <w:tcW w:w="5000" w:type="pct"/>
+            <w:gridSpan w:val="4"/>
+            <w:tcBorders>
+              <w:top w:val="nil"/>
+              <w:left w:val="nil"/>
+              <w:bottom w:val="nil"/>
+              <w:right w:val="nil"/>
+            </w:tcBorders>
+            <w:shd w:val="clear" w:color="auto" w:fill="auto"/>
+            <w:vAlign w:val="center"/>
+          </w:tcPr>
+          <w:p>
+            <w:r>
+              <w:t xml:space="preserve">+++END-FOR </w:t>
+            </w:r>
+            <w:r>
+              <w:t>image</w:t>
+            </w:r>
+            <w:r>
+              <w:t xml:space="preserve">+++  </w:t>
+            </w:r>
+          </w:p>
+        </w:tc>
+      </w:tr>
     </w:tbl>
     <w:p/>
     <w:p>
+      <w:pPr>
+        <w:ind w:left="720" w:firstLine="720"/>
+      </w:pPr>
       <w:r>
         <w:t>+++END-IF+++</w:t>
       </w:r>
     </w:p>
     <w:p>
-      <w:bookmarkStart w:id="64" w:name="OLE_LINK118"/>
-      <w:bookmarkStart w:id="65" w:name="OLE_LINK119"/>
+      <w:pPr>
+        <w:ind w:left="720" w:firstLine="720"/>
+      </w:pPr>
+      <w:r>
+        <w:t xml:space="preserve">+++IF </w:t>
+      </w:r>
+      <w:proofErr w:type="spellStart"/>
+      <w:proofErr w:type="gramStart"/>
+      <w:r>
+        <w:t>section.</w:t>
+      </w:r>
+      <w:r>
+        <w:t>invasiverepairsinspectedandcompleted</w:t>
+      </w:r>
+      <w:proofErr w:type="spellEnd"/>
+      <w:proofErr w:type="gramEnd"/>
+      <w:r>
+        <w:t>===</w:t>
+      </w:r>
+      <w:r>
+        <w:rPr>
+          <w:rFonts w:ascii="Nunito" w:eastAsia="Nunito" w:hAnsi="Nunito" w:cs="Nunito"/>
+          <w:b/>
+          <w:bCs/>
+          <w:color w:val="FF0000"/>
+          <w:sz w:val="21"/>
+        </w:rPr>
+        <w:t>'</w:t>
+      </w:r>
+      <w:r>
+        <w:t>false</w:t>
+      </w:r>
+      <w:r>
+        <w:rPr>
+          <w:rFonts w:ascii="Nunito" w:eastAsia="Nunito" w:hAnsi="Nunito" w:cs="Nunito"/>
+          <w:b/>
+          <w:bCs/>
+          <w:color w:val="FF0000"/>
+          <w:sz w:val="21"/>
+        </w:rPr>
+        <w:t>'</w:t>
+      </w:r>
+      <w:r>
+        <w:t>+++</w:t>
+      </w:r>
+    </w:p>
+    <w:tbl>
+      <w:tblPr>
+        <w:tblW w:w="11250" w:type="dxa"/>
+        <w:jc w:val="center"/>
+        <w:tblBorders>
+          <w:top w:val="single" w:sz="6" w:space="0" w:color="E3F1D5"/>
+          <w:left w:val="single" w:sz="6" w:space="0" w:color="E3F1D5"/>
+          <w:bottom w:val="single" w:sz="6" w:space="0" w:color="E3F1D5"/>
+          <w:right w:val="single" w:sz="6" w:space="0" w:color="E3F1D5"/>
+          <w:insideH w:val="nil"/>
+          <w:insideV w:val="nil"/>
+        </w:tblBorders>
+        <w:shd w:val="clear" w:color="auto" w:fill="F0F0F0"/>
+        <w:tblCellMar>
+          <w:top w:w="17" w:type="dxa"/>
+          <w:left w:w="17" w:type="dxa"/>
+          <w:bottom w:w="17" w:type="dxa"/>
+          <w:right w:w="17" w:type="dxa"/>
+        </w:tblCellMar>
+        <w:tblLook w:val="04A0" w:firstRow="1" w:lastRow="0" w:firstColumn="1" w:lastColumn="0" w:noHBand="0" w:noVBand="1"/>
+      </w:tblPr>
+      <w:tblGrid>
+        <w:gridCol w:w="11250"/>
+      </w:tblGrid>
+      <w:tr>
+        <w:trPr>
+          <w:jc w:val="center"/>
+        </w:trPr>
+        <w:tc>
+          <w:tcPr>
+            <w:tcW w:w="5000" w:type="pct"/>
+            <w:shd w:val="clear" w:color="auto" w:fill="888888"/>
+            <w:tcMar>
+              <w:top w:w="120" w:type="dxa"/>
+              <w:left w:w="120" w:type="dxa"/>
+              <w:bottom w:w="120" w:type="dxa"/>
+              <w:right w:w="120" w:type="dxa"/>
+            </w:tcMar>
+            <w:vAlign w:val="center"/>
+          </w:tcPr>
+          <w:p>
+            <w:pPr>
+              <w:jc w:val="center"/>
+              <w:rPr>
+                <w:rFonts w:ascii="Nunito" w:eastAsia="Nunito" w:hAnsi="Nunito" w:cs="Nunito"/>
+                <w:color w:val="2F4F4F"/>
+              </w:rPr>
+            </w:pPr>
+            <w:r>
+              <w:rPr>
+                <w:rFonts w:ascii="Nunito" w:eastAsia="Nunito" w:hAnsi="Nunito" w:cs="Nunito"/>
+                <w:b/>
+                <w:bCs/>
+                <w:color w:val="2F4F4F"/>
+              </w:rPr>
+              <w:t>Conclusive Report</w:t>
+            </w:r>
+          </w:p>
+        </w:tc>
+      </w:tr>
+      <w:tr>
+        <w:trPr>
+          <w:jc w:val="center"/>
+        </w:trPr>
+        <w:tc>
+          <w:tcPr>
+            <w:tcW w:w="5000" w:type="pct"/>
+            <w:shd w:val="clear" w:color="auto" w:fill="F0F0F0"/>
+            <w:tcMar>
+              <w:top w:w="120" w:type="dxa"/>
+              <w:left w:w="120" w:type="dxa"/>
+              <w:bottom w:w="120" w:type="dxa"/>
+              <w:right w:w="120" w:type="dxa"/>
+            </w:tcMar>
+            <w:vAlign w:val="center"/>
+          </w:tcPr>
+          <w:p>
+            <w:pPr>
+              <w:pStyle w:val="NormalWeb"/>
+              <w:jc w:val="center"/>
+              <w:rPr>
+                <w:rFonts w:ascii="Nunito" w:eastAsia="Nunito" w:hAnsi="Nunito" w:cs="Nunito"/>
+                <w:color w:val="2F4F4F"/>
+                <w:sz w:val="18"/>
+              </w:rPr>
+            </w:pPr>
+            <w:r>
+              <w:rPr>
+                <w:rFonts w:ascii="Nunito" w:eastAsia="Nunito" w:hAnsi="Nunito" w:cs="Nunito"/>
+                <w:color w:val="2F4F4F"/>
+                <w:sz w:val="18"/>
+              </w:rPr>
+              <w:t>Conclusive inspection is not yet complete.</w:t>
+            </w:r>
+          </w:p>
+        </w:tc>
+      </w:tr>
+    </w:tbl>
+    <w:p>
+      <w:pPr>
+        <w:ind w:left="720" w:firstLine="720"/>
+      </w:pPr>
+      <w:r>
+        <w:t>+++END-IF+++</w:t>
+      </w:r>
+    </w:p>
+    <w:p>
+      <w:pPr>
+        <w:ind w:firstLine="720"/>
+      </w:pPr>
+      <w:r>
+        <w:t>+++END-IF+++</w:t>
+      </w:r>
+    </w:p>
+    <w:p>
+      <w:pPr>
+        <w:ind w:firstLine="720"/>
+      </w:pPr>
+      <w:r>
+        <w:t xml:space="preserve">+++IF </w:t>
+      </w:r>
+      <w:proofErr w:type="spellStart"/>
+      <w:proofErr w:type="gramStart"/>
+      <w:r>
+        <w:t>section.</w:t>
+      </w:r>
+      <w:bookmarkStart w:id="64" w:name="OLE_LINK134"/>
+      <w:bookmarkStart w:id="65" w:name="OLE_LINK135"/>
+      <w:r>
+        <w:t>propowneragreed</w:t>
+      </w:r>
+      <w:bookmarkEnd w:id="64"/>
+      <w:bookmarkEnd w:id="65"/>
+      <w:proofErr w:type="spellEnd"/>
+      <w:proofErr w:type="gramEnd"/>
+      <w:r>
+        <w:t>===</w:t>
+      </w:r>
+      <w:r>
+        <w:rPr>
+          <w:rFonts w:ascii="Nunito" w:eastAsia="Nunito" w:hAnsi="Nunito" w:cs="Nunito"/>
+          <w:b/>
+          <w:bCs/>
+          <w:color w:val="FF0000"/>
+          <w:sz w:val="21"/>
+        </w:rPr>
+        <w:t>'</w:t>
+      </w:r>
+      <w:r>
+        <w:t>false</w:t>
+      </w:r>
+      <w:r>
+        <w:rPr>
+          <w:rFonts w:ascii="Nunito" w:eastAsia="Nunito" w:hAnsi="Nunito" w:cs="Nunito"/>
+          <w:b/>
+          <w:bCs/>
+          <w:color w:val="FF0000"/>
+          <w:sz w:val="21"/>
+        </w:rPr>
+        <w:t>'</w:t>
+      </w:r>
+      <w:r>
+        <w:t>+++</w:t>
+      </w:r>
+    </w:p>
+    <w:tbl>
+      <w:tblPr>
+        <w:tblW w:w="11250" w:type="dxa"/>
+        <w:jc w:val="center"/>
+        <w:tblBorders>
+          <w:top w:val="single" w:sz="6" w:space="0" w:color="E3F1D5"/>
+          <w:left w:val="single" w:sz="6" w:space="0" w:color="E3F1D5"/>
+          <w:bottom w:val="single" w:sz="6" w:space="0" w:color="E3F1D5"/>
+          <w:right w:val="single" w:sz="6" w:space="0" w:color="E3F1D5"/>
+          <w:insideH w:val="nil"/>
+          <w:insideV w:val="nil"/>
+        </w:tblBorders>
+        <w:shd w:val="clear" w:color="auto" w:fill="F0F0F0"/>
+        <w:tblCellMar>
+          <w:top w:w="17" w:type="dxa"/>
+          <w:left w:w="17" w:type="dxa"/>
+          <w:bottom w:w="17" w:type="dxa"/>
+          <w:right w:w="17" w:type="dxa"/>
+        </w:tblCellMar>
+        <w:tblLook w:val="04A0" w:firstRow="1" w:lastRow="0" w:firstColumn="1" w:lastColumn="0" w:noHBand="0" w:noVBand="1"/>
+      </w:tblPr>
+      <w:tblGrid>
+        <w:gridCol w:w="11250"/>
+      </w:tblGrid>
+      <w:tr>
+        <w:trPr>
+          <w:jc w:val="center"/>
+        </w:trPr>
+        <w:tc>
+          <w:tcPr>
+            <w:tcW w:w="5000" w:type="pct"/>
+            <w:shd w:val="clear" w:color="auto" w:fill="888888"/>
+            <w:tcMar>
+              <w:top w:w="120" w:type="dxa"/>
+              <w:left w:w="120" w:type="dxa"/>
+              <w:bottom w:w="120" w:type="dxa"/>
+              <w:right w:w="120" w:type="dxa"/>
+            </w:tcMar>
+            <w:vAlign w:val="center"/>
+          </w:tcPr>
+          <w:p>
+            <w:pPr>
+              <w:jc w:val="center"/>
+              <w:rPr>
+                <w:rFonts w:ascii="Nunito" w:eastAsia="Nunito" w:hAnsi="Nunito" w:cs="Nunito"/>
+                <w:color w:val="2F4F4F"/>
+              </w:rPr>
+            </w:pPr>
+            <w:r>
+              <w:rPr>
+                <w:rFonts w:ascii="Nunito" w:eastAsia="Nunito" w:hAnsi="Nunito" w:cs="Nunito"/>
+                <w:b/>
+                <w:bCs/>
+                <w:color w:val="2F4F4F"/>
+              </w:rPr>
+              <w:t>Conclusive Report</w:t>
+            </w:r>
+          </w:p>
+        </w:tc>
+      </w:tr>
+      <w:tr>
+        <w:trPr>
+          <w:jc w:val="center"/>
+        </w:trPr>
+        <w:tc>
+          <w:tcPr>
+            <w:tcW w:w="5000" w:type="pct"/>
+            <w:shd w:val="clear" w:color="auto" w:fill="F0F0F0"/>
+            <w:tcMar>
+              <w:top w:w="120" w:type="dxa"/>
+              <w:left w:w="120" w:type="dxa"/>
+              <w:bottom w:w="120" w:type="dxa"/>
+              <w:right w:w="120" w:type="dxa"/>
+            </w:tcMar>
+            <w:vAlign w:val="center"/>
+          </w:tcPr>
+          <w:p>
+            <w:pPr>
+              <w:pStyle w:val="NormalWeb"/>
+              <w:jc w:val="center"/>
+              <w:rPr>
+                <w:rFonts w:ascii="Nunito" w:eastAsia="Nunito" w:hAnsi="Nunito" w:cs="Nunito"/>
+                <w:color w:val="2F4F4F"/>
+                <w:sz w:val="18"/>
+              </w:rPr>
+            </w:pPr>
+            <w:r>
+              <w:rPr>
+                <w:rFonts w:ascii="Nunito" w:eastAsia="Nunito" w:hAnsi="Nunito" w:cs="Nunito"/>
+                <w:color w:val="2F4F4F"/>
+                <w:sz w:val="18"/>
+              </w:rPr>
+              <w:t>AGAINST DECK INSPECTORS’ PROFESSIONAL ADVICE, THE CLIENT HAS NOT AUTHORIZED INVASIVE INSPECTION FOR THIS UNIT.</w:t>
+            </w:r>
+          </w:p>
+        </w:tc>
+      </w:tr>
+    </w:tbl>
+    <w:p>
+      <w:pPr>
+        <w:ind w:firstLine="720"/>
+      </w:pPr>
+      <w:r>
+        <w:t>+++END-IF+++</w:t>
+      </w:r>
+    </w:p>
+    <w:p>
+      <w:r>
+        <w:t>+++END-IF+++</w:t>
+      </w:r>
+    </w:p>
+    <w:p/>
+    <w:p>
+      <w:r>
+        <w:t>+++END-IF+++</w:t>
+      </w:r>
+    </w:p>
+    <w:p>
+      <w:bookmarkStart w:id="66" w:name="OLE_LINK118"/>
+      <w:bookmarkStart w:id="67" w:name="OLE_LINK119"/>
       <w:bookmarkEnd w:id="55"/>
       <w:bookmarkEnd w:id="56"/>
       <w:r>
@@ -5700,8 +6962,8 @@
           </w:p>
         </w:tc>
       </w:tr>
-      <w:bookmarkEnd w:id="64"/>
-      <w:bookmarkEnd w:id="65"/>
+      <w:bookmarkEnd w:id="66"/>
+      <w:bookmarkEnd w:id="67"/>
       <w:tr>
         <w:trPr>
           <w:jc w:val="center"/>
@@ -5734,6 +6996,7 @@
                 <w:bCs/>
                 <w:color w:val="2F4F4F"/>
               </w:rPr>
+              <w:lastRenderedPageBreak/>
               <w:t>Invasive Report</w:t>
             </w:r>
           </w:p>
@@ -5946,7 +7209,6 @@
               </w:rPr>
               <w:t xml:space="preserve">+++FOR </w:t>
             </w:r>
-            <w:proofErr w:type="gramStart"/>
             <w:r>
               <w:rPr>
                 <w:lang w:val="en-IN"/>
@@ -5963,74 +7225,53 @@
               <w:rPr>
                 <w:lang w:val="en-IN"/>
               </w:rPr>
-              <w:t xml:space="preserve"> IN</w:t>
-            </w:r>
-            <w:proofErr w:type="gramEnd"/>
+              <w:t xml:space="preserve"> IN </w:t>
+            </w:r>
+            <w:proofErr w:type="spellStart"/>
             <w:r>
               <w:rPr>
                 <w:lang w:val="en-IN"/>
               </w:rPr>
-              <w:t xml:space="preserve"> </w:t>
-            </w:r>
-            <w:proofErr w:type="spellStart"/>
-            <w:r>
+              <w:t>getChunks</w:t>
+            </w:r>
+            <w:proofErr w:type="spellEnd"/>
+          </w:p>
+          <w:p>
+            <w:pPr>
+              <w:jc w:val="center"/>
               <w:rPr>
                 <w:lang w:val="en-IN"/>
               </w:rPr>
-              <w:t>getChunks</w:t>
-            </w:r>
-            <w:proofErr w:type="spellEnd"/>
-          </w:p>
-          <w:p>
-            <w:pPr>
-              <w:jc w:val="center"/>
+            </w:pPr>
+            <w:r>
               <w:rPr>
                 <w:lang w:val="en-IN"/>
               </w:rPr>
-            </w:pPr>
+              <w:t>(section</w:t>
+            </w:r>
             <w:r>
               <w:rPr>
                 <w:lang w:val="en-IN"/>
               </w:rPr>
-              <w:t>(</w:t>
-            </w:r>
-            <w:proofErr w:type="gramStart"/>
+              <w:t>.</w:t>
+            </w:r>
             <w:r>
               <w:rPr>
                 <w:lang w:val="en-IN"/>
               </w:rPr>
-              <w:t>section</w:t>
+              <w:t>invasive</w:t>
             </w:r>
             <w:r>
               <w:rPr>
                 <w:lang w:val="en-IN"/>
               </w:rPr>
-              <w:t>.</w:t>
+              <w:t>I</w:t>
             </w:r>
             <w:r>
               <w:rPr>
                 <w:lang w:val="en-IN"/>
               </w:rPr>
-              <w:t>invasive</w:t>
-            </w:r>
-            <w:r>
-              <w:rPr>
-                <w:lang w:val="en-IN"/>
-              </w:rPr>
-              <w:t>I</w:t>
-            </w:r>
-            <w:r>
-              <w:rPr>
-                <w:lang w:val="en-IN"/>
-              </w:rPr>
-              <w:t>mages</w:t>
-            </w:r>
-            <w:proofErr w:type="gramEnd"/>
-            <w:r>
-              <w:rPr>
-                <w:lang w:val="en-IN"/>
-              </w:rPr>
-              <w:t>,4)</w:t>
+              <w:t>mages,4)</w:t>
             </w:r>
             <w:r>
               <w:rPr>
@@ -6278,8 +7519,8 @@
       </w:tr>
     </w:tbl>
     <w:p>
-      <w:bookmarkStart w:id="66" w:name="OLE_LINK109"/>
-      <w:bookmarkStart w:id="67" w:name="OLE_LINK110"/>
+      <w:bookmarkStart w:id="68" w:name="OLE_LINK109"/>
+      <w:bookmarkStart w:id="69" w:name="OLE_LINK110"/>
       <w:r>
         <w:t xml:space="preserve">+++IF </w:t>
       </w:r>
@@ -6288,17 +7529,17 @@
       <w:r>
         <w:t>section.</w:t>
       </w:r>
-      <w:bookmarkStart w:id="68" w:name="OLE_LINK130"/>
-      <w:bookmarkStart w:id="69" w:name="OLE_LINK131"/>
-      <w:bookmarkStart w:id="70" w:name="OLE_LINK12"/>
-      <w:bookmarkStart w:id="71" w:name="OLE_LINK22"/>
+      <w:bookmarkStart w:id="70" w:name="OLE_LINK130"/>
+      <w:bookmarkStart w:id="71" w:name="OLE_LINK131"/>
+      <w:bookmarkStart w:id="72" w:name="OLE_LINK12"/>
+      <w:bookmarkStart w:id="73" w:name="OLE_LINK22"/>
       <w:r>
         <w:t>furtherInvasiveRequired</w:t>
       </w:r>
-      <w:bookmarkEnd w:id="68"/>
-      <w:bookmarkEnd w:id="69"/>
       <w:bookmarkEnd w:id="70"/>
       <w:bookmarkEnd w:id="71"/>
+      <w:bookmarkEnd w:id="72"/>
+      <w:bookmarkEnd w:id="73"/>
       <w:proofErr w:type="spellEnd"/>
       <w:proofErr w:type="gramEnd"/>
       <w:r>
@@ -6343,15 +7584,15 @@
       <w:r>
         <w:t>section.</w:t>
       </w:r>
-      <w:bookmarkStart w:id="72" w:name="OLE_LINK13"/>
-      <w:bookmarkStart w:id="73" w:name="OLE_LINK14"/>
-      <w:bookmarkStart w:id="74" w:name="OLE_LINK23"/>
+      <w:bookmarkStart w:id="74" w:name="OLE_LINK13"/>
+      <w:bookmarkStart w:id="75" w:name="OLE_LINK14"/>
+      <w:bookmarkStart w:id="76" w:name="OLE_LINK23"/>
       <w:r>
         <w:t>propowneragreed</w:t>
       </w:r>
-      <w:bookmarkEnd w:id="72"/>
-      <w:bookmarkEnd w:id="73"/>
       <w:bookmarkEnd w:id="74"/>
+      <w:bookmarkEnd w:id="75"/>
+      <w:bookmarkEnd w:id="76"/>
       <w:proofErr w:type="spellEnd"/>
       <w:proofErr w:type="gramEnd"/>
       <w:r>
@@ -6388,8 +7629,8 @@
       <w:pPr>
         <w:ind w:left="720" w:firstLine="720"/>
       </w:pPr>
-      <w:bookmarkStart w:id="75" w:name="OLE_LINK114"/>
-      <w:bookmarkStart w:id="76" w:name="OLE_LINK115"/>
+      <w:bookmarkStart w:id="77" w:name="OLE_LINK114"/>
+      <w:bookmarkStart w:id="78" w:name="OLE_LINK115"/>
       <w:r>
         <w:t xml:space="preserve">+++IF </w:t>
       </w:r>
@@ -6398,15 +7639,15 @@
       <w:r>
         <w:t>section.</w:t>
       </w:r>
-      <w:bookmarkStart w:id="77" w:name="OLE_LINK132"/>
-      <w:bookmarkStart w:id="78" w:name="OLE_LINK133"/>
-      <w:bookmarkStart w:id="79" w:name="OLE_LINK15"/>
+      <w:bookmarkStart w:id="79" w:name="OLE_LINK132"/>
+      <w:bookmarkStart w:id="80" w:name="OLE_LINK133"/>
+      <w:bookmarkStart w:id="81" w:name="OLE_LINK15"/>
       <w:r>
         <w:t>invasiverepairsinspectedandcompleted</w:t>
       </w:r>
-      <w:bookmarkEnd w:id="77"/>
-      <w:bookmarkEnd w:id="78"/>
       <w:bookmarkEnd w:id="79"/>
+      <w:bookmarkEnd w:id="80"/>
+      <w:bookmarkEnd w:id="81"/>
       <w:proofErr w:type="spellEnd"/>
       <w:proofErr w:type="gramEnd"/>
       <w:r>
@@ -6439,18 +7680,8 @@
         <w:t>+++</w:t>
       </w:r>
     </w:p>
-    <w:p>
-      <w:r>
-        <w:br w:type="page"/>
-      </w:r>
-    </w:p>
-    <w:p>
-      <w:pPr>
-        <w:ind w:left="720" w:firstLine="720"/>
-      </w:pPr>
-    </w:p>
-    <w:bookmarkEnd w:id="75"/>
-    <w:bookmarkEnd w:id="76"/>
+    <w:bookmarkEnd w:id="77"/>
+    <w:bookmarkEnd w:id="78"/>
     <w:p>
       <w:pPr>
         <w:rPr>
@@ -6508,8 +7739,8 @@
                 <w:color w:val="2F4F4F"/>
               </w:rPr>
             </w:pPr>
-            <w:bookmarkStart w:id="80" w:name="OLE_LINK112"/>
-            <w:bookmarkStart w:id="81" w:name="OLE_LINK113"/>
+            <w:bookmarkStart w:id="82" w:name="OLE_LINK112"/>
+            <w:bookmarkStart w:id="83" w:name="OLE_LINK113"/>
             <w:r>
               <w:rPr>
                 <w:rFonts w:ascii="Nunito" w:eastAsia="Nunito" w:hAnsi="Nunito" w:cs="Nunito"/>
@@ -6603,7 +7834,27 @@
                 <w:color w:val="2F4F4F"/>
                 <w:sz w:val="21"/>
               </w:rPr>
-              <w:t>section.additionalconsiderations</w:t>
+              <w:t>section.</w:t>
+            </w:r>
+            <w:r>
+              <w:rPr>
+                <w:rFonts w:ascii="Nunito" w:eastAsia="Nunito" w:hAnsi="Nunito" w:cs="Nunito"/>
+                <w:b/>
+                <w:bCs/>
+                <w:color w:val="2F4F4F"/>
+                <w:sz w:val="21"/>
+              </w:rPr>
+              <w:t>conclusive</w:t>
+            </w:r>
+            <w:r>
+              <w:rPr>
+                <w:rFonts w:ascii="Nunito" w:eastAsia="Nunito" w:hAnsi="Nunito" w:cs="Nunito"/>
+                <w:b/>
+                <w:bCs/>
+                <w:color w:val="2F4F4F"/>
+                <w:sz w:val="21"/>
+              </w:rPr>
+              <w:t>additionalconsiderations</w:t>
             </w:r>
             <w:proofErr w:type="spellEnd"/>
             <w:proofErr w:type="gramEnd"/>
@@ -6620,8 +7871,8 @@
           </w:p>
         </w:tc>
       </w:tr>
-      <w:bookmarkEnd w:id="80"/>
-      <w:bookmarkEnd w:id="81"/>
+      <w:bookmarkEnd w:id="82"/>
+      <w:bookmarkEnd w:id="83"/>
       <w:tr>
         <w:trPr>
           <w:jc w:val="center"/>
@@ -7025,7 +8276,6 @@
               </w:rPr>
               <w:t xml:space="preserve">+++FOR </w:t>
             </w:r>
-            <w:proofErr w:type="gramStart"/>
             <w:r>
               <w:rPr>
                 <w:lang w:val="en-IN"/>
@@ -7042,62 +8292,41 @@
               <w:rPr>
                 <w:lang w:val="en-IN"/>
               </w:rPr>
-              <w:t xml:space="preserve"> IN</w:t>
-            </w:r>
-            <w:proofErr w:type="gramEnd"/>
+              <w:t xml:space="preserve"> IN </w:t>
+            </w:r>
+            <w:proofErr w:type="spellStart"/>
             <w:r>
               <w:rPr>
                 <w:lang w:val="en-IN"/>
               </w:rPr>
-              <w:t xml:space="preserve"> </w:t>
-            </w:r>
-            <w:proofErr w:type="spellStart"/>
-            <w:r>
+              <w:t>getChunks</w:t>
+            </w:r>
+            <w:proofErr w:type="spellEnd"/>
+          </w:p>
+          <w:p>
+            <w:pPr>
+              <w:jc w:val="center"/>
               <w:rPr>
                 <w:lang w:val="en-IN"/>
               </w:rPr>
-              <w:t>getChunks</w:t>
-            </w:r>
-            <w:proofErr w:type="spellEnd"/>
-          </w:p>
-          <w:p>
-            <w:pPr>
-              <w:jc w:val="center"/>
+            </w:pPr>
+            <w:r>
               <w:rPr>
                 <w:lang w:val="en-IN"/>
               </w:rPr>
-            </w:pPr>
+              <w:t>(section</w:t>
+            </w:r>
             <w:r>
               <w:rPr>
                 <w:lang w:val="en-IN"/>
               </w:rPr>
-              <w:t>(</w:t>
-            </w:r>
-            <w:proofErr w:type="gramStart"/>
+              <w:t>.</w:t>
+            </w:r>
             <w:r>
               <w:rPr>
                 <w:lang w:val="en-IN"/>
               </w:rPr>
-              <w:t>section</w:t>
-            </w:r>
-            <w:r>
-              <w:rPr>
-                <w:lang w:val="en-IN"/>
-              </w:rPr>
-              <w:t>.</w:t>
-            </w:r>
-            <w:r>
-              <w:rPr>
-                <w:lang w:val="en-IN"/>
-              </w:rPr>
-              <w:t>conclusiveImages</w:t>
-            </w:r>
-            <w:proofErr w:type="gramEnd"/>
-            <w:r>
-              <w:rPr>
-                <w:lang w:val="en-IN"/>
-              </w:rPr>
-              <w:t>,4)</w:t>
+              <w:t>conclusiveImages,4)</w:t>
             </w:r>
             <w:r>
               <w:rPr>
@@ -7357,8 +8586,8 @@
       <w:pPr>
         <w:ind w:left="720" w:firstLine="720"/>
       </w:pPr>
-      <w:bookmarkStart w:id="82" w:name="OLE_LINK116"/>
-      <w:bookmarkStart w:id="83" w:name="OLE_LINK117"/>
+      <w:bookmarkStart w:id="84" w:name="OLE_LINK116"/>
+      <w:bookmarkStart w:id="85" w:name="OLE_LINK117"/>
       <w:r>
         <w:t xml:space="preserve">+++IF </w:t>
       </w:r>
@@ -7367,13 +8596,13 @@
       <w:r>
         <w:t>section.</w:t>
       </w:r>
-      <w:bookmarkStart w:id="84" w:name="OLE_LINK16"/>
-      <w:bookmarkStart w:id="85" w:name="OLE_LINK17"/>
+      <w:bookmarkStart w:id="86" w:name="OLE_LINK16"/>
+      <w:bookmarkStart w:id="87" w:name="OLE_LINK17"/>
       <w:r>
         <w:t>invasiverepairsinspectedandcompleted</w:t>
       </w:r>
-      <w:bookmarkEnd w:id="84"/>
-      <w:bookmarkEnd w:id="85"/>
+      <w:bookmarkEnd w:id="86"/>
+      <w:bookmarkEnd w:id="87"/>
       <w:proofErr w:type="spellEnd"/>
       <w:proofErr w:type="gramEnd"/>
       <w:r>
@@ -7446,8 +8675,8 @@
             </w:tcMar>
             <w:vAlign w:val="center"/>
           </w:tcPr>
-          <w:bookmarkEnd w:id="66"/>
-          <w:bookmarkEnd w:id="67"/>
+          <w:bookmarkEnd w:id="68"/>
+          <w:bookmarkEnd w:id="69"/>
           <w:p>
             <w:pPr>
               <w:jc w:val="center"/>
@@ -7545,10 +8774,10 @@
       <w:pPr>
         <w:ind w:firstLine="720"/>
       </w:pPr>
-      <w:bookmarkStart w:id="86" w:name="OLE_LINK136"/>
-      <w:bookmarkStart w:id="87" w:name="OLE_LINK137"/>
-      <w:bookmarkEnd w:id="82"/>
-      <w:bookmarkEnd w:id="83"/>
+      <w:bookmarkStart w:id="88" w:name="OLE_LINK136"/>
+      <w:bookmarkStart w:id="89" w:name="OLE_LINK137"/>
+      <w:bookmarkEnd w:id="84"/>
+      <w:bookmarkEnd w:id="85"/>
       <w:r>
         <w:t xml:space="preserve">+++IF </w:t>
       </w:r>
@@ -7594,8 +8823,8 @@
       <w:r>
         <w:t>+++</w:t>
       </w:r>
-      <w:bookmarkEnd w:id="86"/>
-      <w:bookmarkEnd w:id="87"/>
+      <w:bookmarkEnd w:id="88"/>
+      <w:bookmarkEnd w:id="89"/>
     </w:p>
     <w:tbl>
       <w:tblPr>
@@ -7689,6 +8918,7 @@
                 <w:color w:val="2F4F4F"/>
                 <w:sz w:val="18"/>
               </w:rPr>
+              <w:lastRenderedPageBreak/>
               <w:t>AGAINST DECK INSPECTORS’ PROFESSIONAL ADVICE, THE CLIENT HAS NOT AUTHORIZED INVASIVE INSPECTION FOR THIS UNIT.</w:t>
             </w:r>
           </w:p>
@@ -7753,18 +8983,10 @@
   <w:p>
     <w:pPr>
       <w:jc w:val="center"/>
+      <w:rPr>
+        <w:rFonts w:ascii="Nunito" w:hAnsi="Nunito"/>
+      </w:rPr>
     </w:pPr>
-    <w:hyperlink r:id="rId1" w:tgtFrame="_blank" w:history="1">
-      <w:r>
-        <w:rPr>
-          <w:rStyle w:val="Hyperlink"/>
-          <w:rFonts w:ascii="Arial" w:hAnsi="Arial" w:cs="Arial"/>
-          <w:color w:val="1155CC"/>
-          <w:shd w:val="clear" w:color="auto" w:fill="FFFFFF"/>
-        </w:rPr>
-        <w:t>www.deckinspectors.com</w:t>
-      </w:r>
-    </w:hyperlink>
   </w:p>
 </w:ftr>
 </file>
@@ -7792,23 +9014,17 @@
 <w:hdr xmlns:wpc="http://schemas.microsoft.com/office/word/2010/wordprocessingCanvas" xmlns:cx="http://schemas.microsoft.com/office/drawing/2014/chartex" xmlns:cx1="http://schemas.microsoft.com/office/drawing/2015/9/8/chartex" xmlns:cx2="http://schemas.microsoft.com/office/drawing/2015/10/21/chartex" xmlns:cx3="http://schemas.microsoft.com/office/drawing/2016/5/9/chartex" xmlns:cx4="http://schemas.microsoft.com/office/drawing/2016/5/10/chartex" xmlns:cx5="http://schemas.microsoft.com/office/drawing/2016/5/11/chartex" xmlns:cx6="http://schemas.microsoft.com/office/drawing/2016/5/12/chartex" xmlns:cx7="http://schemas.microsoft.com/office/drawing/2016/5/13/chartex" xmlns:cx8="http://schemas.microsoft.com/office/drawing/2016/5/14/chartex" xmlns:mc="http://schemas.openxmlformats.org/markup-compatibility/2006" xmlns:aink="http://schemas.microsoft.com/office/drawing/2016/ink" xmlns:am3d="http://schemas.microsoft.com/office/drawing/2017/model3d" xmlns:o="urn:schemas-microsoft-com:office:office" xmlns:oel="http://schemas.microsoft.com/office/2019/extlst" xmlns:r="http://schemas.openxmlformats.org/officeDocument/2006/relationships" xmlns:m="http://schemas.openxmlformats.org/officeDocument/2006/math" xmlns:v="urn:schemas-microsoft-com:vml" xmlns:wp14="http://schemas.microsoft.com/office/word/2010/wordprocessingDrawing" xmlns:wp="http://schemas.openxmlformats.org/drawingml/2006/wordprocessingDrawing" xmlns:w10="urn:schemas-microsoft-com:office:word" xmlns:w="http://schemas.openxmlformats.org/wordprocessingml/2006/main" xmlns:w14="http://schemas.microsoft.com/office/word/2010/wordml" xmlns:w15="http://schemas.microsoft.com/office/word/2012/wordml" xmlns:w16cex="http://schemas.microsoft.com/office/word/2018/wordml/cex" xmlns:w16cid="http://schemas.microsoft.com/office/word/2016/wordml/cid" xmlns:w16="http://schemas.microsoft.com/office/word/2018/wordml" xmlns:w16sdtdh="http://schemas.microsoft.com/office/word/2020/wordml/sdtdatahash" xmlns:w16se="http://schemas.microsoft.com/office/word/2015/wordml/symex" xmlns:wpg="http://schemas.microsoft.com/office/word/2010/wordprocessingGroup" xmlns:wpi="http://schemas.microsoft.com/office/word/2010/wordprocessingInk" xmlns:wne="http://schemas.microsoft.com/office/word/2006/wordml" xmlns:wps="http://schemas.microsoft.com/office/word/2010/wordprocessingShape" mc:Ignorable="w14 w15 w16se w16cid w16 w16cex w16sdtdh wp14">
   <w:p>
     <w:pPr>
-      <w:tabs>
-        <w:tab w:val="center" w:pos="4513"/>
-        <w:tab w:val="left" w:pos="7021"/>
-      </w:tabs>
+      <w:jc w:val="center"/>
     </w:pPr>
-    <w:r>
-      <w:tab/>
-    </w:r>
     <w:r>
       <w:rPr>
         <w:noProof/>
       </w:rPr>
       <w:drawing>
-        <wp:inline distT="0" distB="0" distL="0" distR="0" wp14:anchorId="79A335F5" wp14:editId="5EC01BE4">
-          <wp:extent cx="2013098" cy="840389"/>
+        <wp:inline distT="0" distB="0" distL="0" distR="0" wp14:anchorId="3AC15C70" wp14:editId="27041A5E">
+          <wp:extent cx="1247554" cy="806338"/>
           <wp:effectExtent l="0" t="0" r="0" b="0"/>
-          <wp:docPr id="959033632" name="Picture 1" descr="A cartoon character holding a magnifying glass&#10;&#10;Description automatically generated"/>
+          <wp:docPr id="1693766044" name="Picture 1" descr="A magnifying glass over a blue letter e&#10;&#10;Description automatically generated"/>
           <wp:cNvGraphicFramePr>
             <a:graphicFrameLocks xmlns:a="http://schemas.openxmlformats.org/drawingml/2006/main" noChangeAspect="1"/>
           </wp:cNvGraphicFramePr>
@@ -7816,7 +9032,7 @@
             <a:graphicData uri="http://schemas.openxmlformats.org/drawingml/2006/picture">
               <pic:pic xmlns:pic="http://schemas.openxmlformats.org/drawingml/2006/picture">
                 <pic:nvPicPr>
-                  <pic:cNvPr id="959033632" name="Picture 1" descr="A cartoon character holding a magnifying glass&#10;&#10;Description automatically generated"/>
+                  <pic:cNvPr id="1693766044" name="Picture 1" descr="A magnifying glass over a blue letter e&#10;&#10;Description automatically generated"/>
                   <pic:cNvPicPr/>
                 </pic:nvPicPr>
                 <pic:blipFill>
@@ -7834,7 +9050,7 @@
                 <pic:spPr>
                   <a:xfrm>
                     <a:off x="0" y="0"/>
-                    <a:ext cx="2179014" cy="909652"/>
+                    <a:ext cx="1361934" cy="880266"/>
                   </a:xfrm>
                   <a:prstGeom prst="rect">
                     <a:avLst/>
@@ -8428,7 +9644,6 @@
     <w:name w:val="Hyperlink"/>
     <w:basedOn w:val="DefaultParagraphFont"/>
     <w:uiPriority w:val="99"/>
-    <w:semiHidden/>
     <w:unhideWhenUsed/>
     <w:rsid w:val="007E5947"/>
     <w:rPr>
@@ -8440,6 +9655,30 @@
     <w:name w:val="il"/>
     <w:basedOn w:val="DefaultParagraphFont"/>
     <w:rsid w:val="007E5947"/>
+  </w:style>
+  <w:style w:type="character" w:styleId="FollowedHyperlink">
+    <w:name w:val="FollowedHyperlink"/>
+    <w:basedOn w:val="DefaultParagraphFont"/>
+    <w:uiPriority w:val="99"/>
+    <w:semiHidden/>
+    <w:unhideWhenUsed/>
+    <w:rsid w:val="00C71B9E"/>
+    <w:rPr>
+      <w:color w:val="954F72" w:themeColor="followedHyperlink"/>
+      <w:u w:val="single"/>
+    </w:rPr>
+  </w:style>
+  <w:style w:type="character" w:styleId="UnresolvedMention">
+    <w:name w:val="Unresolved Mention"/>
+    <w:basedOn w:val="DefaultParagraphFont"/>
+    <w:uiPriority w:val="99"/>
+    <w:semiHidden/>
+    <w:unhideWhenUsed/>
+    <w:rsid w:val="00614760"/>
+    <w:rPr>
+      <w:color w:val="605E5C"/>
+      <w:shd w:val="clear" w:color="auto" w:fill="E1DFDD"/>
+    </w:rPr>
   </w:style>
 </w:styles>
 </file>

</xml_diff>